<commit_message>
ended correction and visual improvement
</commit_message>
<xml_diff>
--- a/Fiche de confidentialité.docx
+++ b/Fiche de confidentialité.docx
@@ -1,32 +1,45 @@
 
 <file path=word/document.xml><?xml version="1.0" encoding="utf-8"?>
-<w:document xmlns:wpc="http://schemas.microsoft.com/office/word/2010/wordprocessingCanvas" xmlns:cx="http://schemas.microsoft.com/office/drawing/2014/chartex" xmlns:cx1="http://schemas.microsoft.com/office/drawing/2015/9/8/chartex" xmlns:cx2="http://schemas.microsoft.com/office/drawing/2015/10/21/chartex" xmlns:cx3="http://schemas.microsoft.com/office/drawing/2016/5/9/chartex" xmlns:cx4="http://schemas.microsoft.com/office/drawing/2016/5/10/chartex" xmlns:cx5="http://schemas.microsoft.com/office/drawing/2016/5/11/chartex" xmlns:cx6="http://schemas.microsoft.com/office/drawing/2016/5/12/chartex" xmlns:cx7="http://schemas.microsoft.com/office/drawing/2016/5/13/chartex" xmlns:cx8="http://schemas.microsoft.com/office/drawing/2016/5/14/chartex" xmlns:mc="http://schemas.openxmlformats.org/markup-compatibility/2006" xmlns:aink="http://schemas.microsoft.com/office/drawing/2016/ink" xmlns:am3d="http://schemas.microsoft.com/office/drawing/2017/model3d" xmlns:o="urn:schemas-microsoft-com:office:office" xmlns:r="http://schemas.openxmlformats.org/officeDocument/2006/relationships" xmlns:m="http://schemas.openxmlformats.org/officeDocument/2006/math" xmlns:v="urn:schemas-microsoft-com:vml" xmlns:wp14="http://schemas.microsoft.com/office/word/2010/wordprocessingDrawing" xmlns:wp="http://schemas.openxmlformats.org/drawingml/2006/wordprocessingDrawing" xmlns:w10="urn:schemas-microsoft-com:office:word" xmlns:w="http://schemas.openxmlformats.org/wordprocessingml/2006/main" xmlns:w14="http://schemas.microsoft.com/office/word/2010/wordml" xmlns:w15="http://schemas.microsoft.com/office/word/2012/wordml" xmlns:w16cid="http://schemas.microsoft.com/office/word/2016/wordml/cid" xmlns:w16se="http://schemas.microsoft.com/office/word/2015/wordml/symex" xmlns:wpg="http://schemas.microsoft.com/office/word/2010/wordprocessingGroup" xmlns:wpi="http://schemas.microsoft.com/office/word/2010/wordprocessingInk" xmlns:wne="http://schemas.microsoft.com/office/word/2006/wordml" xmlns:wps="http://schemas.microsoft.com/office/word/2010/wordprocessingShape" mc:Ignorable="w14 w15 w16se w16cid wp14">
+<w:document xmlns:o="urn:schemas-microsoft-com:office:office" xmlns:r="http://schemas.openxmlformats.org/officeDocument/2006/relationships" xmlns:v="urn:schemas-microsoft-com:vml" xmlns:w="http://schemas.openxmlformats.org/wordprocessingml/2006/main" xmlns:w10="urn:schemas-microsoft-com:office:word" xmlns:wp="http://schemas.openxmlformats.org/drawingml/2006/wordprocessingDrawing" xmlns:wps="http://schemas.microsoft.com/office/word/2010/wordprocessingShape" xmlns:wpg="http://schemas.microsoft.com/office/word/2010/wordprocessingGroup" xmlns:mc="http://schemas.openxmlformats.org/markup-compatibility/2006" xmlns:wp14="http://schemas.microsoft.com/office/word/2010/wordprocessingDrawing" xmlns:w14="http://schemas.microsoft.com/office/word/2010/wordml" mc:Ignorable="w14 wp14">
   <w:body>
     <w:p>
       <w:pPr>
-        <w:ind w:left="499" w:right="435"/>
+        <w:pStyle w:val="Normal"/>
+        <w:ind w:left="499" w:right="435" w:hanging="0"/>
         <w:jc w:val="center"/>
         <w:rPr>
-          <w:rFonts w:cstheme="minorHAnsi"/>
+          <w:rFonts w:cs="Calibri" w:cstheme="minorHAnsi"/>
+          <w:b/>
           <w:b/>
           <w:sz w:val="20"/>
           <w:szCs w:val="20"/>
           <w:lang w:val="fr-FR"/>
         </w:rPr>
       </w:pPr>
+      <w:r>
+        <w:rPr>
+          <w:rFonts w:cs="Calibri" w:cstheme="minorHAnsi"/>
+          <w:b/>
+          <w:sz w:val="20"/>
+          <w:szCs w:val="20"/>
+          <w:lang w:val="fr-FR"/>
+        </w:rPr>
+      </w:r>
     </w:p>
     <w:p>
       <w:pPr>
+        <w:pStyle w:val="Normal"/>
         <w:pBdr>
-          <w:top w:val="single" w:sz="4" w:space="1" w:color="auto"/>
-          <w:left w:val="single" w:sz="4" w:space="4" w:color="auto"/>
-          <w:bottom w:val="single" w:sz="4" w:space="1" w:color="auto"/>
-          <w:right w:val="single" w:sz="4" w:space="4" w:color="auto"/>
+          <w:top w:val="single" w:sz="4" w:space="1" w:color="000000"/>
+          <w:left w:val="single" w:sz="4" w:space="4" w:color="000000"/>
+          <w:bottom w:val="single" w:sz="4" w:space="1" w:color="000000"/>
+          <w:right w:val="single" w:sz="4" w:space="4" w:color="000000"/>
         </w:pBdr>
-        <w:ind w:left="499" w:right="435"/>
+        <w:ind w:left="499" w:right="435" w:hanging="0"/>
         <w:jc w:val="center"/>
         <w:rPr>
-          <w:rFonts w:cstheme="minorHAnsi"/>
+          <w:rFonts w:cs="Calibri" w:cstheme="minorHAnsi"/>
+          <w:b/>
           <w:b/>
           <w:sz w:val="28"/>
           <w:szCs w:val="28"/>
@@ -35,7 +48,7 @@
       </w:pPr>
       <w:r>
         <w:rPr>
-          <w:rFonts w:cstheme="minorHAnsi"/>
+          <w:rFonts w:cs="Calibri" w:cstheme="minorHAnsi"/>
           <w:b/>
           <w:sz w:val="28"/>
           <w:szCs w:val="28"/>
@@ -46,16 +59,18 @@
     </w:p>
     <w:p>
       <w:pPr>
+        <w:pStyle w:val="Normal"/>
         <w:pBdr>
-          <w:top w:val="single" w:sz="4" w:space="1" w:color="auto"/>
-          <w:left w:val="single" w:sz="4" w:space="4" w:color="auto"/>
-          <w:bottom w:val="single" w:sz="4" w:space="1" w:color="auto"/>
-          <w:right w:val="single" w:sz="4" w:space="4" w:color="auto"/>
+          <w:top w:val="single" w:sz="4" w:space="1" w:color="000000"/>
+          <w:left w:val="single" w:sz="4" w:space="4" w:color="000000"/>
+          <w:bottom w:val="single" w:sz="4" w:space="1" w:color="000000"/>
+          <w:right w:val="single" w:sz="4" w:space="4" w:color="000000"/>
         </w:pBdr>
-        <w:ind w:left="499" w:right="435"/>
+        <w:ind w:left="499" w:right="435" w:hanging="0"/>
         <w:jc w:val="center"/>
         <w:rPr>
-          <w:rFonts w:cstheme="minorHAnsi"/>
+          <w:rFonts w:cs="Calibri" w:cstheme="minorHAnsi"/>
+          <w:b/>
           <w:b/>
           <w:sz w:val="28"/>
           <w:szCs w:val="28"/>
@@ -64,49 +79,21 @@
       </w:pPr>
       <w:r>
         <w:rPr>
-          <w:rFonts w:cstheme="minorHAnsi"/>
+          <w:rFonts w:cs="Calibri" w:cstheme="minorHAnsi"/>
           <w:b/>
           <w:sz w:val="28"/>
           <w:szCs w:val="28"/>
           <w:lang w:val="fr-FR"/>
         </w:rPr>
-        <w:t>DES RAPPORTS, MEMOIRES</w:t>
-      </w:r>
-      <w:r>
-        <w:rPr>
-          <w:rFonts w:cstheme="minorHAnsi"/>
-          <w:b/>
-          <w:sz w:val="28"/>
-          <w:szCs w:val="28"/>
-          <w:lang w:val="fr-FR"/>
-        </w:rPr>
-        <w:t>, THESES</w:t>
-      </w:r>
-      <w:r>
-        <w:rPr>
-          <w:rFonts w:cstheme="minorHAnsi"/>
-          <w:b/>
-          <w:sz w:val="28"/>
-          <w:szCs w:val="28"/>
-          <w:lang w:val="fr-FR"/>
-        </w:rPr>
-        <w:t xml:space="preserve"> ET SOUTENANCES</w:t>
-      </w:r>
-      <w:r>
-        <w:rPr>
-          <w:rFonts w:cstheme="minorHAnsi"/>
-          <w:b/>
-          <w:sz w:val="28"/>
-          <w:szCs w:val="28"/>
-          <w:lang w:val="fr-FR"/>
-        </w:rPr>
-        <w:t xml:space="preserve"> PROFESSIONNELS</w:t>
+        <w:t>DES RAPPORTS, MEMOIRES, THESES ET SOUTENANCES PROFESSIONNELS</w:t>
       </w:r>
     </w:p>
     <w:p>
       <w:pPr>
-        <w:rPr>
-          <w:rFonts w:eastAsia="Times New Roman" w:cstheme="minorHAnsi"/>
+        <w:pStyle w:val="Normal"/>
+        <w:rPr>
+          <w:rFonts w:eastAsia="Times New Roman" w:cs="Calibri" w:cstheme="minorHAnsi"/>
+          <w:b/>
           <w:b/>
           <w:bCs/>
           <w:sz w:val="20"/>
@@ -114,11 +101,23 @@
           <w:lang w:val="fr-FR"/>
         </w:rPr>
       </w:pPr>
+      <w:r>
+        <w:rPr>
+          <w:rFonts w:eastAsia="Times New Roman" w:cs="Calibri" w:cstheme="minorHAnsi"/>
+          <w:b/>
+          <w:bCs/>
+          <w:sz w:val="20"/>
+          <w:szCs w:val="20"/>
+          <w:lang w:val="fr-FR"/>
+        </w:rPr>
+      </w:r>
     </w:p>
     <w:p>
       <w:pPr>
-        <w:rPr>
-          <w:rFonts w:eastAsia="Times New Roman" w:cstheme="minorHAnsi"/>
+        <w:pStyle w:val="Normal"/>
+        <w:rPr>
+          <w:rFonts w:eastAsia="Times New Roman" w:cs="Calibri" w:cstheme="minorHAnsi"/>
+          <w:b/>
           <w:b/>
           <w:bCs/>
           <w:sz w:val="24"/>
@@ -126,16 +125,28 @@
           <w:lang w:val="fr-FR"/>
         </w:rPr>
       </w:pPr>
+      <w:r>
+        <w:rPr>
+          <w:rFonts w:eastAsia="Times New Roman" w:cs="Calibri" w:cstheme="minorHAnsi"/>
+          <w:b/>
+          <w:bCs/>
+          <w:sz w:val="24"/>
+          <w:szCs w:val="24"/>
+          <w:lang w:val="fr-FR"/>
+        </w:rPr>
+      </w:r>
     </w:p>
     <w:p>
       <w:pPr>
+        <w:pStyle w:val="Normal"/>
         <w:tabs>
-          <w:tab w:val="right" w:leader="dot" w:pos="9923"/>
+          <w:tab w:val="clear" w:pos="720"/>
+          <w:tab w:val="right" w:pos="9923" w:leader="dot"/>
         </w:tabs>
-        <w:ind w:left="142" w:right="91"/>
+        <w:ind w:left="142" w:right="91" w:hanging="0"/>
         <w:jc w:val="both"/>
         <w:rPr>
-          <w:rFonts w:eastAsia="Times New Roman" w:cstheme="minorHAnsi"/>
+          <w:rFonts w:eastAsia="Times New Roman" w:cs="Calibri" w:cstheme="minorHAnsi"/>
           <w:bCs/>
           <w:spacing w:val="-1"/>
           <w:sz w:val="24"/>
@@ -145,67 +156,19 @@
       </w:pPr>
       <w:r>
         <w:rPr>
-          <w:rFonts w:eastAsia="Times New Roman" w:cstheme="minorHAnsi"/>
-          <w:b/>
-          <w:bCs/>
-          <w:spacing w:val="-1"/>
-          <w:sz w:val="24"/>
-          <w:szCs w:val="24"/>
-          <w:lang w:val="fr-FR"/>
-        </w:rPr>
-        <w:t>Formation/</w:t>
-      </w:r>
-      <w:r>
-        <w:rPr>
-          <w:rFonts w:eastAsia="Times New Roman" w:cstheme="minorHAnsi"/>
-          <w:b/>
-          <w:bCs/>
-          <w:spacing w:val="-1"/>
-          <w:sz w:val="24"/>
-          <w:szCs w:val="24"/>
-          <w:lang w:val="fr-FR"/>
-        </w:rPr>
-        <w:t xml:space="preserve">qualification préparée </w:t>
-      </w:r>
-      <w:r>
-        <w:rPr>
-          <w:rFonts w:eastAsia="Times New Roman" w:cstheme="minorHAnsi"/>
-          <w:b/>
-          <w:bCs/>
-          <w:spacing w:val="-1"/>
-          <w:sz w:val="24"/>
-          <w:szCs w:val="24"/>
-          <w:lang w:val="fr-FR"/>
-        </w:rPr>
-        <w:t>:</w:t>
-      </w:r>
-      <w:r>
-        <w:rPr>
-          <w:rFonts w:eastAsia="Times New Roman" w:cstheme="minorHAnsi"/>
-          <w:b/>
-          <w:bCs/>
-          <w:spacing w:val="-1"/>
-          <w:sz w:val="24"/>
-          <w:szCs w:val="24"/>
-          <w:lang w:val="fr-FR"/>
-        </w:rPr>
-        <w:t xml:space="preserve"> </w:t>
-      </w:r>
-      <w:r>
-        <w:rPr>
-          <w:rFonts w:eastAsia="Times New Roman" w:cstheme="minorHAnsi"/>
-          <w:b/>
-          <w:bCs/>
-          <w:spacing w:val="-1"/>
-          <w:sz w:val="24"/>
-          <w:szCs w:val="24"/>
-          <w:lang w:val="fr-FR"/>
-        </w:rPr>
-        <w:t>Management des Systèmes d’information (MSI)</w:t>
-      </w:r>
-      <w:r>
-        <w:rPr>
-          <w:rFonts w:eastAsia="Times New Roman" w:cstheme="minorHAnsi"/>
+          <w:rFonts w:eastAsia="Times New Roman" w:cs="Calibri" w:cstheme="minorHAnsi"/>
+          <w:b/>
+          <w:bCs/>
+          <w:spacing w:val="-1"/>
+          <w:sz w:val="24"/>
+          <w:szCs w:val="24"/>
+          <w:lang w:val="fr-FR"/>
+        </w:rPr>
+        <w:t>Formation/qualification préparée : Management des Systèmes d’information (MSI)</w:t>
+      </w:r>
+      <w:r>
+        <w:rPr>
+          <w:rFonts w:eastAsia="Times New Roman" w:cs="Calibri" w:cstheme="minorHAnsi"/>
           <w:bCs/>
           <w:spacing w:val="-1"/>
           <w:sz w:val="24"/>
@@ -217,13 +180,16 @@
     </w:p>
     <w:p>
       <w:pPr>
+        <w:pStyle w:val="Normal"/>
         <w:tabs>
-          <w:tab w:val="right" w:leader="dot" w:pos="9923"/>
+          <w:tab w:val="clear" w:pos="720"/>
+          <w:tab w:val="right" w:pos="9923" w:leader="dot"/>
         </w:tabs>
-        <w:ind w:left="142" w:right="91"/>
+        <w:ind w:left="142" w:right="91" w:hanging="0"/>
         <w:jc w:val="both"/>
         <w:rPr>
-          <w:rFonts w:eastAsia="Times New Roman" w:cstheme="minorHAnsi"/>
+          <w:rFonts w:eastAsia="Times New Roman" w:cs="Calibri" w:cstheme="minorHAnsi"/>
+          <w:b/>
           <w:b/>
           <w:bCs/>
           <w:spacing w:val="-1"/>
@@ -232,16 +198,29 @@
           <w:lang w:val="fr-FR"/>
         </w:rPr>
       </w:pPr>
+      <w:r>
+        <w:rPr>
+          <w:rFonts w:eastAsia="Times New Roman" w:cs="Calibri" w:cstheme="minorHAnsi"/>
+          <w:b/>
+          <w:bCs/>
+          <w:spacing w:val="-1"/>
+          <w:sz w:val="24"/>
+          <w:szCs w:val="24"/>
+          <w:lang w:val="fr-FR"/>
+        </w:rPr>
+      </w:r>
     </w:p>
     <w:p>
       <w:pPr>
+        <w:pStyle w:val="Normal"/>
         <w:tabs>
-          <w:tab w:val="right" w:leader="dot" w:pos="9923"/>
+          <w:tab w:val="clear" w:pos="720"/>
+          <w:tab w:val="right" w:pos="9923" w:leader="dot"/>
         </w:tabs>
-        <w:ind w:left="142" w:right="91"/>
+        <w:ind w:left="142" w:right="91" w:hanging="0"/>
         <w:jc w:val="both"/>
         <w:rPr>
-          <w:rFonts w:eastAsia="Times New Roman" w:cstheme="minorHAnsi"/>
+          <w:rFonts w:eastAsia="Times New Roman" w:cs="Calibri" w:cstheme="minorHAnsi"/>
           <w:sz w:val="24"/>
           <w:szCs w:val="24"/>
           <w:lang w:val="fr-FR"/>
@@ -249,7 +228,7 @@
       </w:pPr>
       <w:r>
         <w:rPr>
-          <w:rFonts w:eastAsia="Times New Roman" w:cstheme="minorHAnsi"/>
+          <w:rFonts w:eastAsia="Times New Roman" w:cs="Calibri" w:cstheme="minorHAnsi"/>
           <w:b/>
           <w:bCs/>
           <w:spacing w:val="-1"/>
@@ -261,7 +240,7 @@
       </w:r>
       <w:r>
         <w:rPr>
-          <w:rFonts w:eastAsia="Times New Roman" w:cstheme="minorHAnsi"/>
+          <w:rFonts w:eastAsia="Times New Roman" w:cs="Calibri" w:cstheme="minorHAnsi"/>
           <w:b/>
           <w:bCs/>
           <w:spacing w:val="-7"/>
@@ -273,7 +252,7 @@
       </w:r>
       <w:r>
         <w:rPr>
-          <w:rFonts w:eastAsia="Times New Roman" w:cstheme="minorHAnsi"/>
+          <w:rFonts w:eastAsia="Times New Roman" w:cs="Calibri" w:cstheme="minorHAnsi"/>
           <w:b/>
           <w:bCs/>
           <w:sz w:val="24"/>
@@ -284,7 +263,7 @@
       </w:r>
       <w:r>
         <w:rPr>
-          <w:rFonts w:eastAsia="Times New Roman" w:cstheme="minorHAnsi"/>
+          <w:rFonts w:eastAsia="Times New Roman" w:cs="Calibri" w:cstheme="minorHAnsi"/>
           <w:b/>
           <w:bCs/>
           <w:spacing w:val="-4"/>
@@ -296,7 +275,7 @@
       </w:r>
       <w:r>
         <w:rPr>
-          <w:rFonts w:eastAsia="Times New Roman" w:cstheme="minorHAnsi"/>
+          <w:rFonts w:eastAsia="Times New Roman" w:cs="Calibri" w:cstheme="minorHAnsi"/>
           <w:b/>
           <w:bCs/>
           <w:spacing w:val="-1"/>
@@ -308,7 +287,7 @@
       </w:r>
       <w:r>
         <w:rPr>
-          <w:rFonts w:eastAsia="Times New Roman" w:cstheme="minorHAnsi"/>
+          <w:rFonts w:eastAsia="Times New Roman" w:cs="Calibri" w:cstheme="minorHAnsi"/>
           <w:b/>
           <w:bCs/>
           <w:spacing w:val="-5"/>
@@ -320,53 +299,18 @@
       </w:r>
       <w:r>
         <w:rPr>
-          <w:rFonts w:eastAsia="Times New Roman" w:cstheme="minorHAnsi"/>
-          <w:b/>
-          <w:bCs/>
-          <w:sz w:val="24"/>
-          <w:szCs w:val="24"/>
-          <w:lang w:val="fr-FR"/>
-        </w:rPr>
-        <w:t>:</w:t>
-      </w:r>
-      <w:r>
-        <w:rPr>
-          <w:rFonts w:eastAsia="Times New Roman" w:cstheme="minorHAnsi"/>
-          <w:b/>
-          <w:bCs/>
-          <w:sz w:val="24"/>
-          <w:szCs w:val="24"/>
-          <w:lang w:val="fr-FR"/>
-        </w:rPr>
-        <w:t xml:space="preserve"> </w:t>
-      </w:r>
-      <w:proofErr w:type="spellStart"/>
-      <w:r>
-        <w:rPr>
-          <w:rFonts w:eastAsia="Times New Roman" w:cstheme="minorHAnsi"/>
-          <w:b/>
-          <w:bCs/>
-          <w:sz w:val="24"/>
-          <w:szCs w:val="24"/>
-          <w:lang w:val="fr-FR"/>
-        </w:rPr>
-        <w:t>Balondrade</w:t>
-      </w:r>
-      <w:proofErr w:type="spellEnd"/>
-      <w:r>
-        <w:rPr>
-          <w:rFonts w:eastAsia="Times New Roman" w:cstheme="minorHAnsi"/>
-          <w:b/>
-          <w:bCs/>
-          <w:sz w:val="24"/>
-          <w:szCs w:val="24"/>
-          <w:lang w:val="fr-FR"/>
-        </w:rPr>
-        <w:t xml:space="preserve"> Matthieu</w:t>
-      </w:r>
-      <w:r>
-        <w:rPr>
-          <w:rFonts w:eastAsia="Times New Roman" w:cstheme="minorHAnsi"/>
+          <w:rFonts w:eastAsia="Times New Roman" w:cs="Calibri" w:cstheme="minorHAnsi"/>
+          <w:b/>
+          <w:bCs/>
+          <w:sz w:val="24"/>
+          <w:szCs w:val="24"/>
+          <w:lang w:val="fr-FR"/>
+        </w:rPr>
+        <w:t>: Balondrade Matthieu</w:t>
+      </w:r>
+      <w:r>
+        <w:rPr>
+          <w:rFonts w:eastAsia="Times New Roman" w:cs="Calibri" w:cstheme="minorHAnsi"/>
           <w:bCs/>
           <w:sz w:val="24"/>
           <w:szCs w:val="24"/>
@@ -377,13 +321,16 @@
     </w:p>
     <w:p>
       <w:pPr>
+        <w:pStyle w:val="Normal"/>
         <w:tabs>
-          <w:tab w:val="right" w:leader="dot" w:pos="9923"/>
+          <w:tab w:val="clear" w:pos="720"/>
+          <w:tab w:val="right" w:pos="9923" w:leader="dot"/>
         </w:tabs>
-        <w:ind w:left="142" w:right="91"/>
+        <w:ind w:left="142" w:right="91" w:hanging="0"/>
         <w:jc w:val="both"/>
         <w:rPr>
-          <w:rFonts w:eastAsia="Times New Roman" w:cstheme="minorHAnsi"/>
+          <w:rFonts w:eastAsia="Times New Roman" w:cs="Calibri" w:cstheme="minorHAnsi"/>
+          <w:b/>
           <w:b/>
           <w:bCs/>
           <w:spacing w:val="-1"/>
@@ -392,16 +339,30 @@
           <w:lang w:val="fr-FR"/>
         </w:rPr>
       </w:pPr>
+      <w:r>
+        <w:rPr>
+          <w:rFonts w:eastAsia="Times New Roman" w:cs="Calibri" w:cstheme="minorHAnsi"/>
+          <w:b/>
+          <w:bCs/>
+          <w:spacing w:val="-1"/>
+          <w:sz w:val="24"/>
+          <w:szCs w:val="24"/>
+          <w:lang w:val="fr-FR"/>
+        </w:rPr>
+      </w:r>
     </w:p>
     <w:p>
       <w:pPr>
+        <w:pStyle w:val="Normal"/>
         <w:tabs>
-          <w:tab w:val="right" w:leader="dot" w:pos="9923"/>
+          <w:tab w:val="clear" w:pos="720"/>
+          <w:tab w:val="right" w:pos="9923" w:leader="dot"/>
         </w:tabs>
-        <w:ind w:left="142" w:right="91"/>
+        <w:ind w:left="142" w:right="91" w:hanging="0"/>
         <w:jc w:val="both"/>
         <w:rPr>
-          <w:rFonts w:eastAsia="Times New Roman" w:cstheme="minorHAnsi"/>
+          <w:rFonts w:eastAsia="Times New Roman" w:cs="Calibri" w:cstheme="minorHAnsi"/>
+          <w:b/>
           <w:b/>
           <w:bCs/>
           <w:spacing w:val="-1"/>
@@ -412,79 +373,19 @@
       </w:pPr>
       <w:r>
         <w:rPr>
-          <w:rFonts w:eastAsia="Times New Roman" w:cstheme="minorHAnsi"/>
-          <w:b/>
-          <w:bCs/>
-          <w:spacing w:val="-1"/>
-          <w:sz w:val="24"/>
-          <w:szCs w:val="24"/>
-          <w:lang w:val="fr-FR"/>
-        </w:rPr>
-        <w:t xml:space="preserve">Titre du </w:t>
-      </w:r>
-      <w:r>
-        <w:rPr>
-          <w:rFonts w:eastAsia="Times New Roman" w:cstheme="minorHAnsi"/>
-          <w:b/>
-          <w:bCs/>
-          <w:spacing w:val="-1"/>
-          <w:sz w:val="24"/>
-          <w:szCs w:val="24"/>
-          <w:lang w:val="fr-FR"/>
-        </w:rPr>
-        <w:t>dossier professionnel</w:t>
-      </w:r>
-      <w:r>
-        <w:rPr>
-          <w:rFonts w:eastAsia="Times New Roman" w:cstheme="minorHAnsi"/>
-          <w:b/>
-          <w:bCs/>
-          <w:spacing w:val="-1"/>
-          <w:sz w:val="24"/>
-          <w:szCs w:val="24"/>
-          <w:lang w:val="fr-FR"/>
-        </w:rPr>
-        <w:t xml:space="preserve"> :</w:t>
-      </w:r>
-      <w:r>
-        <w:rPr>
-          <w:rFonts w:eastAsia="Times New Roman" w:cstheme="minorHAnsi"/>
-          <w:b/>
-          <w:bCs/>
-          <w:spacing w:val="-1"/>
-          <w:sz w:val="24"/>
-          <w:szCs w:val="24"/>
-          <w:lang w:val="fr-FR"/>
-        </w:rPr>
-        <w:t xml:space="preserve"> </w:t>
-      </w:r>
-      <w:r>
-        <w:rPr>
-          <w:rFonts w:eastAsia="Times New Roman" w:cstheme="minorHAnsi"/>
-          <w:b/>
-          <w:bCs/>
-          <w:spacing w:val="-1"/>
-          <w:sz w:val="24"/>
-          <w:szCs w:val="24"/>
-          <w:lang w:val="fr-FR"/>
-        </w:rPr>
-        <w:t xml:space="preserve">Thèse MSI 2018 : </w:t>
-      </w:r>
-      <w:r>
-        <w:rPr>
-          <w:rFonts w:eastAsia="Times New Roman" w:cstheme="minorHAnsi"/>
-          <w:b/>
-          <w:bCs/>
-          <w:spacing w:val="-1"/>
-          <w:sz w:val="24"/>
-          <w:szCs w:val="24"/>
-          <w:lang w:val="fr-FR"/>
-        </w:rPr>
-        <w:t>Valorisation de l'open source en tant qu'éditeur</w:t>
-      </w:r>
-      <w:r>
-        <w:rPr>
-          <w:rFonts w:eastAsia="Times New Roman" w:cstheme="minorHAnsi"/>
+          <w:rFonts w:eastAsia="Times New Roman" w:cs="Calibri" w:cstheme="minorHAnsi"/>
+          <w:b/>
+          <w:bCs/>
+          <w:spacing w:val="-1"/>
+          <w:sz w:val="24"/>
+          <w:szCs w:val="24"/>
+          <w:lang w:val="fr-FR"/>
+        </w:rPr>
+        <w:t>Titre du dossier professionnel : Thèse MSI 2018 : Valorisation de l'open source en tant qu'éditeur</w:t>
+      </w:r>
+      <w:r>
+        <w:rPr>
+          <w:rFonts w:eastAsia="Times New Roman" w:cs="Calibri" w:cstheme="minorHAnsi"/>
           <w:bCs/>
           <w:spacing w:val="-1"/>
           <w:sz w:val="24"/>
@@ -496,13 +397,16 @@
     </w:p>
     <w:p>
       <w:pPr>
+        <w:pStyle w:val="Normal"/>
         <w:tabs>
-          <w:tab w:val="right" w:leader="dot" w:pos="9923"/>
+          <w:tab w:val="clear" w:pos="720"/>
+          <w:tab w:val="right" w:pos="9923" w:leader="dot"/>
         </w:tabs>
-        <w:ind w:left="142" w:right="91"/>
+        <w:ind w:left="142" w:right="91" w:hanging="0"/>
         <w:jc w:val="both"/>
         <w:rPr>
-          <w:rFonts w:eastAsia="Times New Roman" w:cstheme="minorHAnsi"/>
+          <w:rFonts w:eastAsia="Times New Roman" w:cs="Calibri" w:cstheme="minorHAnsi"/>
+          <w:b/>
           <w:b/>
           <w:bCs/>
           <w:spacing w:val="-1"/>
@@ -511,114 +415,134 @@
           <w:lang w:val="fr-FR"/>
         </w:rPr>
       </w:pPr>
+      <w:r>
+        <w:rPr>
+          <w:rFonts w:eastAsia="Times New Roman" w:cs="Calibri" w:cstheme="minorHAnsi"/>
+          <w:b/>
+          <w:bCs/>
+          <w:spacing w:val="-1"/>
+          <w:sz w:val="24"/>
+          <w:szCs w:val="24"/>
+          <w:lang w:val="fr-FR"/>
+        </w:rPr>
+      </w:r>
     </w:p>
     <w:p>
       <w:pPr>
         <w:pStyle w:val="Titre2"/>
         <w:tabs>
-          <w:tab w:val="right" w:leader="dot" w:pos="9923"/>
+          <w:tab w:val="clear" w:pos="720"/>
+          <w:tab w:val="right" w:pos="9923" w:leader="dot"/>
         </w:tabs>
-        <w:ind w:left="142" w:right="91"/>
+        <w:ind w:left="142" w:right="91" w:hanging="0"/>
         <w:jc w:val="both"/>
-        <w:rPr>
-          <w:rFonts w:asciiTheme="minorHAnsi" w:hAnsiTheme="minorHAnsi" w:cstheme="minorHAnsi"/>
+        <w:rPr/>
+      </w:pPr>
+      <w:r>
+        <w:rPr>
+          <w:rFonts w:cs="Calibri" w:ascii="Calibri" w:hAnsi="Calibri" w:asciiTheme="minorHAnsi" w:cstheme="minorHAnsi" w:hAnsiTheme="minorHAnsi"/>
+          <w:spacing w:val="-1"/>
+          <w:lang w:val="fr-FR"/>
+        </w:rPr>
+        <w:t>Date</w:t>
+      </w:r>
+      <w:r>
+        <w:rPr>
+          <w:rFonts w:cs="Calibri" w:ascii="Calibri" w:hAnsi="Calibri" w:asciiTheme="minorHAnsi" w:cstheme="minorHAnsi" w:hAnsiTheme="minorHAnsi"/>
+          <w:spacing w:val="-7"/>
+          <w:lang w:val="fr-FR"/>
+        </w:rPr>
+        <w:t xml:space="preserve"> </w:t>
+      </w:r>
+      <w:r>
+        <w:rPr>
+          <w:rFonts w:cs="Calibri" w:ascii="Calibri" w:hAnsi="Calibri" w:asciiTheme="minorHAnsi" w:cstheme="minorHAnsi" w:hAnsiTheme="minorHAnsi"/>
+          <w:lang w:val="fr-FR"/>
+        </w:rPr>
+        <w:t>de</w:t>
+      </w:r>
+      <w:r>
+        <w:rPr>
+          <w:rFonts w:cs="Calibri" w:ascii="Calibri" w:hAnsi="Calibri" w:asciiTheme="minorHAnsi" w:cstheme="minorHAnsi" w:hAnsiTheme="minorHAnsi"/>
+          <w:spacing w:val="-6"/>
+          <w:lang w:val="fr-FR"/>
+        </w:rPr>
+        <w:t xml:space="preserve"> </w:t>
+      </w:r>
+      <w:r>
+        <w:rPr>
+          <w:rFonts w:cs="Calibri" w:ascii="Calibri" w:hAnsi="Calibri" w:asciiTheme="minorHAnsi" w:cstheme="minorHAnsi" w:hAnsiTheme="minorHAnsi"/>
+          <w:lang w:val="fr-FR"/>
+        </w:rPr>
+        <w:t>la</w:t>
+      </w:r>
+      <w:r>
+        <w:rPr>
+          <w:rFonts w:cs="Calibri" w:ascii="Calibri" w:hAnsi="Calibri" w:asciiTheme="minorHAnsi" w:cstheme="minorHAnsi" w:hAnsiTheme="minorHAnsi"/>
+          <w:spacing w:val="-5"/>
+          <w:lang w:val="fr-FR"/>
+        </w:rPr>
+        <w:t xml:space="preserve"> </w:t>
+      </w:r>
+      <w:r>
+        <w:rPr>
+          <w:rFonts w:cs="Calibri" w:ascii="Calibri" w:hAnsi="Calibri" w:asciiTheme="minorHAnsi" w:cstheme="minorHAnsi" w:hAnsiTheme="minorHAnsi"/>
+          <w:lang w:val="fr-FR"/>
+        </w:rPr>
+        <w:t>soutenance</w:t>
+      </w:r>
+      <w:r>
+        <w:rPr>
+          <w:rFonts w:cs="Calibri" w:ascii="Calibri" w:hAnsi="Calibri" w:asciiTheme="minorHAnsi" w:cstheme="minorHAnsi" w:hAnsiTheme="minorHAnsi"/>
+          <w:spacing w:val="-7"/>
+          <w:lang w:val="fr-FR"/>
+        </w:rPr>
+        <w:t xml:space="preserve"> </w:t>
+      </w:r>
+      <w:r>
+        <w:rPr>
+          <w:rFonts w:cs="Calibri" w:ascii="Calibri" w:hAnsi="Calibri" w:asciiTheme="minorHAnsi" w:cstheme="minorHAnsi" w:hAnsiTheme="minorHAnsi"/>
+          <w:lang w:val="fr-FR"/>
+        </w:rPr>
+        <w:t>:</w:t>
+      </w:r>
+      <w:r>
+        <w:rPr>
+          <w:rFonts w:cs="Calibri" w:ascii="Calibri" w:hAnsi="Calibri" w:asciiTheme="minorHAnsi" w:cstheme="minorHAnsi" w:hAnsiTheme="minorHAnsi"/>
           <w:spacing w:val="23"/>
           <w:w w:val="99"/>
           <w:lang w:val="fr-FR"/>
         </w:rPr>
-      </w:pPr>
-      <w:r>
-        <w:rPr>
-          <w:rFonts w:asciiTheme="minorHAnsi" w:hAnsiTheme="minorHAnsi" w:cstheme="minorHAnsi"/>
-          <w:spacing w:val="-1"/>
-          <w:lang w:val="fr-FR"/>
-        </w:rPr>
-        <w:t>Date</w:t>
-      </w:r>
-      <w:r>
-        <w:rPr>
-          <w:rFonts w:asciiTheme="minorHAnsi" w:hAnsiTheme="minorHAnsi" w:cstheme="minorHAnsi"/>
-          <w:spacing w:val="-7"/>
-          <w:lang w:val="fr-FR"/>
-        </w:rPr>
-        <w:t xml:space="preserve"> </w:t>
-      </w:r>
-      <w:r>
-        <w:rPr>
-          <w:rFonts w:asciiTheme="minorHAnsi" w:hAnsiTheme="minorHAnsi" w:cstheme="minorHAnsi"/>
-          <w:lang w:val="fr-FR"/>
-        </w:rPr>
-        <w:t>de</w:t>
-      </w:r>
-      <w:r>
-        <w:rPr>
-          <w:rFonts w:asciiTheme="minorHAnsi" w:hAnsiTheme="minorHAnsi" w:cstheme="minorHAnsi"/>
-          <w:spacing w:val="-6"/>
-          <w:lang w:val="fr-FR"/>
-        </w:rPr>
-        <w:t xml:space="preserve"> </w:t>
-      </w:r>
-      <w:r>
-        <w:rPr>
-          <w:rFonts w:asciiTheme="minorHAnsi" w:hAnsiTheme="minorHAnsi" w:cstheme="minorHAnsi"/>
-          <w:lang w:val="fr-FR"/>
-        </w:rPr>
-        <w:t>la</w:t>
-      </w:r>
-      <w:r>
-        <w:rPr>
-          <w:rFonts w:asciiTheme="minorHAnsi" w:hAnsiTheme="minorHAnsi" w:cstheme="minorHAnsi"/>
-          <w:spacing w:val="-5"/>
-          <w:lang w:val="fr-FR"/>
-        </w:rPr>
-        <w:t xml:space="preserve"> </w:t>
-      </w:r>
-      <w:r>
-        <w:rPr>
-          <w:rFonts w:asciiTheme="minorHAnsi" w:hAnsiTheme="minorHAnsi" w:cstheme="minorHAnsi"/>
-          <w:lang w:val="fr-FR"/>
-        </w:rPr>
-        <w:t>soutenance</w:t>
-      </w:r>
-      <w:r>
-        <w:rPr>
-          <w:rFonts w:asciiTheme="minorHAnsi" w:hAnsiTheme="minorHAnsi" w:cstheme="minorHAnsi"/>
-          <w:spacing w:val="-7"/>
-          <w:lang w:val="fr-FR"/>
-        </w:rPr>
-        <w:t xml:space="preserve"> </w:t>
-      </w:r>
-      <w:r>
-        <w:rPr>
-          <w:rFonts w:asciiTheme="minorHAnsi" w:hAnsiTheme="minorHAnsi" w:cstheme="minorHAnsi"/>
-          <w:lang w:val="fr-FR"/>
-        </w:rPr>
-        <w:t>:</w:t>
-      </w:r>
-      <w:r>
-        <w:rPr>
-          <w:rFonts w:asciiTheme="minorHAnsi" w:hAnsiTheme="minorHAnsi" w:cstheme="minorHAnsi"/>
+        <w:t xml:space="preserve"> </w:t>
+      </w:r>
+      <w:r>
+        <w:rPr>
+          <w:rFonts w:eastAsia="Times New Roman" w:cs="Calibri" w:ascii="Calibri" w:hAnsi="Calibri" w:asciiTheme="minorHAnsi" w:cstheme="minorHAnsi" w:hAnsiTheme="minorHAnsi"/>
+          <w:b/>
+          <w:bCs/>
           <w:spacing w:val="23"/>
           <w:w w:val="99"/>
-          <w:lang w:val="fr-FR"/>
-        </w:rPr>
-        <w:t xml:space="preserve"> </w:t>
-      </w:r>
-      <w:r>
-        <w:rPr>
-          <w:rFonts w:asciiTheme="minorHAnsi" w:hAnsiTheme="minorHAnsi" w:cstheme="minorHAnsi"/>
+          <w:sz w:val="24"/>
+          <w:szCs w:val="24"/>
+          <w:lang w:val="fr-FR"/>
+        </w:rPr>
+        <w:t>5</w:t>
+      </w:r>
+      <w:r>
+        <w:rPr>
+          <w:rFonts w:cs="Calibri" w:ascii="Calibri" w:hAnsi="Calibri" w:asciiTheme="minorHAnsi" w:cstheme="minorHAnsi" w:hAnsiTheme="minorHAnsi"/>
           <w:spacing w:val="23"/>
           <w:w w:val="99"/>
           <w:lang w:val="fr-FR"/>
         </w:rPr>
-        <w:t>03 – 09 Février 2020</w:t>
+        <w:t xml:space="preserve"> Février 2020</w:t>
       </w:r>
       <w:bookmarkStart w:id="0" w:name="_GoBack"/>
       <w:bookmarkEnd w:id="0"/>
       <w:r>
         <w:rPr>
-          <w:rFonts w:asciiTheme="minorHAnsi" w:hAnsiTheme="minorHAnsi" w:cstheme="minorHAnsi"/>
-          <w:b w:val="0"/>
+          <w:rFonts w:cs="Calibri" w:ascii="Calibri" w:hAnsi="Calibri" w:asciiTheme="minorHAnsi" w:cstheme="minorHAnsi" w:hAnsiTheme="minorHAnsi"/>
+          <w:b w:val="false"/>
           <w:spacing w:val="23"/>
           <w:w w:val="99"/>
           <w:lang w:val="fr-FR"/>
@@ -630,43 +554,54 @@
       <w:pPr>
         <w:pStyle w:val="Titre2"/>
         <w:tabs>
-          <w:tab w:val="right" w:leader="dot" w:pos="9923"/>
+          <w:tab w:val="clear" w:pos="720"/>
+          <w:tab w:val="right" w:pos="9923" w:leader="dot"/>
         </w:tabs>
-        <w:ind w:left="142" w:right="91"/>
+        <w:ind w:left="142" w:right="91" w:hanging="0"/>
         <w:jc w:val="both"/>
         <w:rPr>
-          <w:rFonts w:asciiTheme="minorHAnsi" w:hAnsiTheme="minorHAnsi" w:cstheme="minorHAnsi"/>
+          <w:rFonts w:ascii="Calibri" w:hAnsi="Calibri" w:cs="Calibri" w:asciiTheme="minorHAnsi" w:cstheme="minorHAnsi" w:hAnsiTheme="minorHAnsi"/>
           <w:spacing w:val="23"/>
           <w:w w:val="99"/>
           <w:lang w:val="fr-FR"/>
         </w:rPr>
       </w:pPr>
+      <w:r>
+        <w:rPr>
+          <w:rFonts w:cs="Calibri" w:cstheme="minorHAnsi" w:ascii="Calibri" w:hAnsi="Calibri"/>
+          <w:spacing w:val="23"/>
+          <w:w w:val="99"/>
+          <w:lang w:val="fr-FR"/>
+        </w:rPr>
+      </w:r>
     </w:p>
     <w:p>
       <w:pPr>
         <w:pStyle w:val="Titre2"/>
         <w:tabs>
-          <w:tab w:val="right" w:leader="dot" w:pos="9923"/>
+          <w:tab w:val="clear" w:pos="720"/>
+          <w:tab w:val="right" w:pos="9923" w:leader="dot"/>
         </w:tabs>
-        <w:ind w:left="142" w:right="91"/>
+        <w:ind w:left="142" w:right="91" w:hanging="0"/>
         <w:jc w:val="both"/>
         <w:rPr>
-          <w:rFonts w:asciiTheme="minorHAnsi" w:hAnsiTheme="minorHAnsi" w:cstheme="minorHAnsi"/>
-          <w:b w:val="0"/>
-          <w:bCs w:val="0"/>
+          <w:rFonts w:ascii="Calibri" w:hAnsi="Calibri" w:cs="Calibri" w:asciiTheme="minorHAnsi" w:cstheme="minorHAnsi" w:hAnsiTheme="minorHAnsi"/>
+          <w:b w:val="false"/>
+          <w:b w:val="false"/>
+          <w:bCs w:val="false"/>
           <w:lang w:val="fr-FR"/>
         </w:rPr>
       </w:pPr>
       <w:r>
         <w:rPr>
-          <w:rFonts w:asciiTheme="minorHAnsi" w:hAnsiTheme="minorHAnsi" w:cstheme="minorHAnsi"/>
+          <w:rFonts w:cs="Calibri" w:ascii="Calibri" w:hAnsi="Calibri" w:asciiTheme="minorHAnsi" w:cstheme="minorHAnsi" w:hAnsiTheme="minorHAnsi"/>
           <w:lang w:val="fr-FR"/>
         </w:rPr>
         <w:t>Nom</w:t>
       </w:r>
       <w:r>
         <w:rPr>
-          <w:rFonts w:asciiTheme="minorHAnsi" w:hAnsiTheme="minorHAnsi" w:cstheme="minorHAnsi"/>
+          <w:rFonts w:cs="Calibri" w:ascii="Calibri" w:hAnsi="Calibri" w:asciiTheme="minorHAnsi" w:cstheme="minorHAnsi" w:hAnsiTheme="minorHAnsi"/>
           <w:spacing w:val="-10"/>
           <w:lang w:val="fr-FR"/>
         </w:rPr>
@@ -674,14 +609,14 @@
       </w:r>
       <w:r>
         <w:rPr>
-          <w:rFonts w:asciiTheme="minorHAnsi" w:hAnsiTheme="minorHAnsi" w:cstheme="minorHAnsi"/>
+          <w:rFonts w:cs="Calibri" w:ascii="Calibri" w:hAnsi="Calibri" w:asciiTheme="minorHAnsi" w:cstheme="minorHAnsi" w:hAnsiTheme="minorHAnsi"/>
           <w:lang w:val="fr-FR"/>
         </w:rPr>
         <w:t>de</w:t>
       </w:r>
       <w:r>
         <w:rPr>
-          <w:rFonts w:asciiTheme="minorHAnsi" w:hAnsiTheme="minorHAnsi" w:cstheme="minorHAnsi"/>
+          <w:rFonts w:cs="Calibri" w:ascii="Calibri" w:hAnsi="Calibri" w:asciiTheme="minorHAnsi" w:cstheme="minorHAnsi" w:hAnsiTheme="minorHAnsi"/>
           <w:spacing w:val="-8"/>
           <w:lang w:val="fr-FR"/>
         </w:rPr>
@@ -689,7 +624,7 @@
       </w:r>
       <w:r>
         <w:rPr>
-          <w:rFonts w:asciiTheme="minorHAnsi" w:hAnsiTheme="minorHAnsi" w:cstheme="minorHAnsi"/>
+          <w:rFonts w:cs="Calibri" w:ascii="Calibri" w:hAnsi="Calibri" w:asciiTheme="minorHAnsi" w:cstheme="minorHAnsi" w:hAnsiTheme="minorHAnsi"/>
           <w:spacing w:val="-1"/>
           <w:lang w:val="fr-FR"/>
         </w:rPr>
@@ -697,7 +632,7 @@
       </w:r>
       <w:r>
         <w:rPr>
-          <w:rFonts w:asciiTheme="minorHAnsi" w:hAnsiTheme="minorHAnsi" w:cstheme="minorHAnsi"/>
+          <w:rFonts w:cs="Calibri" w:ascii="Calibri" w:hAnsi="Calibri" w:asciiTheme="minorHAnsi" w:cstheme="minorHAnsi" w:hAnsiTheme="minorHAnsi"/>
           <w:spacing w:val="-7"/>
           <w:lang w:val="fr-FR"/>
         </w:rPr>
@@ -705,31 +640,15 @@
       </w:r>
       <w:r>
         <w:rPr>
-          <w:rFonts w:asciiTheme="minorHAnsi" w:hAnsiTheme="minorHAnsi" w:cstheme="minorHAnsi"/>
-          <w:lang w:val="fr-FR"/>
-        </w:rPr>
-        <w:t>:</w:t>
-      </w:r>
-      <w:r>
-        <w:rPr>
-          <w:rFonts w:asciiTheme="minorHAnsi" w:hAnsiTheme="minorHAnsi" w:cstheme="minorHAnsi"/>
-          <w:lang w:val="fr-FR"/>
-        </w:rPr>
-        <w:t xml:space="preserve"> </w:t>
-      </w:r>
-      <w:proofErr w:type="spellStart"/>
-      <w:r>
-        <w:rPr>
-          <w:rFonts w:asciiTheme="minorHAnsi" w:hAnsiTheme="minorHAnsi" w:cstheme="minorHAnsi"/>
-          <w:lang w:val="fr-FR"/>
-        </w:rPr>
-        <w:t>Docdoku</w:t>
-      </w:r>
-      <w:proofErr w:type="spellEnd"/>
-      <w:r>
-        <w:rPr>
-          <w:rFonts w:asciiTheme="minorHAnsi" w:hAnsiTheme="minorHAnsi" w:cstheme="minorHAnsi"/>
-          <w:b w:val="0"/>
+          <w:rFonts w:cs="Calibri" w:ascii="Calibri" w:hAnsi="Calibri" w:asciiTheme="minorHAnsi" w:cstheme="minorHAnsi" w:hAnsiTheme="minorHAnsi"/>
+          <w:lang w:val="fr-FR"/>
+        </w:rPr>
+        <w:t>: Docdoku</w:t>
+      </w:r>
+      <w:r>
+        <w:rPr>
+          <w:rFonts w:cs="Calibri" w:ascii="Calibri" w:hAnsi="Calibri" w:asciiTheme="minorHAnsi" w:cstheme="minorHAnsi" w:hAnsiTheme="minorHAnsi"/>
+          <w:b w:val="false"/>
           <w:lang w:val="fr-FR"/>
         </w:rPr>
         <w:tab/>
@@ -737,13 +656,16 @@
     </w:p>
     <w:p>
       <w:pPr>
+        <w:pStyle w:val="Normal"/>
         <w:tabs>
-          <w:tab w:val="right" w:leader="dot" w:pos="9923"/>
+          <w:tab w:val="clear" w:pos="720"/>
+          <w:tab w:val="right" w:pos="9923" w:leader="dot"/>
         </w:tabs>
-        <w:ind w:left="142" w:right="91"/>
+        <w:ind w:left="142" w:right="91" w:hanging="0"/>
         <w:jc w:val="both"/>
         <w:rPr>
-          <w:rFonts w:eastAsia="Times New Roman" w:cstheme="minorHAnsi"/>
+          <w:rFonts w:eastAsia="Times New Roman" w:cs="Calibri" w:cstheme="minorHAnsi"/>
+          <w:b/>
           <w:b/>
           <w:bCs/>
           <w:spacing w:val="48"/>
@@ -755,7 +677,7 @@
       </w:pPr>
       <w:r>
         <w:rPr>
-          <w:rFonts w:eastAsia="Times New Roman" w:cstheme="minorHAnsi"/>
+          <w:rFonts w:eastAsia="Times New Roman" w:cs="Calibri" w:cstheme="minorHAnsi"/>
           <w:b/>
           <w:bCs/>
           <w:sz w:val="24"/>
@@ -766,7 +688,7 @@
       </w:r>
       <w:r>
         <w:rPr>
-          <w:rFonts w:eastAsia="Times New Roman" w:cstheme="minorHAnsi"/>
+          <w:rFonts w:eastAsia="Times New Roman" w:cs="Calibri" w:cstheme="minorHAnsi"/>
           <w:b/>
           <w:bCs/>
           <w:spacing w:val="-10"/>
@@ -778,7 +700,7 @@
       </w:r>
       <w:r>
         <w:rPr>
-          <w:rFonts w:eastAsia="Times New Roman" w:cstheme="minorHAnsi"/>
+          <w:rFonts w:eastAsia="Times New Roman" w:cs="Calibri" w:cstheme="minorHAnsi"/>
           <w:b/>
           <w:bCs/>
           <w:spacing w:val="-1"/>
@@ -790,7 +712,7 @@
       </w:r>
       <w:r>
         <w:rPr>
-          <w:rFonts w:eastAsia="Times New Roman" w:cstheme="minorHAnsi"/>
+          <w:rFonts w:eastAsia="Times New Roman" w:cs="Calibri" w:cstheme="minorHAnsi"/>
           <w:b/>
           <w:bCs/>
           <w:spacing w:val="-7"/>
@@ -802,7 +724,7 @@
       </w:r>
       <w:r>
         <w:rPr>
-          <w:rFonts w:eastAsia="Times New Roman" w:cstheme="minorHAnsi"/>
+          <w:rFonts w:eastAsia="Times New Roman" w:cs="Calibri" w:cstheme="minorHAnsi"/>
           <w:b/>
           <w:bCs/>
           <w:sz w:val="24"/>
@@ -813,7 +735,7 @@
       </w:r>
       <w:r>
         <w:rPr>
-          <w:rFonts w:eastAsia="Times New Roman" w:cstheme="minorHAnsi"/>
+          <w:rFonts w:eastAsia="Times New Roman" w:cs="Calibri" w:cstheme="minorHAnsi"/>
           <w:b/>
           <w:bCs/>
           <w:spacing w:val="-7"/>
@@ -825,7 +747,7 @@
       </w:r>
       <w:r>
         <w:rPr>
-          <w:rFonts w:eastAsia="Times New Roman" w:cstheme="minorHAnsi"/>
+          <w:rFonts w:eastAsia="Times New Roman" w:cs="Calibri" w:cstheme="minorHAnsi"/>
           <w:b/>
           <w:bCs/>
           <w:sz w:val="24"/>
@@ -836,7 +758,7 @@
       </w:r>
       <w:r>
         <w:rPr>
-          <w:rFonts w:eastAsia="Times New Roman" w:cstheme="minorHAnsi"/>
+          <w:rFonts w:eastAsia="Times New Roman" w:cs="Calibri" w:cstheme="minorHAnsi"/>
           <w:b/>
           <w:bCs/>
           <w:spacing w:val="-6"/>
@@ -848,7 +770,7 @@
       </w:r>
       <w:r>
         <w:rPr>
-          <w:rFonts w:eastAsia="Times New Roman" w:cstheme="minorHAnsi"/>
+          <w:rFonts w:eastAsia="Times New Roman" w:cs="Calibri" w:cstheme="minorHAnsi"/>
           <w:b/>
           <w:bCs/>
           <w:spacing w:val="-1"/>
@@ -860,7 +782,7 @@
       </w:r>
       <w:r>
         <w:rPr>
-          <w:rFonts w:eastAsia="Times New Roman" w:cstheme="minorHAnsi"/>
+          <w:rFonts w:eastAsia="Times New Roman" w:cs="Calibri" w:cstheme="minorHAnsi"/>
           <w:b/>
           <w:bCs/>
           <w:spacing w:val="-7"/>
@@ -872,7 +794,7 @@
       </w:r>
       <w:r>
         <w:rPr>
-          <w:rFonts w:eastAsia="Times New Roman" w:cstheme="minorHAnsi"/>
+          <w:rFonts w:eastAsia="Times New Roman" w:cs="Calibri" w:cstheme="minorHAnsi"/>
           <w:b/>
           <w:bCs/>
           <w:sz w:val="24"/>
@@ -883,7 +805,7 @@
       </w:r>
       <w:r>
         <w:rPr>
-          <w:rFonts w:eastAsia="Times New Roman" w:cstheme="minorHAnsi"/>
+          <w:rFonts w:eastAsia="Times New Roman" w:cs="Calibri" w:cstheme="minorHAnsi"/>
           <w:b/>
           <w:bCs/>
           <w:spacing w:val="-8"/>
@@ -895,7 +817,7 @@
       </w:r>
       <w:r>
         <w:rPr>
-          <w:rFonts w:eastAsia="Times New Roman" w:cstheme="minorHAnsi"/>
+          <w:rFonts w:eastAsia="Times New Roman" w:cs="Calibri" w:cstheme="minorHAnsi"/>
           <w:b/>
           <w:bCs/>
           <w:spacing w:val="-1"/>
@@ -907,7 +829,7 @@
       </w:r>
       <w:r>
         <w:rPr>
-          <w:rFonts w:eastAsia="Times New Roman" w:cstheme="minorHAnsi"/>
+          <w:rFonts w:eastAsia="Times New Roman" w:cs="Calibri" w:cstheme="minorHAnsi"/>
           <w:b/>
           <w:bCs/>
           <w:spacing w:val="-5"/>
@@ -919,7 +841,7 @@
       </w:r>
       <w:r>
         <w:rPr>
-          <w:rFonts w:eastAsia="Times New Roman" w:cstheme="minorHAnsi"/>
+          <w:rFonts w:eastAsia="Times New Roman" w:cs="Calibri" w:cstheme="minorHAnsi"/>
           <w:b/>
           <w:bCs/>
           <w:sz w:val="24"/>
@@ -930,7 +852,7 @@
       </w:r>
       <w:r>
         <w:rPr>
-          <w:rFonts w:eastAsia="Times New Roman" w:cstheme="minorHAnsi"/>
+          <w:rFonts w:eastAsia="Times New Roman" w:cs="Calibri" w:cstheme="minorHAnsi"/>
           <w:b/>
           <w:bCs/>
           <w:spacing w:val="48"/>
@@ -939,24 +861,11 @@
           <w:szCs w:val="24"/>
           <w:lang w:val="fr-FR"/>
         </w:rPr>
-        <w:t xml:space="preserve"> </w:t>
-      </w:r>
-      <w:r>
-        <w:rPr>
-          <w:rFonts w:eastAsia="Times New Roman" w:cstheme="minorHAnsi"/>
-          <w:b/>
-          <w:bCs/>
-          <w:spacing w:val="48"/>
-          <w:w w:val="99"/>
-          <w:sz w:val="24"/>
-          <w:szCs w:val="24"/>
-          <w:lang w:val="fr-FR"/>
-        </w:rPr>
-        <w:t>Garin Florent, Directeur innovation et technologie, Fondateur</w:t>
-      </w:r>
-      <w:r>
-        <w:rPr>
-          <w:rFonts w:eastAsia="Times New Roman" w:cstheme="minorHAnsi"/>
+        <w:t xml:space="preserve"> Garin Florent, Directeur innovation et technologie, Fondateur</w:t>
+      </w:r>
+      <w:r>
+        <w:rPr>
+          <w:rFonts w:eastAsia="Times New Roman" w:cs="Calibri" w:cstheme="minorHAnsi"/>
           <w:bCs/>
           <w:spacing w:val="48"/>
           <w:w w:val="99"/>
@@ -969,13 +878,16 @@
     </w:p>
     <w:p>
       <w:pPr>
+        <w:pStyle w:val="Normal"/>
         <w:tabs>
-          <w:tab w:val="right" w:leader="dot" w:pos="9923"/>
+          <w:tab w:val="clear" w:pos="720"/>
+          <w:tab w:val="right" w:pos="9923" w:leader="dot"/>
         </w:tabs>
-        <w:ind w:left="142" w:right="91"/>
+        <w:ind w:left="142" w:right="91" w:hanging="0"/>
         <w:jc w:val="both"/>
         <w:rPr>
-          <w:rFonts w:eastAsia="Times New Roman" w:cstheme="minorHAnsi"/>
+          <w:rFonts w:eastAsia="Times New Roman" w:cs="Calibri" w:cstheme="minorHAnsi"/>
+          <w:b/>
           <w:b/>
           <w:bCs/>
           <w:sz w:val="24"/>
@@ -983,16 +895,28 @@
           <w:lang w:val="fr-FR"/>
         </w:rPr>
       </w:pPr>
+      <w:r>
+        <w:rPr>
+          <w:rFonts w:eastAsia="Times New Roman" w:cs="Calibri" w:cstheme="minorHAnsi"/>
+          <w:b/>
+          <w:bCs/>
+          <w:sz w:val="24"/>
+          <w:szCs w:val="24"/>
+          <w:lang w:val="fr-FR"/>
+        </w:rPr>
+      </w:r>
     </w:p>
     <w:p>
       <w:pPr>
+        <w:pStyle w:val="Normal"/>
         <w:tabs>
-          <w:tab w:val="right" w:leader="dot" w:pos="9923"/>
+          <w:tab w:val="clear" w:pos="720"/>
+          <w:tab w:val="right" w:pos="9923" w:leader="dot"/>
         </w:tabs>
-        <w:ind w:left="142" w:right="91"/>
+        <w:ind w:left="142" w:right="91" w:hanging="0"/>
         <w:jc w:val="both"/>
         <w:rPr>
-          <w:rFonts w:eastAsia="Times New Roman" w:cstheme="minorHAnsi"/>
+          <w:rFonts w:eastAsia="Times New Roman" w:cs="Calibri" w:cstheme="minorHAnsi"/>
           <w:sz w:val="24"/>
           <w:szCs w:val="24"/>
           <w:lang w:val="fr-FR"/>
@@ -1000,29 +924,18 @@
       </w:pPr>
       <w:r>
         <w:rPr>
-          <w:rFonts w:cstheme="minorHAnsi"/>
-          <w:b/>
-          <w:spacing w:val="-1"/>
-          <w:sz w:val="24"/>
-          <w:szCs w:val="24"/>
-          <w:lang w:val="fr-FR"/>
-        </w:rPr>
-        <w:t>Noms</w:t>
-      </w:r>
-      <w:r>
-        <w:rPr>
-          <w:rFonts w:cstheme="minorHAnsi"/>
-          <w:b/>
-          <w:spacing w:val="-1"/>
-          <w:sz w:val="24"/>
-          <w:szCs w:val="24"/>
-          <w:lang w:val="fr-FR"/>
-        </w:rPr>
-        <w:t>, entreprises</w:t>
-      </w:r>
-      <w:r>
-        <w:rPr>
-          <w:rFonts w:cstheme="minorHAnsi"/>
+          <w:rFonts w:cs="Calibri" w:cstheme="minorHAnsi"/>
+          <w:b/>
+          <w:spacing w:val="-1"/>
+          <w:sz w:val="24"/>
+          <w:szCs w:val="24"/>
+          <w:lang w:val="fr-FR"/>
+        </w:rPr>
+        <w:t>Noms, entreprises</w:t>
+      </w:r>
+      <w:r>
+        <w:rPr>
+          <w:rFonts w:cs="Calibri" w:cstheme="minorHAnsi"/>
           <w:b/>
           <w:spacing w:val="-7"/>
           <w:sz w:val="24"/>
@@ -1033,7 +946,7 @@
       </w:r>
       <w:r>
         <w:rPr>
-          <w:rFonts w:cstheme="minorHAnsi"/>
+          <w:rFonts w:cs="Calibri" w:cstheme="minorHAnsi"/>
           <w:b/>
           <w:spacing w:val="-1"/>
           <w:sz w:val="24"/>
@@ -1044,7 +957,7 @@
       </w:r>
       <w:r>
         <w:rPr>
-          <w:rFonts w:cstheme="minorHAnsi"/>
+          <w:rFonts w:cs="Calibri" w:cstheme="minorHAnsi"/>
           <w:b/>
           <w:spacing w:val="-7"/>
           <w:sz w:val="24"/>
@@ -1055,7 +968,7 @@
       </w:r>
       <w:r>
         <w:rPr>
-          <w:rFonts w:cstheme="minorHAnsi"/>
+          <w:rFonts w:cs="Calibri" w:cstheme="minorHAnsi"/>
           <w:b/>
           <w:sz w:val="24"/>
           <w:szCs w:val="24"/>
@@ -1065,7 +978,7 @@
       </w:r>
       <w:r>
         <w:rPr>
-          <w:rFonts w:cstheme="minorHAnsi"/>
+          <w:rFonts w:cs="Calibri" w:cstheme="minorHAnsi"/>
           <w:b/>
           <w:spacing w:val="-6"/>
           <w:sz w:val="24"/>
@@ -1076,7 +989,7 @@
       </w:r>
       <w:r>
         <w:rPr>
-          <w:rFonts w:cstheme="minorHAnsi"/>
+          <w:rFonts w:cs="Calibri" w:cstheme="minorHAnsi"/>
           <w:b/>
           <w:sz w:val="24"/>
           <w:szCs w:val="24"/>
@@ -1086,7 +999,7 @@
       </w:r>
       <w:r>
         <w:rPr>
-          <w:rFonts w:cstheme="minorHAnsi"/>
+          <w:rFonts w:cs="Calibri" w:cstheme="minorHAnsi"/>
           <w:b/>
           <w:spacing w:val="-6"/>
           <w:sz w:val="24"/>
@@ -1097,7 +1010,7 @@
       </w:r>
       <w:r>
         <w:rPr>
-          <w:rFonts w:cstheme="minorHAnsi"/>
+          <w:rFonts w:cs="Calibri" w:cstheme="minorHAnsi"/>
           <w:b/>
           <w:spacing w:val="-1"/>
           <w:sz w:val="24"/>
@@ -1108,7 +1021,7 @@
       </w:r>
       <w:r>
         <w:rPr>
-          <w:rFonts w:cstheme="minorHAnsi"/>
+          <w:rFonts w:cs="Calibri" w:cstheme="minorHAnsi"/>
           <w:b/>
           <w:spacing w:val="-6"/>
           <w:sz w:val="24"/>
@@ -1119,7 +1032,7 @@
       </w:r>
       <w:r>
         <w:rPr>
-          <w:rFonts w:cstheme="minorHAnsi"/>
+          <w:rFonts w:cs="Calibri" w:cstheme="minorHAnsi"/>
           <w:b/>
           <w:sz w:val="24"/>
           <w:szCs w:val="24"/>
@@ -1129,7 +1042,7 @@
       </w:r>
       <w:r>
         <w:rPr>
-          <w:rFonts w:cstheme="minorHAnsi"/>
+          <w:rFonts w:cs="Calibri" w:cstheme="minorHAnsi"/>
           <w:b/>
           <w:spacing w:val="-5"/>
           <w:sz w:val="24"/>
@@ -1140,40 +1053,18 @@
       </w:r>
       <w:r>
         <w:rPr>
-          <w:rFonts w:cstheme="minorHAnsi"/>
-          <w:b/>
-          <w:spacing w:val="-1"/>
-          <w:sz w:val="24"/>
-          <w:szCs w:val="24"/>
-          <w:lang w:val="fr-FR"/>
-        </w:rPr>
-        <w:t>jury</w:t>
-      </w:r>
-      <w:r>
-        <w:rPr>
-          <w:rFonts w:cstheme="minorHAnsi"/>
-          <w:b/>
-          <w:spacing w:val="-1"/>
-          <w:sz w:val="24"/>
-          <w:szCs w:val="24"/>
-          <w:lang w:val="fr-FR"/>
-        </w:rPr>
-        <w:t> :</w:t>
-      </w:r>
-      <w:r>
-        <w:rPr>
-          <w:rFonts w:cstheme="minorHAnsi"/>
-          <w:b/>
-          <w:spacing w:val="-1"/>
-          <w:sz w:val="24"/>
-          <w:szCs w:val="24"/>
-          <w:lang w:val="fr-FR"/>
-        </w:rPr>
-        <w:t xml:space="preserve"> </w:t>
-      </w:r>
-      <w:r>
-        <w:rPr>
-          <w:rFonts w:cstheme="minorHAnsi"/>
+          <w:rFonts w:cs="Calibri" w:cstheme="minorHAnsi"/>
+          <w:b/>
+          <w:spacing w:val="-1"/>
+          <w:sz w:val="24"/>
+          <w:szCs w:val="24"/>
+          <w:lang w:val="fr-FR"/>
+        </w:rPr>
+        <w:t xml:space="preserve">jury : </w:t>
+      </w:r>
+      <w:r>
+        <w:rPr>
+          <w:rFonts w:cs="Calibri" w:cstheme="minorHAnsi"/>
           <w:spacing w:val="-1"/>
           <w:sz w:val="24"/>
           <w:szCs w:val="24"/>
@@ -1184,8 +1075,10 @@
     </w:p>
     <w:p>
       <w:pPr>
-        <w:rPr>
-          <w:rFonts w:eastAsia="Times New Roman" w:cstheme="minorHAnsi"/>
+        <w:pStyle w:val="Normal"/>
+        <w:rPr>
+          <w:rFonts w:eastAsia="Times New Roman" w:cs="Calibri" w:cstheme="minorHAnsi"/>
+          <w:b/>
           <w:b/>
           <w:bCs/>
           <w:sz w:val="24"/>
@@ -1193,41 +1086,58 @@
           <w:lang w:val="fr-FR"/>
         </w:rPr>
       </w:pPr>
+      <w:r>
+        <w:rPr>
+          <w:rFonts w:eastAsia="Times New Roman" w:cs="Calibri" w:cstheme="minorHAnsi"/>
+          <w:b/>
+          <w:bCs/>
+          <w:sz w:val="24"/>
+          <w:szCs w:val="24"/>
+          <w:lang w:val="fr-FR"/>
+        </w:rPr>
+      </w:r>
     </w:p>
     <w:tbl>
       <w:tblPr>
         <w:tblStyle w:val="TableNormal"/>
-        <w:tblW w:w="0" w:type="auto"/>
+        <w:tblW w:w="9778" w:type="dxa"/>
+        <w:jc w:val="left"/>
         <w:tblInd w:w="98" w:type="dxa"/>
-        <w:tblLayout w:type="fixed"/>
-        <w:tblLook w:val="01E0" w:firstRow="1" w:lastRow="1" w:firstColumn="1" w:lastColumn="1" w:noHBand="0" w:noVBand="0"/>
+        <w:tblCellMar>
+          <w:top w:w="0" w:type="dxa"/>
+          <w:left w:w="108" w:type="dxa"/>
+          <w:bottom w:w="0" w:type="dxa"/>
+          <w:right w:w="108" w:type="dxa"/>
+        </w:tblCellMar>
+        <w:tblLook w:val="01e0" w:noVBand="0" w:noHBand="0" w:lastColumn="1" w:firstColumn="1" w:lastRow="1" w:firstRow="1"/>
       </w:tblPr>
       <w:tblGrid>
         <w:gridCol w:w="3259"/>
         <w:gridCol w:w="3259"/>
-        <w:gridCol w:w="3259"/>
+        <w:gridCol w:w="3260"/>
       </w:tblGrid>
       <w:tr>
         <w:trPr>
-          <w:trHeight w:hRule="exact" w:val="288"/>
+          <w:trHeight w:val="288" w:hRule="exact"/>
         </w:trPr>
         <w:tc>
           <w:tcPr>
             <w:tcW w:w="3259" w:type="dxa"/>
             <w:tcBorders>
-              <w:top w:val="single" w:sz="5" w:space="0" w:color="000000"/>
-              <w:left w:val="single" w:sz="5" w:space="0" w:color="000000"/>
-              <w:bottom w:val="single" w:sz="5" w:space="0" w:color="000000"/>
-              <w:right w:val="single" w:sz="5" w:space="0" w:color="000000"/>
+              <w:top w:val="single" w:sz="4" w:space="0" w:color="000000"/>
+              <w:left w:val="single" w:sz="4" w:space="0" w:color="000000"/>
+              <w:bottom w:val="single" w:sz="4" w:space="0" w:color="000000"/>
+              <w:right w:val="single" w:sz="4" w:space="0" w:color="000000"/>
             </w:tcBorders>
+            <w:shd w:fill="auto" w:val="clear"/>
           </w:tcPr>
           <w:p>
             <w:pPr>
               <w:pStyle w:val="TableParagraph"/>
-              <w:spacing w:line="272" w:lineRule="exact"/>
+              <w:spacing w:lineRule="exact" w:line="272"/>
               <w:jc w:val="center"/>
               <w:rPr>
-                <w:rFonts w:eastAsia="Times New Roman" w:cstheme="minorHAnsi"/>
+                <w:rFonts w:eastAsia="Times New Roman" w:cs="Calibri" w:cstheme="minorHAnsi"/>
                 <w:sz w:val="24"/>
                 <w:szCs w:val="24"/>
                 <w:lang w:val="fr-FR"/>
@@ -1235,23 +1145,13 @@
             </w:pPr>
             <w:r>
               <w:rPr>
-                <w:rFonts w:cstheme="minorHAnsi"/>
+                <w:rFonts w:cs="Calibri" w:cstheme="minorHAnsi"/>
                 <w:b/>
                 <w:sz w:val="24"/>
                 <w:szCs w:val="24"/>
                 <w:lang w:val="fr-FR"/>
               </w:rPr>
-              <w:t>Nom</w:t>
-            </w:r>
-            <w:r>
-              <w:rPr>
-                <w:rFonts w:cstheme="minorHAnsi"/>
-                <w:b/>
-                <w:sz w:val="24"/>
-                <w:szCs w:val="24"/>
-                <w:lang w:val="fr-FR"/>
-              </w:rPr>
-              <w:t>-Prénom</w:t>
+              <w:t>Nom-Prénom</w:t>
             </w:r>
           </w:p>
         </w:tc>
@@ -1259,20 +1159,21 @@
           <w:tcPr>
             <w:tcW w:w="3259" w:type="dxa"/>
             <w:tcBorders>
-              <w:top w:val="single" w:sz="5" w:space="0" w:color="000000"/>
-              <w:left w:val="single" w:sz="5" w:space="0" w:color="000000"/>
-              <w:bottom w:val="single" w:sz="5" w:space="0" w:color="000000"/>
-              <w:right w:val="single" w:sz="5" w:space="0" w:color="000000"/>
+              <w:top w:val="single" w:sz="4" w:space="0" w:color="000000"/>
+              <w:left w:val="single" w:sz="4" w:space="0" w:color="000000"/>
+              <w:bottom w:val="single" w:sz="4" w:space="0" w:color="000000"/>
+              <w:right w:val="single" w:sz="4" w:space="0" w:color="000000"/>
             </w:tcBorders>
+            <w:shd w:fill="auto" w:val="clear"/>
           </w:tcPr>
           <w:p>
             <w:pPr>
               <w:pStyle w:val="TableParagraph"/>
-              <w:spacing w:line="272" w:lineRule="exact"/>
-              <w:ind w:right="1"/>
+              <w:spacing w:lineRule="exact" w:line="272"/>
+              <w:ind w:right="1" w:hanging="0"/>
               <w:jc w:val="center"/>
               <w:rPr>
-                <w:rFonts w:eastAsia="Times New Roman" w:cstheme="minorHAnsi"/>
+                <w:rFonts w:eastAsia="Times New Roman" w:cs="Calibri" w:cstheme="minorHAnsi"/>
                 <w:sz w:val="24"/>
                 <w:szCs w:val="24"/>
                 <w:lang w:val="fr-FR"/>
@@ -1280,7 +1181,7 @@
             </w:pPr>
             <w:r>
               <w:rPr>
-                <w:rFonts w:cstheme="minorHAnsi"/>
+                <w:rFonts w:cs="Calibri" w:cstheme="minorHAnsi"/>
                 <w:b/>
                 <w:spacing w:val="-1"/>
                 <w:sz w:val="24"/>
@@ -1293,22 +1194,23 @@
         </w:tc>
         <w:tc>
           <w:tcPr>
-            <w:tcW w:w="3259" w:type="dxa"/>
+            <w:tcW w:w="3260" w:type="dxa"/>
             <w:tcBorders>
-              <w:top w:val="single" w:sz="5" w:space="0" w:color="000000"/>
-              <w:left w:val="single" w:sz="5" w:space="0" w:color="000000"/>
-              <w:bottom w:val="single" w:sz="5" w:space="0" w:color="000000"/>
-              <w:right w:val="single" w:sz="5" w:space="0" w:color="000000"/>
+              <w:top w:val="single" w:sz="4" w:space="0" w:color="000000"/>
+              <w:left w:val="single" w:sz="4" w:space="0" w:color="000000"/>
+              <w:bottom w:val="single" w:sz="4" w:space="0" w:color="000000"/>
+              <w:right w:val="single" w:sz="4" w:space="0" w:color="000000"/>
             </w:tcBorders>
+            <w:shd w:fill="auto" w:val="clear"/>
           </w:tcPr>
           <w:p>
             <w:pPr>
               <w:pStyle w:val="TableParagraph"/>
-              <w:spacing w:line="272" w:lineRule="exact"/>
-              <w:ind w:right="1"/>
+              <w:spacing w:lineRule="exact" w:line="272"/>
+              <w:ind w:right="1" w:hanging="0"/>
               <w:jc w:val="center"/>
               <w:rPr>
-                <w:rFonts w:eastAsia="Times New Roman" w:cstheme="minorHAnsi"/>
+                <w:rFonts w:eastAsia="Times New Roman" w:cs="Calibri" w:cstheme="minorHAnsi"/>
                 <w:sz w:val="24"/>
                 <w:szCs w:val="24"/>
                 <w:lang w:val="fr-FR"/>
@@ -1316,7 +1218,7 @@
             </w:pPr>
             <w:r>
               <w:rPr>
-                <w:rFonts w:cstheme="minorHAnsi"/>
+                <w:rFonts w:cs="Calibri" w:cstheme="minorHAnsi"/>
                 <w:b/>
                 <w:sz w:val="24"/>
                 <w:szCs w:val="24"/>
@@ -1329,282 +1231,404 @@
       </w:tr>
       <w:tr>
         <w:trPr>
-          <w:trHeight w:hRule="exact" w:val="286"/>
+          <w:trHeight w:val="286" w:hRule="exact"/>
         </w:trPr>
         <w:tc>
           <w:tcPr>
             <w:tcW w:w="3259" w:type="dxa"/>
             <w:tcBorders>
-              <w:top w:val="single" w:sz="5" w:space="0" w:color="000000"/>
-              <w:left w:val="single" w:sz="5" w:space="0" w:color="000000"/>
-              <w:bottom w:val="single" w:sz="5" w:space="0" w:color="000000"/>
-              <w:right w:val="single" w:sz="5" w:space="0" w:color="000000"/>
+              <w:top w:val="single" w:sz="4" w:space="0" w:color="000000"/>
+              <w:left w:val="single" w:sz="4" w:space="0" w:color="000000"/>
+              <w:bottom w:val="single" w:sz="4" w:space="0" w:color="000000"/>
+              <w:right w:val="single" w:sz="4" w:space="0" w:color="000000"/>
             </w:tcBorders>
+            <w:shd w:fill="auto" w:val="clear"/>
           </w:tcPr>
           <w:p>
             <w:pPr>
+              <w:pStyle w:val="Normal"/>
               <w:rPr>
-                <w:rFonts w:cstheme="minorHAnsi"/>
+                <w:rFonts w:cs="Calibri" w:cstheme="minorHAnsi"/>
                 <w:sz w:val="24"/>
                 <w:szCs w:val="24"/>
                 <w:lang w:val="fr-FR"/>
               </w:rPr>
             </w:pPr>
+            <w:r>
+              <w:rPr>
+                <w:rFonts w:cs="Calibri" w:cstheme="minorHAnsi"/>
+                <w:sz w:val="24"/>
+                <w:szCs w:val="24"/>
+                <w:lang w:val="fr-FR"/>
+              </w:rPr>
+            </w:r>
           </w:p>
         </w:tc>
         <w:tc>
           <w:tcPr>
             <w:tcW w:w="3259" w:type="dxa"/>
             <w:tcBorders>
-              <w:top w:val="single" w:sz="5" w:space="0" w:color="000000"/>
-              <w:left w:val="single" w:sz="5" w:space="0" w:color="000000"/>
-              <w:bottom w:val="single" w:sz="5" w:space="0" w:color="000000"/>
-              <w:right w:val="single" w:sz="5" w:space="0" w:color="000000"/>
+              <w:top w:val="single" w:sz="4" w:space="0" w:color="000000"/>
+              <w:left w:val="single" w:sz="4" w:space="0" w:color="000000"/>
+              <w:bottom w:val="single" w:sz="4" w:space="0" w:color="000000"/>
+              <w:right w:val="single" w:sz="4" w:space="0" w:color="000000"/>
             </w:tcBorders>
+            <w:shd w:fill="auto" w:val="clear"/>
           </w:tcPr>
           <w:p>
             <w:pPr>
+              <w:pStyle w:val="Normal"/>
               <w:rPr>
-                <w:rFonts w:cstheme="minorHAnsi"/>
+                <w:rFonts w:cs="Calibri" w:cstheme="minorHAnsi"/>
                 <w:sz w:val="24"/>
                 <w:szCs w:val="24"/>
                 <w:lang w:val="fr-FR"/>
               </w:rPr>
             </w:pPr>
+            <w:r>
+              <w:rPr>
+                <w:rFonts w:cs="Calibri" w:cstheme="minorHAnsi"/>
+                <w:sz w:val="24"/>
+                <w:szCs w:val="24"/>
+                <w:lang w:val="fr-FR"/>
+              </w:rPr>
+            </w:r>
+          </w:p>
+        </w:tc>
+        <w:tc>
+          <w:tcPr>
+            <w:tcW w:w="3260" w:type="dxa"/>
+            <w:tcBorders>
+              <w:top w:val="single" w:sz="4" w:space="0" w:color="000000"/>
+              <w:left w:val="single" w:sz="4" w:space="0" w:color="000000"/>
+              <w:bottom w:val="single" w:sz="4" w:space="0" w:color="000000"/>
+              <w:right w:val="single" w:sz="4" w:space="0" w:color="000000"/>
+            </w:tcBorders>
+            <w:shd w:fill="auto" w:val="clear"/>
+          </w:tcPr>
+          <w:p>
+            <w:pPr>
+              <w:pStyle w:val="Normal"/>
+              <w:rPr>
+                <w:rFonts w:cs="Calibri" w:cstheme="minorHAnsi"/>
+                <w:sz w:val="24"/>
+                <w:szCs w:val="24"/>
+                <w:lang w:val="fr-FR"/>
+              </w:rPr>
+            </w:pPr>
+            <w:r>
+              <w:rPr>
+                <w:rFonts w:cs="Calibri" w:cstheme="minorHAnsi"/>
+                <w:sz w:val="24"/>
+                <w:szCs w:val="24"/>
+                <w:lang w:val="fr-FR"/>
+              </w:rPr>
+            </w:r>
+          </w:p>
+        </w:tc>
+      </w:tr>
+      <w:tr>
+        <w:trPr>
+          <w:trHeight w:val="286" w:hRule="exact"/>
+        </w:trPr>
+        <w:tc>
+          <w:tcPr>
+            <w:tcW w:w="3259" w:type="dxa"/>
+            <w:tcBorders>
+              <w:top w:val="single" w:sz="4" w:space="0" w:color="000000"/>
+              <w:left w:val="single" w:sz="4" w:space="0" w:color="000000"/>
+              <w:bottom w:val="single" w:sz="4" w:space="0" w:color="000000"/>
+              <w:right w:val="single" w:sz="4" w:space="0" w:color="000000"/>
+            </w:tcBorders>
+            <w:shd w:fill="auto" w:val="clear"/>
+          </w:tcPr>
+          <w:p>
+            <w:pPr>
+              <w:pStyle w:val="Normal"/>
+              <w:rPr>
+                <w:rFonts w:cs="Calibri" w:cstheme="minorHAnsi"/>
+                <w:sz w:val="24"/>
+                <w:szCs w:val="24"/>
+                <w:lang w:val="fr-FR"/>
+              </w:rPr>
+            </w:pPr>
+            <w:r>
+              <w:rPr>
+                <w:rFonts w:cs="Calibri" w:cstheme="minorHAnsi"/>
+                <w:sz w:val="24"/>
+                <w:szCs w:val="24"/>
+                <w:lang w:val="fr-FR"/>
+              </w:rPr>
+            </w:r>
           </w:p>
         </w:tc>
         <w:tc>
           <w:tcPr>
             <w:tcW w:w="3259" w:type="dxa"/>
             <w:tcBorders>
-              <w:top w:val="single" w:sz="5" w:space="0" w:color="000000"/>
-              <w:left w:val="single" w:sz="5" w:space="0" w:color="000000"/>
-              <w:bottom w:val="single" w:sz="5" w:space="0" w:color="000000"/>
-              <w:right w:val="single" w:sz="5" w:space="0" w:color="000000"/>
+              <w:top w:val="single" w:sz="4" w:space="0" w:color="000000"/>
+              <w:left w:val="single" w:sz="4" w:space="0" w:color="000000"/>
+              <w:bottom w:val="single" w:sz="4" w:space="0" w:color="000000"/>
+              <w:right w:val="single" w:sz="4" w:space="0" w:color="000000"/>
             </w:tcBorders>
+            <w:shd w:fill="auto" w:val="clear"/>
           </w:tcPr>
           <w:p>
             <w:pPr>
+              <w:pStyle w:val="Normal"/>
               <w:rPr>
-                <w:rFonts w:cstheme="minorHAnsi"/>
+                <w:rFonts w:cs="Calibri" w:cstheme="minorHAnsi"/>
                 <w:sz w:val="24"/>
                 <w:szCs w:val="24"/>
                 <w:lang w:val="fr-FR"/>
               </w:rPr>
             </w:pPr>
+            <w:r>
+              <w:rPr>
+                <w:rFonts w:cs="Calibri" w:cstheme="minorHAnsi"/>
+                <w:sz w:val="24"/>
+                <w:szCs w:val="24"/>
+                <w:lang w:val="fr-FR"/>
+              </w:rPr>
+            </w:r>
+          </w:p>
+        </w:tc>
+        <w:tc>
+          <w:tcPr>
+            <w:tcW w:w="3260" w:type="dxa"/>
+            <w:tcBorders>
+              <w:top w:val="single" w:sz="4" w:space="0" w:color="000000"/>
+              <w:left w:val="single" w:sz="4" w:space="0" w:color="000000"/>
+              <w:bottom w:val="single" w:sz="4" w:space="0" w:color="000000"/>
+              <w:right w:val="single" w:sz="4" w:space="0" w:color="000000"/>
+            </w:tcBorders>
+            <w:shd w:fill="auto" w:val="clear"/>
+          </w:tcPr>
+          <w:p>
+            <w:pPr>
+              <w:pStyle w:val="Normal"/>
+              <w:rPr>
+                <w:rFonts w:cs="Calibri" w:cstheme="minorHAnsi"/>
+                <w:sz w:val="24"/>
+                <w:szCs w:val="24"/>
+                <w:lang w:val="fr-FR"/>
+              </w:rPr>
+            </w:pPr>
+            <w:r>
+              <w:rPr>
+                <w:rFonts w:cs="Calibri" w:cstheme="minorHAnsi"/>
+                <w:sz w:val="24"/>
+                <w:szCs w:val="24"/>
+                <w:lang w:val="fr-FR"/>
+              </w:rPr>
+            </w:r>
           </w:p>
         </w:tc>
       </w:tr>
       <w:tr>
         <w:trPr>
-          <w:trHeight w:hRule="exact" w:val="286"/>
+          <w:trHeight w:val="286" w:hRule="exact"/>
         </w:trPr>
         <w:tc>
           <w:tcPr>
             <w:tcW w:w="3259" w:type="dxa"/>
             <w:tcBorders>
-              <w:top w:val="single" w:sz="5" w:space="0" w:color="000000"/>
-              <w:left w:val="single" w:sz="5" w:space="0" w:color="000000"/>
-              <w:bottom w:val="single" w:sz="5" w:space="0" w:color="000000"/>
-              <w:right w:val="single" w:sz="5" w:space="0" w:color="000000"/>
+              <w:top w:val="single" w:sz="4" w:space="0" w:color="000000"/>
+              <w:left w:val="single" w:sz="4" w:space="0" w:color="000000"/>
+              <w:bottom w:val="single" w:sz="4" w:space="0" w:color="000000"/>
+              <w:right w:val="single" w:sz="4" w:space="0" w:color="000000"/>
             </w:tcBorders>
+            <w:shd w:fill="auto" w:val="clear"/>
           </w:tcPr>
           <w:p>
             <w:pPr>
+              <w:pStyle w:val="Normal"/>
               <w:rPr>
-                <w:rFonts w:cstheme="minorHAnsi"/>
+                <w:rFonts w:cs="Calibri" w:cstheme="minorHAnsi"/>
                 <w:sz w:val="24"/>
                 <w:szCs w:val="24"/>
                 <w:lang w:val="fr-FR"/>
               </w:rPr>
             </w:pPr>
+            <w:r>
+              <w:rPr>
+                <w:rFonts w:cs="Calibri" w:cstheme="minorHAnsi"/>
+                <w:sz w:val="24"/>
+                <w:szCs w:val="24"/>
+                <w:lang w:val="fr-FR"/>
+              </w:rPr>
+            </w:r>
           </w:p>
         </w:tc>
         <w:tc>
           <w:tcPr>
             <w:tcW w:w="3259" w:type="dxa"/>
             <w:tcBorders>
-              <w:top w:val="single" w:sz="5" w:space="0" w:color="000000"/>
-              <w:left w:val="single" w:sz="5" w:space="0" w:color="000000"/>
-              <w:bottom w:val="single" w:sz="5" w:space="0" w:color="000000"/>
-              <w:right w:val="single" w:sz="5" w:space="0" w:color="000000"/>
+              <w:top w:val="single" w:sz="4" w:space="0" w:color="000000"/>
+              <w:left w:val="single" w:sz="4" w:space="0" w:color="000000"/>
+              <w:bottom w:val="single" w:sz="4" w:space="0" w:color="000000"/>
+              <w:right w:val="single" w:sz="4" w:space="0" w:color="000000"/>
             </w:tcBorders>
+            <w:shd w:fill="auto" w:val="clear"/>
           </w:tcPr>
           <w:p>
             <w:pPr>
+              <w:pStyle w:val="Normal"/>
               <w:rPr>
-                <w:rFonts w:cstheme="minorHAnsi"/>
+                <w:rFonts w:cs="Calibri" w:cstheme="minorHAnsi"/>
                 <w:sz w:val="24"/>
                 <w:szCs w:val="24"/>
                 <w:lang w:val="fr-FR"/>
               </w:rPr>
             </w:pPr>
+            <w:r>
+              <w:rPr>
+                <w:rFonts w:cs="Calibri" w:cstheme="minorHAnsi"/>
+                <w:sz w:val="24"/>
+                <w:szCs w:val="24"/>
+                <w:lang w:val="fr-FR"/>
+              </w:rPr>
+            </w:r>
+          </w:p>
+        </w:tc>
+        <w:tc>
+          <w:tcPr>
+            <w:tcW w:w="3260" w:type="dxa"/>
+            <w:tcBorders>
+              <w:top w:val="single" w:sz="4" w:space="0" w:color="000000"/>
+              <w:left w:val="single" w:sz="4" w:space="0" w:color="000000"/>
+              <w:bottom w:val="single" w:sz="4" w:space="0" w:color="000000"/>
+              <w:right w:val="single" w:sz="4" w:space="0" w:color="000000"/>
+            </w:tcBorders>
+            <w:shd w:fill="auto" w:val="clear"/>
+          </w:tcPr>
+          <w:p>
+            <w:pPr>
+              <w:pStyle w:val="Normal"/>
+              <w:rPr>
+                <w:rFonts w:cs="Calibri" w:cstheme="minorHAnsi"/>
+                <w:sz w:val="24"/>
+                <w:szCs w:val="24"/>
+                <w:lang w:val="fr-FR"/>
+              </w:rPr>
+            </w:pPr>
+            <w:r>
+              <w:rPr>
+                <w:rFonts w:cs="Calibri" w:cstheme="minorHAnsi"/>
+                <w:sz w:val="24"/>
+                <w:szCs w:val="24"/>
+                <w:lang w:val="fr-FR"/>
+              </w:rPr>
+            </w:r>
+          </w:p>
+        </w:tc>
+      </w:tr>
+      <w:tr>
+        <w:trPr>
+          <w:trHeight w:val="286" w:hRule="exact"/>
+        </w:trPr>
+        <w:tc>
+          <w:tcPr>
+            <w:tcW w:w="3259" w:type="dxa"/>
+            <w:tcBorders>
+              <w:top w:val="single" w:sz="4" w:space="0" w:color="000000"/>
+              <w:left w:val="single" w:sz="4" w:space="0" w:color="000000"/>
+              <w:bottom w:val="single" w:sz="4" w:space="0" w:color="000000"/>
+              <w:right w:val="single" w:sz="4" w:space="0" w:color="000000"/>
+            </w:tcBorders>
+            <w:shd w:fill="auto" w:val="clear"/>
+          </w:tcPr>
+          <w:p>
+            <w:pPr>
+              <w:pStyle w:val="Normal"/>
+              <w:rPr>
+                <w:rFonts w:cs="Calibri" w:cstheme="minorHAnsi"/>
+                <w:sz w:val="24"/>
+                <w:szCs w:val="24"/>
+                <w:lang w:val="fr-FR"/>
+              </w:rPr>
+            </w:pPr>
+            <w:r>
+              <w:rPr>
+                <w:rFonts w:cs="Calibri" w:cstheme="minorHAnsi"/>
+                <w:sz w:val="24"/>
+                <w:szCs w:val="24"/>
+                <w:lang w:val="fr-FR"/>
+              </w:rPr>
+            </w:r>
           </w:p>
         </w:tc>
         <w:tc>
           <w:tcPr>
             <w:tcW w:w="3259" w:type="dxa"/>
             <w:tcBorders>
-              <w:top w:val="single" w:sz="5" w:space="0" w:color="000000"/>
-              <w:left w:val="single" w:sz="5" w:space="0" w:color="000000"/>
-              <w:bottom w:val="single" w:sz="5" w:space="0" w:color="000000"/>
-              <w:right w:val="single" w:sz="5" w:space="0" w:color="000000"/>
+              <w:top w:val="single" w:sz="4" w:space="0" w:color="000000"/>
+              <w:left w:val="single" w:sz="4" w:space="0" w:color="000000"/>
+              <w:bottom w:val="single" w:sz="4" w:space="0" w:color="000000"/>
+              <w:right w:val="single" w:sz="4" w:space="0" w:color="000000"/>
             </w:tcBorders>
+            <w:shd w:fill="auto" w:val="clear"/>
           </w:tcPr>
           <w:p>
             <w:pPr>
+              <w:pStyle w:val="Normal"/>
               <w:rPr>
-                <w:rFonts w:cstheme="minorHAnsi"/>
+                <w:rFonts w:cs="Calibri" w:cstheme="minorHAnsi"/>
                 <w:sz w:val="24"/>
                 <w:szCs w:val="24"/>
                 <w:lang w:val="fr-FR"/>
               </w:rPr>
             </w:pPr>
+            <w:r>
+              <w:rPr>
+                <w:rFonts w:cs="Calibri" w:cstheme="minorHAnsi"/>
+                <w:sz w:val="24"/>
+                <w:szCs w:val="24"/>
+                <w:lang w:val="fr-FR"/>
+              </w:rPr>
+            </w:r>
           </w:p>
         </w:tc>
-      </w:tr>
-      <w:tr>
-        <w:trPr>
-          <w:trHeight w:hRule="exact" w:val="286"/>
-        </w:trPr>
         <w:tc>
           <w:tcPr>
-            <w:tcW w:w="3259" w:type="dxa"/>
+            <w:tcW w:w="3260" w:type="dxa"/>
             <w:tcBorders>
-              <w:top w:val="single" w:sz="5" w:space="0" w:color="000000"/>
-              <w:left w:val="single" w:sz="5" w:space="0" w:color="000000"/>
-              <w:bottom w:val="single" w:sz="5" w:space="0" w:color="000000"/>
-              <w:right w:val="single" w:sz="5" w:space="0" w:color="000000"/>
+              <w:top w:val="single" w:sz="4" w:space="0" w:color="000000"/>
+              <w:left w:val="single" w:sz="4" w:space="0" w:color="000000"/>
+              <w:bottom w:val="single" w:sz="4" w:space="0" w:color="000000"/>
+              <w:right w:val="single" w:sz="4" w:space="0" w:color="000000"/>
             </w:tcBorders>
+            <w:shd w:fill="auto" w:val="clear"/>
           </w:tcPr>
           <w:p>
             <w:pPr>
+              <w:pStyle w:val="Normal"/>
               <w:rPr>
-                <w:rFonts w:cstheme="minorHAnsi"/>
+                <w:rFonts w:cs="Calibri" w:cstheme="minorHAnsi"/>
                 <w:sz w:val="24"/>
                 <w:szCs w:val="24"/>
                 <w:lang w:val="fr-FR"/>
               </w:rPr>
             </w:pPr>
-          </w:p>
-        </w:tc>
-        <w:tc>
-          <w:tcPr>
-            <w:tcW w:w="3259" w:type="dxa"/>
-            <w:tcBorders>
-              <w:top w:val="single" w:sz="5" w:space="0" w:color="000000"/>
-              <w:left w:val="single" w:sz="5" w:space="0" w:color="000000"/>
-              <w:bottom w:val="single" w:sz="5" w:space="0" w:color="000000"/>
-              <w:right w:val="single" w:sz="5" w:space="0" w:color="000000"/>
-            </w:tcBorders>
-          </w:tcPr>
-          <w:p>
-            <w:pPr>
+            <w:r>
               <w:rPr>
-                <w:rFonts w:cstheme="minorHAnsi"/>
+                <w:rFonts w:cs="Calibri" w:cstheme="minorHAnsi"/>
                 <w:sz w:val="24"/>
                 <w:szCs w:val="24"/>
                 <w:lang w:val="fr-FR"/>
               </w:rPr>
-            </w:pPr>
-          </w:p>
-        </w:tc>
-        <w:tc>
-          <w:tcPr>
-            <w:tcW w:w="3259" w:type="dxa"/>
-            <w:tcBorders>
-              <w:top w:val="single" w:sz="5" w:space="0" w:color="000000"/>
-              <w:left w:val="single" w:sz="5" w:space="0" w:color="000000"/>
-              <w:bottom w:val="single" w:sz="5" w:space="0" w:color="000000"/>
-              <w:right w:val="single" w:sz="5" w:space="0" w:color="000000"/>
-            </w:tcBorders>
-          </w:tcPr>
-          <w:p>
-            <w:pPr>
-              <w:rPr>
-                <w:rFonts w:cstheme="minorHAnsi"/>
-                <w:sz w:val="24"/>
-                <w:szCs w:val="24"/>
-                <w:lang w:val="fr-FR"/>
-              </w:rPr>
-            </w:pPr>
-          </w:p>
-        </w:tc>
-      </w:tr>
-      <w:tr>
-        <w:trPr>
-          <w:trHeight w:hRule="exact" w:val="286"/>
-        </w:trPr>
-        <w:tc>
-          <w:tcPr>
-            <w:tcW w:w="3259" w:type="dxa"/>
-            <w:tcBorders>
-              <w:top w:val="single" w:sz="5" w:space="0" w:color="000000"/>
-              <w:left w:val="single" w:sz="5" w:space="0" w:color="000000"/>
-              <w:bottom w:val="single" w:sz="5" w:space="0" w:color="000000"/>
-              <w:right w:val="single" w:sz="5" w:space="0" w:color="000000"/>
-            </w:tcBorders>
-          </w:tcPr>
-          <w:p>
-            <w:pPr>
-              <w:rPr>
-                <w:rFonts w:cstheme="minorHAnsi"/>
-                <w:sz w:val="24"/>
-                <w:szCs w:val="24"/>
-                <w:lang w:val="fr-FR"/>
-              </w:rPr>
-            </w:pPr>
-          </w:p>
-        </w:tc>
-        <w:tc>
-          <w:tcPr>
-            <w:tcW w:w="3259" w:type="dxa"/>
-            <w:tcBorders>
-              <w:top w:val="single" w:sz="5" w:space="0" w:color="000000"/>
-              <w:left w:val="single" w:sz="5" w:space="0" w:color="000000"/>
-              <w:bottom w:val="single" w:sz="5" w:space="0" w:color="000000"/>
-              <w:right w:val="single" w:sz="5" w:space="0" w:color="000000"/>
-            </w:tcBorders>
-          </w:tcPr>
-          <w:p>
-            <w:pPr>
-              <w:rPr>
-                <w:rFonts w:cstheme="minorHAnsi"/>
-                <w:sz w:val="24"/>
-                <w:szCs w:val="24"/>
-                <w:lang w:val="fr-FR"/>
-              </w:rPr>
-            </w:pPr>
-          </w:p>
-        </w:tc>
-        <w:tc>
-          <w:tcPr>
-            <w:tcW w:w="3259" w:type="dxa"/>
-            <w:tcBorders>
-              <w:top w:val="single" w:sz="5" w:space="0" w:color="000000"/>
-              <w:left w:val="single" w:sz="5" w:space="0" w:color="000000"/>
-              <w:bottom w:val="single" w:sz="5" w:space="0" w:color="000000"/>
-              <w:right w:val="single" w:sz="5" w:space="0" w:color="000000"/>
-            </w:tcBorders>
-          </w:tcPr>
-          <w:p>
-            <w:pPr>
-              <w:rPr>
-                <w:rFonts w:cstheme="minorHAnsi"/>
-                <w:sz w:val="24"/>
-                <w:szCs w:val="24"/>
-                <w:lang w:val="fr-FR"/>
-              </w:rPr>
-            </w:pPr>
+            </w:r>
           </w:p>
         </w:tc>
       </w:tr>
     </w:tbl>
     <w:p>
       <w:pPr>
-        <w:spacing w:before="1"/>
-        <w:rPr>
-          <w:rFonts w:eastAsia="Times New Roman" w:cstheme="minorHAnsi"/>
+        <w:pStyle w:val="Normal"/>
+        <w:spacing w:before="1" w:after="0"/>
+        <w:rPr>
+          <w:rFonts w:eastAsia="Times New Roman" w:cs="Calibri" w:cstheme="minorHAnsi"/>
+          <w:b/>
           <w:b/>
           <w:bCs/>
           <w:sz w:val="24"/>
@@ -1612,14 +1636,25 @@
           <w:lang w:val="fr-FR"/>
         </w:rPr>
       </w:pPr>
+      <w:r>
+        <w:rPr>
+          <w:rFonts w:eastAsia="Times New Roman" w:cs="Calibri" w:cstheme="minorHAnsi"/>
+          <w:b/>
+          <w:bCs/>
+          <w:sz w:val="24"/>
+          <w:szCs w:val="24"/>
+          <w:lang w:val="fr-FR"/>
+        </w:rPr>
+      </w:r>
     </w:p>
     <w:p>
       <w:pPr>
-        <w:spacing w:before="64"/>
-        <w:ind w:left="498" w:right="435"/>
+        <w:pStyle w:val="Normal"/>
+        <w:spacing w:before="64" w:after="0"/>
+        <w:ind w:left="498" w:right="435" w:hanging="0"/>
         <w:jc w:val="center"/>
         <w:rPr>
-          <w:rFonts w:eastAsia="Times New Roman" w:cstheme="minorHAnsi"/>
+          <w:rFonts w:eastAsia="Times New Roman" w:cs="Calibri" w:cstheme="minorHAnsi"/>
           <w:sz w:val="28"/>
           <w:szCs w:val="28"/>
           <w:lang w:val="fr-FR"/>
@@ -1627,7 +1662,7 @@
       </w:pPr>
       <w:r>
         <w:rPr>
-          <w:rFonts w:cstheme="minorHAnsi"/>
+          <w:rFonts w:cs="Calibri" w:cstheme="minorHAnsi"/>
           <w:b/>
           <w:spacing w:val="-1"/>
           <w:sz w:val="28"/>
@@ -1639,16 +1674,16 @@
     <w:p>
       <w:pPr>
         <w:pStyle w:val="Corpsdetexte"/>
-        <w:ind w:left="497" w:right="435"/>
+        <w:ind w:left="497" w:right="435" w:hanging="0"/>
         <w:jc w:val="center"/>
         <w:rPr>
-          <w:rFonts w:asciiTheme="minorHAnsi" w:hAnsiTheme="minorHAnsi" w:cstheme="minorHAnsi"/>
+          <w:rFonts w:ascii="Calibri" w:hAnsi="Calibri" w:cs="Calibri" w:asciiTheme="minorHAnsi" w:cstheme="minorHAnsi" w:hAnsiTheme="minorHAnsi"/>
           <w:lang w:val="fr-FR"/>
         </w:rPr>
       </w:pPr>
       <w:r>
         <w:rPr>
-          <w:rFonts w:asciiTheme="minorHAnsi" w:hAnsiTheme="minorHAnsi" w:cstheme="minorHAnsi"/>
+          <w:rFonts w:cs="Calibri" w:ascii="Calibri" w:hAnsi="Calibri" w:asciiTheme="minorHAnsi" w:cstheme="minorHAnsi" w:hAnsiTheme="minorHAnsi"/>
           <w:spacing w:val="-1"/>
           <w:lang w:val="fr-FR"/>
         </w:rPr>
@@ -1656,7 +1691,7 @@
       </w:r>
       <w:r>
         <w:rPr>
-          <w:rFonts w:asciiTheme="minorHAnsi" w:hAnsiTheme="minorHAnsi" w:cstheme="minorHAnsi"/>
+          <w:rFonts w:cs="Calibri" w:ascii="Calibri" w:hAnsi="Calibri" w:asciiTheme="minorHAnsi" w:cstheme="minorHAnsi" w:hAnsiTheme="minorHAnsi"/>
           <w:spacing w:val="-11"/>
           <w:lang w:val="fr-FR"/>
         </w:rPr>
@@ -1664,14 +1699,14 @@
       </w:r>
       <w:r>
         <w:rPr>
-          <w:rFonts w:asciiTheme="minorHAnsi" w:hAnsiTheme="minorHAnsi" w:cstheme="minorHAnsi"/>
+          <w:rFonts w:cs="Calibri" w:ascii="Calibri" w:hAnsi="Calibri" w:asciiTheme="minorHAnsi" w:cstheme="minorHAnsi" w:hAnsiTheme="minorHAnsi"/>
           <w:lang w:val="fr-FR"/>
         </w:rPr>
         <w:t>la</w:t>
       </w:r>
       <w:r>
         <w:rPr>
-          <w:rFonts w:asciiTheme="minorHAnsi" w:hAnsiTheme="minorHAnsi" w:cstheme="minorHAnsi"/>
+          <w:rFonts w:cs="Calibri" w:ascii="Calibri" w:hAnsi="Calibri" w:asciiTheme="minorHAnsi" w:cstheme="minorHAnsi" w:hAnsiTheme="minorHAnsi"/>
           <w:spacing w:val="-9"/>
           <w:lang w:val="fr-FR"/>
         </w:rPr>
@@ -1679,7 +1714,7 @@
       </w:r>
       <w:r>
         <w:rPr>
-          <w:rFonts w:asciiTheme="minorHAnsi" w:hAnsiTheme="minorHAnsi" w:cstheme="minorHAnsi"/>
+          <w:rFonts w:cs="Calibri" w:ascii="Calibri" w:hAnsi="Calibri" w:asciiTheme="minorHAnsi" w:cstheme="minorHAnsi" w:hAnsiTheme="minorHAnsi"/>
           <w:spacing w:val="-1"/>
           <w:lang w:val="fr-FR"/>
         </w:rPr>
@@ -1687,7 +1722,7 @@
       </w:r>
       <w:r>
         <w:rPr>
-          <w:rFonts w:asciiTheme="minorHAnsi" w:hAnsiTheme="minorHAnsi" w:cstheme="minorHAnsi"/>
+          <w:rFonts w:cs="Calibri" w:ascii="Calibri" w:hAnsi="Calibri" w:asciiTheme="minorHAnsi" w:cstheme="minorHAnsi" w:hAnsiTheme="minorHAnsi"/>
           <w:spacing w:val="-9"/>
           <w:lang w:val="fr-FR"/>
         </w:rPr>
@@ -1695,7 +1730,7 @@
       </w:r>
       <w:r>
         <w:rPr>
-          <w:rFonts w:asciiTheme="minorHAnsi" w:hAnsiTheme="minorHAnsi" w:cstheme="minorHAnsi"/>
+          <w:rFonts w:cs="Calibri" w:ascii="Calibri" w:hAnsi="Calibri" w:asciiTheme="minorHAnsi" w:cstheme="minorHAnsi" w:hAnsiTheme="minorHAnsi"/>
           <w:spacing w:val="-1"/>
           <w:lang w:val="fr-FR"/>
         </w:rPr>
@@ -1704,27 +1739,34 @@
     </w:p>
     <w:p>
       <w:pPr>
-        <w:spacing w:before="11"/>
-        <w:rPr>
-          <w:rFonts w:eastAsia="Times New Roman" w:cstheme="minorHAnsi"/>
+        <w:pStyle w:val="Normal"/>
+        <w:spacing w:before="11" w:after="0"/>
+        <w:rPr>
+          <w:rFonts w:eastAsia="Times New Roman" w:cs="Calibri" w:cstheme="minorHAnsi"/>
           <w:lang w:val="fr-FR"/>
         </w:rPr>
       </w:pPr>
+      <w:r>
+        <w:rPr>
+          <w:rFonts w:eastAsia="Times New Roman" w:cs="Calibri" w:cstheme="minorHAnsi"/>
+          <w:lang w:val="fr-FR"/>
+        </w:rPr>
+      </w:r>
     </w:p>
     <w:p>
       <w:pPr>
         <w:pStyle w:val="Titre2"/>
-        <w:spacing w:line="291" w:lineRule="exact"/>
+        <w:spacing w:lineRule="exact" w:line="291"/>
         <w:jc w:val="both"/>
         <w:rPr>
-          <w:rFonts w:asciiTheme="minorHAnsi" w:hAnsiTheme="minorHAnsi" w:cstheme="minorHAnsi"/>
+          <w:rFonts w:ascii="Calibri" w:hAnsi="Calibri" w:cs="Calibri" w:asciiTheme="minorHAnsi" w:cstheme="minorHAnsi" w:hAnsiTheme="minorHAnsi"/>
           <w:spacing w:val="-1"/>
           <w:lang w:val="fr-FR"/>
         </w:rPr>
       </w:pPr>
       <w:r>
         <w:rPr>
-          <w:rFonts w:asciiTheme="minorHAnsi" w:hAnsiTheme="minorHAnsi" w:cstheme="minorHAnsi"/>
+          <w:rFonts w:cs="Calibri" w:ascii="Calibri" w:hAnsi="Calibri" w:asciiTheme="minorHAnsi" w:cstheme="minorHAnsi" w:hAnsiTheme="minorHAnsi"/>
           <w:spacing w:val="-1"/>
           <w:sz w:val="32"/>
           <w:szCs w:val="32"/>
@@ -1734,15 +1776,15 @@
       </w:r>
       <w:r>
         <w:rPr>
-          <w:rFonts w:asciiTheme="minorHAnsi" w:hAnsiTheme="minorHAnsi" w:cstheme="minorHAnsi"/>
-          <w:spacing w:val="-1"/>
-          <w:lang w:val="fr-FR"/>
-        </w:rPr>
-        <w:t xml:space="preserve"> </w:t>
-      </w:r>
-      <w:r>
-        <w:rPr>
-          <w:rFonts w:asciiTheme="minorHAnsi" w:hAnsiTheme="minorHAnsi" w:cstheme="minorHAnsi"/>
+          <w:rFonts w:cs="Calibri" w:ascii="Calibri" w:hAnsi="Calibri" w:asciiTheme="minorHAnsi" w:cstheme="minorHAnsi" w:hAnsiTheme="minorHAnsi"/>
+          <w:spacing w:val="-1"/>
+          <w:lang w:val="fr-FR"/>
+        </w:rPr>
+        <w:t xml:space="preserve"> </w:t>
+      </w:r>
+      <w:r>
+        <w:rPr>
+          <w:rFonts w:cs="Calibri" w:ascii="Calibri" w:hAnsi="Calibri" w:asciiTheme="minorHAnsi" w:cstheme="minorHAnsi" w:hAnsiTheme="minorHAnsi"/>
           <w:spacing w:val="-1"/>
           <w:lang w:val="fr-FR"/>
         </w:rPr>
@@ -1750,7 +1792,7 @@
       </w:r>
       <w:r>
         <w:rPr>
-          <w:rFonts w:asciiTheme="minorHAnsi" w:hAnsiTheme="minorHAnsi" w:cstheme="minorHAnsi"/>
+          <w:rFonts w:cs="Calibri" w:ascii="Calibri" w:hAnsi="Calibri" w:asciiTheme="minorHAnsi" w:cstheme="minorHAnsi" w:hAnsiTheme="minorHAnsi"/>
           <w:spacing w:val="8"/>
           <w:lang w:val="fr-FR"/>
         </w:rPr>
@@ -1758,7 +1800,7 @@
       </w:r>
       <w:r>
         <w:rPr>
-          <w:rFonts w:asciiTheme="minorHAnsi" w:hAnsiTheme="minorHAnsi" w:cstheme="minorHAnsi"/>
+          <w:rFonts w:cs="Calibri" w:ascii="Calibri" w:hAnsi="Calibri" w:asciiTheme="minorHAnsi" w:cstheme="minorHAnsi" w:hAnsiTheme="minorHAnsi"/>
           <w:spacing w:val="-1"/>
           <w:lang w:val="fr-FR"/>
         </w:rPr>
@@ -1768,16 +1810,16 @@
     <w:p>
       <w:pPr>
         <w:pStyle w:val="Corpsdetexte"/>
-        <w:ind w:right="267"/>
+        <w:ind w:left="212" w:right="267" w:hanging="0"/>
         <w:jc w:val="both"/>
         <w:rPr>
-          <w:rFonts w:asciiTheme="minorHAnsi" w:hAnsiTheme="minorHAnsi" w:cstheme="minorHAnsi"/>
+          <w:rFonts w:ascii="Calibri" w:hAnsi="Calibri" w:cs="Calibri" w:asciiTheme="minorHAnsi" w:cstheme="minorHAnsi" w:hAnsiTheme="minorHAnsi"/>
           <w:lang w:val="fr-FR"/>
         </w:rPr>
       </w:pPr>
       <w:r>
         <w:rPr>
-          <w:rFonts w:asciiTheme="minorHAnsi" w:hAnsiTheme="minorHAnsi" w:cstheme="minorHAnsi"/>
+          <w:rFonts w:cs="Calibri" w:ascii="Calibri" w:hAnsi="Calibri" w:asciiTheme="minorHAnsi" w:cstheme="minorHAnsi" w:hAnsiTheme="minorHAnsi"/>
           <w:spacing w:val="-2"/>
           <w:lang w:val="fr-FR"/>
         </w:rPr>
@@ -1785,7 +1827,7 @@
       </w:r>
       <w:r>
         <w:rPr>
-          <w:rFonts w:asciiTheme="minorHAnsi" w:hAnsiTheme="minorHAnsi" w:cstheme="minorHAnsi"/>
+          <w:rFonts w:cs="Calibri" w:ascii="Calibri" w:hAnsi="Calibri" w:asciiTheme="minorHAnsi" w:cstheme="minorHAnsi" w:hAnsiTheme="minorHAnsi"/>
           <w:spacing w:val="-6"/>
           <w:lang w:val="fr-FR"/>
         </w:rPr>
@@ -1793,7 +1835,7 @@
       </w:r>
       <w:r>
         <w:rPr>
-          <w:rFonts w:asciiTheme="minorHAnsi" w:hAnsiTheme="minorHAnsi" w:cstheme="minorHAnsi"/>
+          <w:rFonts w:cs="Calibri" w:ascii="Calibri" w:hAnsi="Calibri" w:asciiTheme="minorHAnsi" w:cstheme="minorHAnsi" w:hAnsiTheme="minorHAnsi"/>
           <w:spacing w:val="-1"/>
           <w:lang w:val="fr-FR"/>
         </w:rPr>
@@ -1801,7 +1843,7 @@
       </w:r>
       <w:r>
         <w:rPr>
-          <w:rFonts w:asciiTheme="minorHAnsi" w:hAnsiTheme="minorHAnsi" w:cstheme="minorHAnsi"/>
+          <w:rFonts w:cs="Calibri" w:ascii="Calibri" w:hAnsi="Calibri" w:asciiTheme="minorHAnsi" w:cstheme="minorHAnsi" w:hAnsiTheme="minorHAnsi"/>
           <w:spacing w:val="-6"/>
           <w:lang w:val="fr-FR"/>
         </w:rPr>
@@ -1809,7 +1851,7 @@
       </w:r>
       <w:r>
         <w:rPr>
-          <w:rFonts w:asciiTheme="minorHAnsi" w:hAnsiTheme="minorHAnsi" w:cstheme="minorHAnsi"/>
+          <w:rFonts w:cs="Calibri" w:ascii="Calibri" w:hAnsi="Calibri" w:asciiTheme="minorHAnsi" w:cstheme="minorHAnsi" w:hAnsiTheme="minorHAnsi"/>
           <w:spacing w:val="-1"/>
           <w:lang w:val="fr-FR"/>
         </w:rPr>
@@ -1817,7 +1859,7 @@
       </w:r>
       <w:r>
         <w:rPr>
-          <w:rFonts w:asciiTheme="minorHAnsi" w:hAnsiTheme="minorHAnsi" w:cstheme="minorHAnsi"/>
+          <w:rFonts w:cs="Calibri" w:ascii="Calibri" w:hAnsi="Calibri" w:asciiTheme="minorHAnsi" w:cstheme="minorHAnsi" w:hAnsiTheme="minorHAnsi"/>
           <w:spacing w:val="-4"/>
           <w:lang w:val="fr-FR"/>
         </w:rPr>
@@ -1825,23 +1867,15 @@
       </w:r>
       <w:r>
         <w:rPr>
-          <w:rFonts w:asciiTheme="minorHAnsi" w:hAnsiTheme="minorHAnsi" w:cstheme="minorHAnsi"/>
-          <w:spacing w:val="-1"/>
-          <w:lang w:val="fr-FR"/>
-        </w:rPr>
-        <w:t>archives au CESI</w:t>
-      </w:r>
-      <w:r>
-        <w:rPr>
-          <w:rFonts w:asciiTheme="minorHAnsi" w:hAnsiTheme="minorHAnsi" w:cstheme="minorHAnsi"/>
-          <w:spacing w:val="-1"/>
-          <w:lang w:val="fr-FR"/>
-        </w:rPr>
-        <w:t>,</w:t>
-      </w:r>
-      <w:r>
-        <w:rPr>
-          <w:rFonts w:asciiTheme="minorHAnsi" w:hAnsiTheme="minorHAnsi" w:cstheme="minorHAnsi"/>
+          <w:rFonts w:cs="Calibri" w:ascii="Calibri" w:hAnsi="Calibri" w:asciiTheme="minorHAnsi" w:cstheme="minorHAnsi" w:hAnsiTheme="minorHAnsi"/>
+          <w:spacing w:val="-1"/>
+          <w:lang w:val="fr-FR"/>
+        </w:rPr>
+        <w:t>archives au CESI,</w:t>
+      </w:r>
+      <w:r>
+        <w:rPr>
+          <w:rFonts w:cs="Calibri" w:ascii="Calibri" w:hAnsi="Calibri" w:asciiTheme="minorHAnsi" w:cstheme="minorHAnsi" w:hAnsiTheme="minorHAnsi"/>
           <w:spacing w:val="-6"/>
           <w:lang w:val="fr-FR"/>
         </w:rPr>
@@ -1849,14 +1883,14 @@
       </w:r>
       <w:r>
         <w:rPr>
-          <w:rFonts w:asciiTheme="minorHAnsi" w:hAnsiTheme="minorHAnsi" w:cstheme="minorHAnsi"/>
+          <w:rFonts w:cs="Calibri" w:ascii="Calibri" w:hAnsi="Calibri" w:asciiTheme="minorHAnsi" w:cstheme="minorHAnsi" w:hAnsiTheme="minorHAnsi"/>
           <w:lang w:val="fr-FR"/>
         </w:rPr>
         <w:t>il</w:t>
       </w:r>
       <w:r>
         <w:rPr>
-          <w:rFonts w:asciiTheme="minorHAnsi" w:hAnsiTheme="minorHAnsi" w:cstheme="minorHAnsi"/>
+          <w:rFonts w:cs="Calibri" w:ascii="Calibri" w:hAnsi="Calibri" w:asciiTheme="minorHAnsi" w:cstheme="minorHAnsi" w:hAnsiTheme="minorHAnsi"/>
           <w:spacing w:val="-7"/>
           <w:lang w:val="fr-FR"/>
         </w:rPr>
@@ -1864,23 +1898,15 @@
       </w:r>
       <w:r>
         <w:rPr>
-          <w:rFonts w:asciiTheme="minorHAnsi" w:hAnsiTheme="minorHAnsi" w:cstheme="minorHAnsi"/>
-          <w:spacing w:val="-1"/>
-          <w:lang w:val="fr-FR"/>
-        </w:rPr>
-        <w:t>peu</w:t>
-      </w:r>
-      <w:r>
-        <w:rPr>
-          <w:rFonts w:asciiTheme="minorHAnsi" w:hAnsiTheme="minorHAnsi" w:cstheme="minorHAnsi"/>
-          <w:spacing w:val="-1"/>
-          <w:lang w:val="fr-FR"/>
-        </w:rPr>
-        <w:t>t</w:t>
-      </w:r>
-      <w:r>
-        <w:rPr>
-          <w:rFonts w:asciiTheme="minorHAnsi" w:hAnsiTheme="minorHAnsi" w:cstheme="minorHAnsi"/>
+          <w:rFonts w:cs="Calibri" w:ascii="Calibri" w:hAnsi="Calibri" w:asciiTheme="minorHAnsi" w:cstheme="minorHAnsi" w:hAnsiTheme="minorHAnsi"/>
+          <w:spacing w:val="-1"/>
+          <w:lang w:val="fr-FR"/>
+        </w:rPr>
+        <w:t>peut</w:t>
+      </w:r>
+      <w:r>
+        <w:rPr>
+          <w:rFonts w:cs="Calibri" w:ascii="Calibri" w:hAnsi="Calibri" w:asciiTheme="minorHAnsi" w:cstheme="minorHAnsi" w:hAnsiTheme="minorHAnsi"/>
           <w:spacing w:val="-6"/>
           <w:lang w:val="fr-FR"/>
         </w:rPr>
@@ -1888,7 +1914,7 @@
       </w:r>
       <w:r>
         <w:rPr>
-          <w:rFonts w:asciiTheme="minorHAnsi" w:hAnsiTheme="minorHAnsi" w:cstheme="minorHAnsi"/>
+          <w:rFonts w:cs="Calibri" w:ascii="Calibri" w:hAnsi="Calibri" w:asciiTheme="minorHAnsi" w:cstheme="minorHAnsi" w:hAnsiTheme="minorHAnsi"/>
           <w:spacing w:val="-1"/>
           <w:lang w:val="fr-FR"/>
         </w:rPr>
@@ -1896,7 +1922,7 @@
       </w:r>
       <w:r>
         <w:rPr>
-          <w:rFonts w:asciiTheme="minorHAnsi" w:hAnsiTheme="minorHAnsi" w:cstheme="minorHAnsi"/>
+          <w:rFonts w:cs="Calibri" w:ascii="Calibri" w:hAnsi="Calibri" w:asciiTheme="minorHAnsi" w:cstheme="minorHAnsi" w:hAnsiTheme="minorHAnsi"/>
           <w:spacing w:val="-7"/>
           <w:lang w:val="fr-FR"/>
         </w:rPr>
@@ -1904,14 +1930,14 @@
       </w:r>
       <w:r>
         <w:rPr>
-          <w:rFonts w:asciiTheme="minorHAnsi" w:hAnsiTheme="minorHAnsi" w:cstheme="minorHAnsi"/>
+          <w:rFonts w:cs="Calibri" w:ascii="Calibri" w:hAnsi="Calibri" w:asciiTheme="minorHAnsi" w:cstheme="minorHAnsi" w:hAnsiTheme="minorHAnsi"/>
           <w:lang w:val="fr-FR"/>
         </w:rPr>
         <w:t>librement</w:t>
       </w:r>
       <w:r>
         <w:rPr>
-          <w:rFonts w:asciiTheme="minorHAnsi" w:hAnsiTheme="minorHAnsi" w:cstheme="minorHAnsi"/>
+          <w:rFonts w:cs="Calibri" w:ascii="Calibri" w:hAnsi="Calibri" w:asciiTheme="minorHAnsi" w:cstheme="minorHAnsi" w:hAnsiTheme="minorHAnsi"/>
           <w:spacing w:val="-6"/>
           <w:lang w:val="fr-FR"/>
         </w:rPr>
@@ -1919,7 +1945,7 @@
       </w:r>
       <w:r>
         <w:rPr>
-          <w:rFonts w:asciiTheme="minorHAnsi" w:hAnsiTheme="minorHAnsi" w:cstheme="minorHAnsi"/>
+          <w:rFonts w:cs="Calibri" w:ascii="Calibri" w:hAnsi="Calibri" w:asciiTheme="minorHAnsi" w:cstheme="minorHAnsi" w:hAnsiTheme="minorHAnsi"/>
           <w:spacing w:val="-1"/>
           <w:lang w:val="fr-FR"/>
         </w:rPr>
@@ -1927,7 +1953,7 @@
       </w:r>
       <w:r>
         <w:rPr>
-          <w:rFonts w:asciiTheme="minorHAnsi" w:hAnsiTheme="minorHAnsi" w:cstheme="minorHAnsi"/>
+          <w:rFonts w:cs="Calibri" w:ascii="Calibri" w:hAnsi="Calibri" w:asciiTheme="minorHAnsi" w:cstheme="minorHAnsi" w:hAnsiTheme="minorHAnsi"/>
           <w:spacing w:val="-6"/>
           <w:lang w:val="fr-FR"/>
         </w:rPr>
@@ -1935,7 +1961,7 @@
       </w:r>
       <w:r>
         <w:rPr>
-          <w:rFonts w:asciiTheme="minorHAnsi" w:hAnsiTheme="minorHAnsi" w:cstheme="minorHAnsi"/>
+          <w:rFonts w:cs="Calibri" w:ascii="Calibri" w:hAnsi="Calibri" w:asciiTheme="minorHAnsi" w:cstheme="minorHAnsi" w:hAnsiTheme="minorHAnsi"/>
           <w:spacing w:val="-1"/>
           <w:lang w:val="fr-FR"/>
         </w:rPr>
@@ -1943,7 +1969,7 @@
       </w:r>
       <w:r>
         <w:rPr>
-          <w:rFonts w:asciiTheme="minorHAnsi" w:hAnsiTheme="minorHAnsi" w:cstheme="minorHAnsi"/>
+          <w:rFonts w:cs="Calibri" w:ascii="Calibri" w:hAnsi="Calibri" w:asciiTheme="minorHAnsi" w:cstheme="minorHAnsi" w:hAnsiTheme="minorHAnsi"/>
           <w:spacing w:val="83"/>
           <w:w w:val="99"/>
           <w:lang w:val="fr-FR"/>
@@ -1952,7 +1978,7 @@
       </w:r>
       <w:r>
         <w:rPr>
-          <w:rFonts w:asciiTheme="minorHAnsi" w:hAnsiTheme="minorHAnsi" w:cstheme="minorHAnsi"/>
+          <w:rFonts w:cs="Calibri" w:ascii="Calibri" w:hAnsi="Calibri" w:asciiTheme="minorHAnsi" w:cstheme="minorHAnsi" w:hAnsiTheme="minorHAnsi"/>
           <w:spacing w:val="-1"/>
           <w:lang w:val="fr-FR"/>
         </w:rPr>
@@ -1960,7 +1986,7 @@
       </w:r>
       <w:r>
         <w:rPr>
-          <w:rFonts w:asciiTheme="minorHAnsi" w:hAnsiTheme="minorHAnsi" w:cstheme="minorHAnsi"/>
+          <w:rFonts w:cs="Calibri" w:ascii="Calibri" w:hAnsi="Calibri" w:asciiTheme="minorHAnsi" w:cstheme="minorHAnsi" w:hAnsiTheme="minorHAnsi"/>
           <w:spacing w:val="-5"/>
           <w:lang w:val="fr-FR"/>
         </w:rPr>
@@ -1968,7 +1994,7 @@
       </w:r>
       <w:r>
         <w:rPr>
-          <w:rFonts w:asciiTheme="minorHAnsi" w:hAnsiTheme="minorHAnsi" w:cstheme="minorHAnsi"/>
+          <w:rFonts w:cs="Calibri" w:ascii="Calibri" w:hAnsi="Calibri" w:asciiTheme="minorHAnsi" w:cstheme="minorHAnsi" w:hAnsiTheme="minorHAnsi"/>
           <w:spacing w:val="-2"/>
           <w:lang w:val="fr-FR"/>
         </w:rPr>
@@ -1976,7 +2002,7 @@
       </w:r>
       <w:r>
         <w:rPr>
-          <w:rFonts w:asciiTheme="minorHAnsi" w:hAnsiTheme="minorHAnsi" w:cstheme="minorHAnsi"/>
+          <w:rFonts w:cs="Calibri" w:ascii="Calibri" w:hAnsi="Calibri" w:asciiTheme="minorHAnsi" w:cstheme="minorHAnsi" w:hAnsiTheme="minorHAnsi"/>
           <w:spacing w:val="-6"/>
           <w:lang w:val="fr-FR"/>
         </w:rPr>
@@ -1984,7 +2010,7 @@
       </w:r>
       <w:r>
         <w:rPr>
-          <w:rFonts w:asciiTheme="minorHAnsi" w:hAnsiTheme="minorHAnsi" w:cstheme="minorHAnsi"/>
+          <w:rFonts w:cs="Calibri" w:ascii="Calibri" w:hAnsi="Calibri" w:asciiTheme="minorHAnsi" w:cstheme="minorHAnsi" w:hAnsiTheme="minorHAnsi"/>
           <w:spacing w:val="-1"/>
           <w:lang w:val="fr-FR"/>
         </w:rPr>
@@ -1992,7 +2018,7 @@
       </w:r>
       <w:r>
         <w:rPr>
-          <w:rFonts w:asciiTheme="minorHAnsi" w:hAnsiTheme="minorHAnsi" w:cstheme="minorHAnsi"/>
+          <w:rFonts w:cs="Calibri" w:ascii="Calibri" w:hAnsi="Calibri" w:asciiTheme="minorHAnsi" w:cstheme="minorHAnsi" w:hAnsiTheme="minorHAnsi"/>
           <w:spacing w:val="-6"/>
           <w:lang w:val="fr-FR"/>
         </w:rPr>
@@ -2000,14 +2026,14 @@
       </w:r>
       <w:r>
         <w:rPr>
-          <w:rFonts w:asciiTheme="minorHAnsi" w:hAnsiTheme="minorHAnsi" w:cstheme="minorHAnsi"/>
+          <w:rFonts w:cs="Calibri" w:ascii="Calibri" w:hAnsi="Calibri" w:asciiTheme="minorHAnsi" w:cstheme="minorHAnsi" w:hAnsiTheme="minorHAnsi"/>
           <w:lang w:val="fr-FR"/>
         </w:rPr>
         <w:t>être</w:t>
       </w:r>
       <w:r>
         <w:rPr>
-          <w:rFonts w:asciiTheme="minorHAnsi" w:hAnsiTheme="minorHAnsi" w:cstheme="minorHAnsi"/>
+          <w:rFonts w:cs="Calibri" w:ascii="Calibri" w:hAnsi="Calibri" w:asciiTheme="minorHAnsi" w:cstheme="minorHAnsi" w:hAnsiTheme="minorHAnsi"/>
           <w:spacing w:val="-7"/>
           <w:lang w:val="fr-FR"/>
         </w:rPr>
@@ -2015,7 +2041,7 @@
       </w:r>
       <w:r>
         <w:rPr>
-          <w:rFonts w:asciiTheme="minorHAnsi" w:hAnsiTheme="minorHAnsi" w:cstheme="minorHAnsi"/>
+          <w:rFonts w:cs="Calibri" w:ascii="Calibri" w:hAnsi="Calibri" w:asciiTheme="minorHAnsi" w:cstheme="minorHAnsi" w:hAnsiTheme="minorHAnsi"/>
           <w:spacing w:val="-1"/>
           <w:lang w:val="fr-FR"/>
         </w:rPr>
@@ -2023,7 +2049,7 @@
       </w:r>
       <w:r>
         <w:rPr>
-          <w:rFonts w:asciiTheme="minorHAnsi" w:hAnsiTheme="minorHAnsi" w:cstheme="minorHAnsi"/>
+          <w:rFonts w:cs="Calibri" w:ascii="Calibri" w:hAnsi="Calibri" w:asciiTheme="minorHAnsi" w:cstheme="minorHAnsi" w:hAnsiTheme="minorHAnsi"/>
           <w:spacing w:val="-6"/>
           <w:lang w:val="fr-FR"/>
         </w:rPr>
@@ -2031,7 +2057,7 @@
       </w:r>
       <w:r>
         <w:rPr>
-          <w:rFonts w:asciiTheme="minorHAnsi" w:hAnsiTheme="minorHAnsi" w:cstheme="minorHAnsi"/>
+          <w:rFonts w:cs="Calibri" w:ascii="Calibri" w:hAnsi="Calibri" w:asciiTheme="minorHAnsi" w:cstheme="minorHAnsi" w:hAnsiTheme="minorHAnsi"/>
           <w:spacing w:val="-1"/>
           <w:lang w:val="fr-FR"/>
         </w:rPr>
@@ -2039,7 +2065,7 @@
       </w:r>
       <w:r>
         <w:rPr>
-          <w:rFonts w:asciiTheme="minorHAnsi" w:hAnsiTheme="minorHAnsi" w:cstheme="minorHAnsi"/>
+          <w:rFonts w:cs="Calibri" w:ascii="Calibri" w:hAnsi="Calibri" w:asciiTheme="minorHAnsi" w:cstheme="minorHAnsi" w:hAnsiTheme="minorHAnsi"/>
           <w:spacing w:val="-7"/>
           <w:lang w:val="fr-FR"/>
         </w:rPr>
@@ -2047,7 +2073,7 @@
       </w:r>
       <w:r>
         <w:rPr>
-          <w:rFonts w:asciiTheme="minorHAnsi" w:hAnsiTheme="minorHAnsi" w:cstheme="minorHAnsi"/>
+          <w:rFonts w:cs="Calibri" w:ascii="Calibri" w:hAnsi="Calibri" w:asciiTheme="minorHAnsi" w:cstheme="minorHAnsi" w:hAnsiTheme="minorHAnsi"/>
           <w:spacing w:val="-1"/>
           <w:lang w:val="fr-FR"/>
         </w:rPr>
@@ -2055,7 +2081,7 @@
       </w:r>
       <w:r>
         <w:rPr>
-          <w:rFonts w:asciiTheme="minorHAnsi" w:hAnsiTheme="minorHAnsi" w:cstheme="minorHAnsi"/>
+          <w:rFonts w:cs="Calibri" w:ascii="Calibri" w:hAnsi="Calibri" w:asciiTheme="minorHAnsi" w:cstheme="minorHAnsi" w:hAnsiTheme="minorHAnsi"/>
           <w:spacing w:val="-6"/>
           <w:lang w:val="fr-FR"/>
         </w:rPr>
@@ -2063,7 +2089,7 @@
       </w:r>
       <w:r>
         <w:rPr>
-          <w:rFonts w:asciiTheme="minorHAnsi" w:hAnsiTheme="minorHAnsi" w:cstheme="minorHAnsi"/>
+          <w:rFonts w:cs="Calibri" w:ascii="Calibri" w:hAnsi="Calibri" w:asciiTheme="minorHAnsi" w:cstheme="minorHAnsi" w:hAnsiTheme="minorHAnsi"/>
           <w:spacing w:val="-1"/>
           <w:lang w:val="fr-FR"/>
         </w:rPr>
@@ -2071,7 +2097,7 @@
       </w:r>
       <w:r>
         <w:rPr>
-          <w:rFonts w:asciiTheme="minorHAnsi" w:hAnsiTheme="minorHAnsi" w:cstheme="minorHAnsi"/>
+          <w:rFonts w:cs="Calibri" w:ascii="Calibri" w:hAnsi="Calibri" w:asciiTheme="minorHAnsi" w:cstheme="minorHAnsi" w:hAnsiTheme="minorHAnsi"/>
           <w:spacing w:val="-6"/>
           <w:lang w:val="fr-FR"/>
         </w:rPr>
@@ -2079,7 +2105,7 @@
       </w:r>
       <w:r>
         <w:rPr>
-          <w:rFonts w:asciiTheme="minorHAnsi" w:hAnsiTheme="minorHAnsi" w:cstheme="minorHAnsi"/>
+          <w:rFonts w:cs="Calibri" w:ascii="Calibri" w:hAnsi="Calibri" w:asciiTheme="minorHAnsi" w:cstheme="minorHAnsi" w:hAnsiTheme="minorHAnsi"/>
           <w:spacing w:val="-1"/>
           <w:lang w:val="fr-FR"/>
         </w:rPr>
@@ -2087,7 +2113,7 @@
       </w:r>
       <w:r>
         <w:rPr>
-          <w:rFonts w:asciiTheme="minorHAnsi" w:hAnsiTheme="minorHAnsi" w:cstheme="minorHAnsi"/>
+          <w:rFonts w:cs="Calibri" w:ascii="Calibri" w:hAnsi="Calibri" w:asciiTheme="minorHAnsi" w:cstheme="minorHAnsi" w:hAnsiTheme="minorHAnsi"/>
           <w:spacing w:val="-6"/>
           <w:lang w:val="fr-FR"/>
         </w:rPr>
@@ -2095,7 +2121,7 @@
       </w:r>
       <w:r>
         <w:rPr>
-          <w:rFonts w:asciiTheme="minorHAnsi" w:hAnsiTheme="minorHAnsi" w:cstheme="minorHAnsi"/>
+          <w:rFonts w:cs="Calibri" w:ascii="Calibri" w:hAnsi="Calibri" w:asciiTheme="minorHAnsi" w:cstheme="minorHAnsi" w:hAnsiTheme="minorHAnsi"/>
           <w:spacing w:val="-1"/>
           <w:lang w:val="fr-FR"/>
         </w:rPr>
@@ -2103,7 +2129,7 @@
       </w:r>
       <w:r>
         <w:rPr>
-          <w:rFonts w:asciiTheme="minorHAnsi" w:hAnsiTheme="minorHAnsi" w:cstheme="minorHAnsi"/>
+          <w:rFonts w:cs="Calibri" w:ascii="Calibri" w:hAnsi="Calibri" w:asciiTheme="minorHAnsi" w:cstheme="minorHAnsi" w:hAnsiTheme="minorHAnsi"/>
           <w:spacing w:val="-6"/>
           <w:lang w:val="fr-FR"/>
         </w:rPr>
@@ -2111,14 +2137,14 @@
       </w:r>
       <w:r>
         <w:rPr>
-          <w:rFonts w:asciiTheme="minorHAnsi" w:hAnsiTheme="minorHAnsi" w:cstheme="minorHAnsi"/>
+          <w:rFonts w:cs="Calibri" w:ascii="Calibri" w:hAnsi="Calibri" w:asciiTheme="minorHAnsi" w:cstheme="minorHAnsi" w:hAnsiTheme="minorHAnsi"/>
           <w:lang w:val="fr-FR"/>
         </w:rPr>
         <w:t>peuvent</w:t>
       </w:r>
       <w:r>
         <w:rPr>
-          <w:rFonts w:asciiTheme="minorHAnsi" w:hAnsiTheme="minorHAnsi" w:cstheme="minorHAnsi"/>
+          <w:rFonts w:cs="Calibri" w:ascii="Calibri" w:hAnsi="Calibri" w:asciiTheme="minorHAnsi" w:cstheme="minorHAnsi" w:hAnsiTheme="minorHAnsi"/>
           <w:spacing w:val="-4"/>
           <w:lang w:val="fr-FR"/>
         </w:rPr>
@@ -2126,7 +2152,7 @@
       </w:r>
       <w:r>
         <w:rPr>
-          <w:rFonts w:asciiTheme="minorHAnsi" w:hAnsiTheme="minorHAnsi" w:cstheme="minorHAnsi"/>
+          <w:rFonts w:cs="Calibri" w:ascii="Calibri" w:hAnsi="Calibri" w:asciiTheme="minorHAnsi" w:cstheme="minorHAnsi" w:hAnsiTheme="minorHAnsi"/>
           <w:spacing w:val="-1"/>
           <w:lang w:val="fr-FR"/>
         </w:rPr>
@@ -2134,7 +2160,7 @@
       </w:r>
       <w:r>
         <w:rPr>
-          <w:rFonts w:asciiTheme="minorHAnsi" w:hAnsiTheme="minorHAnsi" w:cstheme="minorHAnsi"/>
+          <w:rFonts w:cs="Calibri" w:ascii="Calibri" w:hAnsi="Calibri" w:asciiTheme="minorHAnsi" w:cstheme="minorHAnsi" w:hAnsiTheme="minorHAnsi"/>
           <w:spacing w:val="-7"/>
           <w:lang w:val="fr-FR"/>
         </w:rPr>
@@ -2142,7 +2168,7 @@
       </w:r>
       <w:r>
         <w:rPr>
-          <w:rFonts w:asciiTheme="minorHAnsi" w:hAnsiTheme="minorHAnsi" w:cstheme="minorHAnsi"/>
+          <w:rFonts w:cs="Calibri" w:ascii="Calibri" w:hAnsi="Calibri" w:asciiTheme="minorHAnsi" w:cstheme="minorHAnsi" w:hAnsiTheme="minorHAnsi"/>
           <w:spacing w:val="-1"/>
           <w:lang w:val="fr-FR"/>
         </w:rPr>
@@ -2150,7 +2176,7 @@
       </w:r>
       <w:r>
         <w:rPr>
-          <w:rFonts w:asciiTheme="minorHAnsi" w:hAnsiTheme="minorHAnsi" w:cstheme="minorHAnsi"/>
+          <w:rFonts w:cs="Calibri" w:ascii="Calibri" w:hAnsi="Calibri" w:asciiTheme="minorHAnsi" w:cstheme="minorHAnsi" w:hAnsiTheme="minorHAnsi"/>
           <w:spacing w:val="-6"/>
           <w:lang w:val="fr-FR"/>
         </w:rPr>
@@ -2158,23 +2184,15 @@
       </w:r>
       <w:r>
         <w:rPr>
-          <w:rFonts w:asciiTheme="minorHAnsi" w:hAnsiTheme="minorHAnsi" w:cstheme="minorHAnsi"/>
+          <w:rFonts w:cs="Calibri" w:ascii="Calibri" w:hAnsi="Calibri" w:asciiTheme="minorHAnsi" w:cstheme="minorHAnsi" w:hAnsiTheme="minorHAnsi"/>
           <w:spacing w:val="1"/>
           <w:lang w:val="fr-FR"/>
         </w:rPr>
-        <w:t>de</w:t>
-      </w:r>
-      <w:r>
-        <w:rPr>
-          <w:rFonts w:asciiTheme="minorHAnsi" w:hAnsiTheme="minorHAnsi" w:cstheme="minorHAnsi"/>
-          <w:spacing w:val="1"/>
-          <w:lang w:val="fr-FR"/>
-        </w:rPr>
-        <w:t xml:space="preserve"> </w:t>
-      </w:r>
-      <w:r>
-        <w:rPr>
-          <w:rFonts w:asciiTheme="minorHAnsi" w:hAnsiTheme="minorHAnsi" w:cstheme="minorHAnsi"/>
+        <w:t xml:space="preserve">de </w:t>
+      </w:r>
+      <w:r>
+        <w:rPr>
+          <w:rFonts w:cs="Calibri" w:ascii="Calibri" w:hAnsi="Calibri" w:asciiTheme="minorHAnsi" w:cstheme="minorHAnsi" w:hAnsiTheme="minorHAnsi"/>
           <w:spacing w:val="-1"/>
           <w:lang w:val="fr-FR"/>
         </w:rPr>
@@ -2182,7 +2200,7 @@
       </w:r>
       <w:r>
         <w:rPr>
-          <w:rFonts w:asciiTheme="minorHAnsi" w:hAnsiTheme="minorHAnsi" w:cstheme="minorHAnsi"/>
+          <w:rFonts w:cs="Calibri" w:ascii="Calibri" w:hAnsi="Calibri" w:asciiTheme="minorHAnsi" w:cstheme="minorHAnsi" w:hAnsiTheme="minorHAnsi"/>
           <w:lang w:val="fr-FR"/>
         </w:rPr>
         <w:t>....</w:t>
@@ -2190,31 +2208,35 @@
     </w:p>
     <w:p>
       <w:pPr>
-        <w:spacing w:before="11"/>
+        <w:pStyle w:val="Normal"/>
+        <w:spacing w:before="11" w:after="0"/>
         <w:jc w:val="both"/>
         <w:rPr>
-          <w:rFonts w:eastAsia="Times New Roman" w:cstheme="minorHAnsi"/>
+          <w:rFonts w:eastAsia="Times New Roman" w:cs="Calibri" w:cstheme="minorHAnsi"/>
           <w:sz w:val="24"/>
           <w:szCs w:val="24"/>
           <w:lang w:val="fr-FR"/>
         </w:rPr>
       </w:pPr>
+      <w:r>
+        <w:rPr>
+          <w:rFonts w:eastAsia="Times New Roman" w:cs="Calibri" w:cstheme="minorHAnsi"/>
+          <w:sz w:val="24"/>
+          <w:szCs w:val="24"/>
+          <w:lang w:val="fr-FR"/>
+        </w:rPr>
+      </w:r>
     </w:p>
     <w:p>
       <w:pPr>
         <w:pStyle w:val="Titre2"/>
-        <w:spacing w:line="291" w:lineRule="exact"/>
+        <w:spacing w:lineRule="exact" w:line="291"/>
         <w:jc w:val="both"/>
-        <w:rPr>
-          <w:rFonts w:asciiTheme="minorHAnsi" w:hAnsiTheme="minorHAnsi" w:cstheme="minorHAnsi"/>
-          <w:b w:val="0"/>
-          <w:bCs w:val="0"/>
-          <w:lang w:val="fr-FR"/>
-        </w:rPr>
+        <w:rPr/>
       </w:pPr>
       <w:r>
         <w:rPr>
-          <w:rFonts w:asciiTheme="minorHAnsi" w:hAnsiTheme="minorHAnsi" w:cstheme="minorHAnsi"/>
+          <w:rFonts w:cs="Calibri" w:ascii="Calibri" w:hAnsi="Calibri" w:asciiTheme="minorHAnsi" w:cstheme="minorHAnsi" w:hAnsiTheme="minorHAnsi"/>
           <w:spacing w:val="-1"/>
           <w:sz w:val="32"/>
           <w:szCs w:val="32"/>
@@ -2224,15 +2246,15 @@
       </w:r>
       <w:r>
         <w:rPr>
-          <w:rFonts w:asciiTheme="minorHAnsi" w:hAnsiTheme="minorHAnsi" w:cstheme="minorHAnsi"/>
-          <w:spacing w:val="-1"/>
-          <w:lang w:val="fr-FR"/>
-        </w:rPr>
-        <w:t xml:space="preserve"> </w:t>
-      </w:r>
-      <w:r>
-        <w:rPr>
-          <w:rFonts w:asciiTheme="minorHAnsi" w:hAnsiTheme="minorHAnsi" w:cstheme="minorHAnsi"/>
+          <w:rFonts w:cs="Calibri" w:ascii="Calibri" w:hAnsi="Calibri" w:asciiTheme="minorHAnsi" w:cstheme="minorHAnsi" w:hAnsiTheme="minorHAnsi"/>
+          <w:spacing w:val="-1"/>
+          <w:lang w:val="fr-FR"/>
+        </w:rPr>
+        <w:t xml:space="preserve"> </w:t>
+      </w:r>
+      <w:r>
+        <w:rPr>
+          <w:rFonts w:cs="Calibri" w:ascii="Calibri" w:hAnsi="Calibri" w:asciiTheme="minorHAnsi" w:cstheme="minorHAnsi" w:hAnsiTheme="minorHAnsi"/>
           <w:spacing w:val="-1"/>
           <w:lang w:val="fr-FR"/>
         </w:rPr>
@@ -2240,7 +2262,7 @@
       </w:r>
       <w:r>
         <w:rPr>
-          <w:rFonts w:asciiTheme="minorHAnsi" w:hAnsiTheme="minorHAnsi" w:cstheme="minorHAnsi"/>
+          <w:rFonts w:cs="Calibri" w:ascii="Calibri" w:hAnsi="Calibri" w:asciiTheme="minorHAnsi" w:cstheme="minorHAnsi" w:hAnsiTheme="minorHAnsi"/>
           <w:spacing w:val="7"/>
           <w:lang w:val="fr-FR"/>
         </w:rPr>
@@ -2248,156 +2270,100 @@
       </w:r>
       <w:r>
         <w:rPr>
-          <w:rFonts w:asciiTheme="minorHAnsi" w:hAnsiTheme="minorHAnsi" w:cstheme="minorHAnsi"/>
-          <w:spacing w:val="-1"/>
-          <w:lang w:val="fr-FR"/>
-        </w:rPr>
-        <w:t>limitée</w:t>
-      </w:r>
-      <w:r>
-        <w:rPr>
-          <w:rFonts w:asciiTheme="minorHAnsi" w:hAnsiTheme="minorHAnsi" w:cstheme="minorHAnsi"/>
-          <w:spacing w:val="-1"/>
-          <w:lang w:val="fr-FR"/>
-        </w:rPr>
-        <w:t xml:space="preserve"> au CESI</w:t>
+          <w:rFonts w:cs="Calibri" w:ascii="Calibri" w:hAnsi="Calibri" w:asciiTheme="minorHAnsi" w:cstheme="minorHAnsi" w:hAnsiTheme="minorHAnsi"/>
+          <w:spacing w:val="-1"/>
+          <w:lang w:val="fr-FR"/>
+        </w:rPr>
+        <w:t>limitée au CESI</w:t>
       </w:r>
     </w:p>
     <w:p>
       <w:pPr>
         <w:pStyle w:val="Corpsdetexte"/>
-        <w:ind w:right="267"/>
+        <w:ind w:left="212" w:right="267" w:hanging="0"/>
         <w:jc w:val="both"/>
         <w:rPr>
-          <w:rFonts w:asciiTheme="minorHAnsi" w:hAnsiTheme="minorHAnsi" w:cstheme="minorHAnsi"/>
+          <w:rFonts w:ascii="Calibri" w:hAnsi="Calibri" w:cs="Calibri" w:asciiTheme="minorHAnsi" w:cstheme="minorHAnsi" w:hAnsiTheme="minorHAnsi"/>
           <w:spacing w:val="-2"/>
           <w:lang w:val="fr-FR"/>
         </w:rPr>
       </w:pPr>
       <w:r>
         <w:rPr>
-          <w:rFonts w:asciiTheme="minorHAnsi" w:hAnsiTheme="minorHAnsi" w:cstheme="minorHAnsi"/>
+          <w:rFonts w:cs="Calibri" w:ascii="Calibri" w:hAnsi="Calibri" w:asciiTheme="minorHAnsi" w:cstheme="minorHAnsi" w:hAnsiTheme="minorHAnsi"/>
           <w:spacing w:val="-2"/>
           <w:lang w:val="fr-FR"/>
         </w:rPr>
-        <w:t xml:space="preserve">Les membres du jury </w:t>
-      </w:r>
-      <w:r>
-        <w:rPr>
-          <w:rFonts w:asciiTheme="minorHAnsi" w:hAnsiTheme="minorHAnsi" w:cstheme="minorHAnsi"/>
+        <w:t>Les membres du jury rendent leur exemplaire au stagiaire à la fin de la soutenance. Le stagiaire est responsable de cette restitution. Un exemplaire est conservé</w:t>
+      </w:r>
+      <w:r>
+        <w:rPr>
+          <w:rFonts w:cs="Calibri" w:ascii="Calibri" w:hAnsi="Calibri" w:asciiTheme="minorHAnsi" w:cstheme="minorHAnsi" w:hAnsiTheme="minorHAnsi"/>
+          <w:spacing w:val="-1"/>
+          <w:lang w:val="fr-FR"/>
+        </w:rPr>
+        <w:t xml:space="preserve"> en</w:t>
+      </w:r>
+      <w:r>
+        <w:rPr>
+          <w:rFonts w:cs="Calibri" w:ascii="Calibri" w:hAnsi="Calibri" w:asciiTheme="minorHAnsi" w:cstheme="minorHAnsi" w:hAnsiTheme="minorHAnsi"/>
+          <w:spacing w:val="-4"/>
+          <w:lang w:val="fr-FR"/>
+        </w:rPr>
+        <w:t xml:space="preserve"> </w:t>
+      </w:r>
+      <w:r>
+        <w:rPr>
+          <w:rFonts w:cs="Calibri" w:ascii="Calibri" w:hAnsi="Calibri" w:asciiTheme="minorHAnsi" w:cstheme="minorHAnsi" w:hAnsiTheme="minorHAnsi"/>
+          <w:spacing w:val="-1"/>
+          <w:lang w:val="fr-FR"/>
+        </w:rPr>
+        <w:t>archives</w:t>
+      </w:r>
+      <w:r>
+        <w:rPr>
+          <w:rFonts w:cs="Calibri" w:ascii="Calibri" w:hAnsi="Calibri" w:asciiTheme="minorHAnsi" w:cstheme="minorHAnsi" w:hAnsiTheme="minorHAnsi"/>
           <w:spacing w:val="-2"/>
           <w:lang w:val="fr-FR"/>
         </w:rPr>
-        <w:t>rendent</w:t>
-      </w:r>
-      <w:r>
-        <w:rPr>
-          <w:rFonts w:asciiTheme="minorHAnsi" w:hAnsiTheme="minorHAnsi" w:cstheme="minorHAnsi"/>
-          <w:spacing w:val="-2"/>
-          <w:lang w:val="fr-FR"/>
-        </w:rPr>
-        <w:t xml:space="preserve"> leur exemplaire au stagiaire à la fin de la soutenance. Le stagiaire est responsable de cette restitution. Un exemplaire est conservé</w:t>
-      </w:r>
-      <w:r>
-        <w:rPr>
-          <w:rFonts w:asciiTheme="minorHAnsi" w:hAnsiTheme="minorHAnsi" w:cstheme="minorHAnsi"/>
-          <w:spacing w:val="-1"/>
-          <w:lang w:val="fr-FR"/>
-        </w:rPr>
-        <w:t xml:space="preserve"> en</w:t>
-      </w:r>
-      <w:r>
-        <w:rPr>
-          <w:rFonts w:asciiTheme="minorHAnsi" w:hAnsiTheme="minorHAnsi" w:cstheme="minorHAnsi"/>
-          <w:spacing w:val="-4"/>
-          <w:lang w:val="fr-FR"/>
-        </w:rPr>
-        <w:t xml:space="preserve"> </w:t>
-      </w:r>
-      <w:r>
-        <w:rPr>
-          <w:rFonts w:asciiTheme="minorHAnsi" w:hAnsiTheme="minorHAnsi" w:cstheme="minorHAnsi"/>
-          <w:spacing w:val="-1"/>
-          <w:lang w:val="fr-FR"/>
-        </w:rPr>
-        <w:t>archives</w:t>
-      </w:r>
-      <w:r>
-        <w:rPr>
-          <w:rFonts w:asciiTheme="minorHAnsi" w:hAnsiTheme="minorHAnsi" w:cstheme="minorHAnsi"/>
-          <w:spacing w:val="-2"/>
-          <w:lang w:val="fr-FR"/>
-        </w:rPr>
-        <w:t xml:space="preserve"> au </w:t>
-      </w:r>
-      <w:r>
-        <w:rPr>
-          <w:rFonts w:asciiTheme="minorHAnsi" w:hAnsiTheme="minorHAnsi" w:cstheme="minorHAnsi"/>
-          <w:spacing w:val="-2"/>
-          <w:lang w:val="fr-FR"/>
-        </w:rPr>
-        <w:t xml:space="preserve">CESI. Le dossier peut être consulté pour exemple ou illustration par les stagiaires des promotions suivantes mais il ne peut </w:t>
-      </w:r>
-      <w:r>
-        <w:rPr>
-          <w:rFonts w:asciiTheme="minorHAnsi" w:hAnsiTheme="minorHAnsi" w:cstheme="minorHAnsi"/>
-          <w:spacing w:val="-2"/>
-          <w:lang w:val="fr-FR"/>
-        </w:rPr>
-        <w:t xml:space="preserve">être </w:t>
-      </w:r>
-      <w:r>
-        <w:rPr>
-          <w:rFonts w:asciiTheme="minorHAnsi" w:hAnsiTheme="minorHAnsi" w:cstheme="minorHAnsi"/>
-          <w:spacing w:val="-2"/>
-          <w:lang w:val="fr-FR"/>
-        </w:rPr>
-        <w:t>ni sorti du CESI, ni reproduit</w:t>
-      </w:r>
-      <w:r>
-        <w:rPr>
-          <w:rFonts w:asciiTheme="minorHAnsi" w:hAnsiTheme="minorHAnsi" w:cstheme="minorHAnsi"/>
-          <w:spacing w:val="-2"/>
-          <w:lang w:val="fr-FR"/>
-        </w:rPr>
-        <w:t>, sauf autorisation expresse de l’auteur et de son entreprise.</w:t>
-      </w:r>
-      <w:r>
-        <w:rPr>
-          <w:rFonts w:asciiTheme="minorHAnsi" w:hAnsiTheme="minorHAnsi" w:cstheme="minorHAnsi"/>
-          <w:spacing w:val="-2"/>
-          <w:lang w:val="fr-FR"/>
-        </w:rPr>
-        <w:t xml:space="preserve"> La mention « Diffusion limitée au CESI, reproduction interdite » doit figurer sur la page de garde.</w:t>
+        <w:t xml:space="preserve"> au CESI. Le dossier peut être consulté pour exemple ou illustration par les stagiaires des promotions suivantes mais il ne peut être ni sorti du CESI, ni reproduit, sauf autorisation expresse de l’auteur et de son entreprise. La mention « Diffusion limitée au CESI, reproduction interdite » doit figurer sur la page de garde.</w:t>
       </w:r>
     </w:p>
     <w:p>
       <w:pPr>
         <w:pStyle w:val="Corpsdetexte"/>
-        <w:ind w:right="267"/>
+        <w:ind w:left="212" w:right="267" w:hanging="0"/>
         <w:jc w:val="both"/>
         <w:rPr>
-          <w:rFonts w:asciiTheme="minorHAnsi" w:hAnsiTheme="minorHAnsi" w:cstheme="minorHAnsi"/>
+          <w:rFonts w:ascii="Calibri" w:hAnsi="Calibri" w:cs="Calibri" w:asciiTheme="minorHAnsi" w:cstheme="minorHAnsi" w:hAnsiTheme="minorHAnsi"/>
           <w:spacing w:val="-2"/>
           <w:lang w:val="fr-FR"/>
         </w:rPr>
       </w:pPr>
+      <w:r>
+        <w:rPr>
+          <w:rFonts w:cs="Calibri" w:cstheme="minorHAnsi" w:ascii="Calibri" w:hAnsi="Calibri"/>
+          <w:spacing w:val="-2"/>
+          <w:lang w:val="fr-FR"/>
+        </w:rPr>
+      </w:r>
     </w:p>
     <w:p>
       <w:pPr>
         <w:pStyle w:val="Titre2"/>
-        <w:spacing w:line="291" w:lineRule="exact"/>
+        <w:spacing w:lineRule="exact" w:line="291"/>
         <w:jc w:val="both"/>
         <w:rPr>
-          <w:rFonts w:asciiTheme="minorHAnsi" w:hAnsiTheme="minorHAnsi" w:cstheme="minorHAnsi"/>
-          <w:b w:val="0"/>
-          <w:bCs w:val="0"/>
+          <w:rFonts w:ascii="Calibri" w:hAnsi="Calibri" w:cs="Calibri" w:asciiTheme="minorHAnsi" w:cstheme="minorHAnsi" w:hAnsiTheme="minorHAnsi"/>
+          <w:b w:val="false"/>
+          <w:b w:val="false"/>
+          <w:bCs w:val="false"/>
           <w:lang w:val="fr-FR"/>
         </w:rPr>
       </w:pPr>
       <w:r>
         <w:rPr>
-          <w:rFonts w:asciiTheme="minorHAnsi" w:hAnsiTheme="minorHAnsi" w:cstheme="minorHAnsi"/>
+          <w:rFonts w:cs="Calibri" w:ascii="Calibri" w:hAnsi="Calibri" w:asciiTheme="minorHAnsi" w:cstheme="minorHAnsi" w:hAnsiTheme="minorHAnsi"/>
           <w:spacing w:val="-1"/>
           <w:sz w:val="32"/>
           <w:szCs w:val="32"/>
@@ -2407,15 +2373,23 @@
       </w:r>
       <w:r>
         <w:rPr>
-          <w:rFonts w:asciiTheme="minorHAnsi" w:hAnsiTheme="minorHAnsi" w:cstheme="minorHAnsi"/>
-          <w:spacing w:val="-1"/>
-          <w:lang w:val="fr-FR"/>
-        </w:rPr>
-        <w:t xml:space="preserve"> Diffusion</w:t>
-      </w:r>
-      <w:r>
-        <w:rPr>
-          <w:rFonts w:asciiTheme="minorHAnsi" w:hAnsiTheme="minorHAnsi" w:cstheme="minorHAnsi"/>
+          <w:rFonts w:cs="Calibri" w:ascii="Calibri" w:hAnsi="Calibri" w:asciiTheme="minorHAnsi" w:cstheme="minorHAnsi" w:hAnsiTheme="minorHAnsi"/>
+          <w:spacing w:val="-1"/>
+          <w:lang w:val="fr-FR"/>
+        </w:rPr>
+        <w:t xml:space="preserve"> </w:t>
+      </w:r>
+      <w:r>
+        <w:rPr>
+          <w:rFonts w:cs="Calibri" w:ascii="Calibri" w:hAnsi="Calibri" w:asciiTheme="minorHAnsi" w:cstheme="minorHAnsi" w:hAnsiTheme="minorHAnsi"/>
+          <w:spacing w:val="-1"/>
+          <w:lang w:val="fr-FR"/>
+        </w:rPr>
+        <w:t>Diffusion</w:t>
+      </w:r>
+      <w:r>
+        <w:rPr>
+          <w:rFonts w:cs="Calibri" w:ascii="Calibri" w:hAnsi="Calibri" w:asciiTheme="minorHAnsi" w:cstheme="minorHAnsi" w:hAnsiTheme="minorHAnsi"/>
           <w:spacing w:val="7"/>
           <w:lang w:val="fr-FR"/>
         </w:rPr>
@@ -2423,7 +2397,7 @@
       </w:r>
       <w:r>
         <w:rPr>
-          <w:rFonts w:asciiTheme="minorHAnsi" w:hAnsiTheme="minorHAnsi" w:cstheme="minorHAnsi"/>
+          <w:rFonts w:cs="Calibri" w:ascii="Calibri" w:hAnsi="Calibri" w:asciiTheme="minorHAnsi" w:cstheme="minorHAnsi" w:hAnsiTheme="minorHAnsi"/>
           <w:spacing w:val="-1"/>
           <w:lang w:val="fr-FR"/>
         </w:rPr>
@@ -2433,92 +2407,83 @@
     <w:p>
       <w:pPr>
         <w:pStyle w:val="Corpsdetexte"/>
-        <w:ind w:right="267"/>
+        <w:ind w:left="212" w:right="267" w:hanging="0"/>
         <w:jc w:val="both"/>
-        <w:rPr>
-          <w:rFonts w:asciiTheme="minorHAnsi" w:hAnsiTheme="minorHAnsi" w:cstheme="minorHAnsi"/>
+        <w:rPr/>
+      </w:pPr>
+      <w:r>
+        <w:rPr>
+          <w:rFonts w:cs="Calibri" w:ascii="Calibri" w:hAnsi="Calibri" w:asciiTheme="minorHAnsi" w:cstheme="minorHAnsi" w:hAnsiTheme="minorHAnsi"/>
           <w:spacing w:val="-2"/>
           <w:lang w:val="fr-FR"/>
         </w:rPr>
-      </w:pPr>
-      <w:r>
-        <w:rPr>
-          <w:rFonts w:asciiTheme="minorHAnsi" w:hAnsiTheme="minorHAnsi" w:cstheme="minorHAnsi"/>
+        <w:t>Les membres du jury rendent leur exemplaire au stagiaire à la fin de la soutenance. Le stagiaire est responsable de cette restitution. Un exemplaire est conservé</w:t>
+      </w:r>
+      <w:r>
+        <w:rPr>
+          <w:rFonts w:cs="Calibri" w:ascii="Calibri" w:hAnsi="Calibri" w:asciiTheme="minorHAnsi" w:cstheme="minorHAnsi" w:hAnsiTheme="minorHAnsi"/>
+          <w:spacing w:val="-1"/>
+          <w:lang w:val="fr-FR"/>
+        </w:rPr>
+        <w:t xml:space="preserve"> </w:t>
+      </w:r>
+      <w:r>
+        <w:rPr>
+          <w:rFonts w:cs="Calibri" w:ascii="Calibri" w:hAnsi="Calibri" w:asciiTheme="minorHAnsi" w:cstheme="minorHAnsi" w:hAnsiTheme="minorHAnsi"/>
           <w:spacing w:val="-2"/>
           <w:lang w:val="fr-FR"/>
         </w:rPr>
-        <w:t>Les membres du jury rendent leur exemplaire au stagiaire à la fin de la soutenance. Le stagiaire est responsable de cette restitution. Un exemplaire est conservé</w:t>
-      </w:r>
-      <w:r>
-        <w:rPr>
-          <w:rFonts w:asciiTheme="minorHAnsi" w:hAnsiTheme="minorHAnsi" w:cstheme="minorHAnsi"/>
-          <w:spacing w:val="-1"/>
-          <w:lang w:val="fr-FR"/>
-        </w:rPr>
-        <w:t xml:space="preserve"> </w:t>
-      </w:r>
-      <w:r>
-        <w:rPr>
-          <w:rFonts w:asciiTheme="minorHAnsi" w:hAnsiTheme="minorHAnsi" w:cstheme="minorHAnsi"/>
+        <w:t>au CESI,</w:t>
+      </w:r>
+      <w:r>
+        <w:rPr>
+          <w:rFonts w:cs="Calibri" w:ascii="Calibri" w:hAnsi="Calibri" w:asciiTheme="minorHAnsi" w:cstheme="minorHAnsi" w:hAnsiTheme="minorHAnsi"/>
+          <w:spacing w:val="-1"/>
+          <w:lang w:val="fr-FR"/>
+        </w:rPr>
+        <w:t xml:space="preserve"> à titre de preuve dans le dossier pédagogique du stagiaire</w:t>
+      </w:r>
+      <w:r>
+        <w:rPr>
+          <w:rFonts w:cs="Calibri" w:ascii="Calibri" w:hAnsi="Calibri" w:asciiTheme="minorHAnsi" w:cstheme="minorHAnsi" w:hAnsiTheme="minorHAnsi"/>
           <w:spacing w:val="-2"/>
           <w:lang w:val="fr-FR"/>
         </w:rPr>
-        <w:t>au CESI,</w:t>
-      </w:r>
-      <w:r>
-        <w:rPr>
-          <w:rFonts w:asciiTheme="minorHAnsi" w:hAnsiTheme="minorHAnsi" w:cstheme="minorHAnsi"/>
-          <w:spacing w:val="-1"/>
-          <w:lang w:val="fr-FR"/>
-        </w:rPr>
-        <w:t xml:space="preserve"> à titre de preuve dans le dossier pédagogique du stagiaire</w:t>
-      </w:r>
-      <w:r>
-        <w:rPr>
-          <w:rFonts w:asciiTheme="minorHAnsi" w:hAnsiTheme="minorHAnsi" w:cstheme="minorHAnsi"/>
-          <w:spacing w:val="-2"/>
-          <w:lang w:val="fr-FR"/>
-        </w:rPr>
-        <w:t xml:space="preserve">. Le dossier ne peut être ni consulté, ni sorti du CESI, ni </w:t>
-      </w:r>
-      <w:r>
-        <w:rPr>
-          <w:rFonts w:asciiTheme="minorHAnsi" w:hAnsiTheme="minorHAnsi" w:cstheme="minorHAnsi"/>
-          <w:spacing w:val="-2"/>
-          <w:lang w:val="fr-FR"/>
-        </w:rPr>
-        <w:t>reproduit, sauf autorisation expresse de l’auteur et de son entreprise.</w:t>
-      </w:r>
-      <w:r>
-        <w:rPr>
-          <w:rFonts w:asciiTheme="minorHAnsi" w:hAnsiTheme="minorHAnsi" w:cstheme="minorHAnsi"/>
-          <w:spacing w:val="-2"/>
-          <w:lang w:val="fr-FR"/>
-        </w:rPr>
-        <w:t xml:space="preserve"> La mention « Diffusion et reproduction interdites » doit figurer sur la page de garde.</w:t>
+        <w:t>. Le dossier ne peut être ni consulté, ni sorti du CESI, ni reproduit, sauf autorisation expresse de l’auteur et de son entreprise. La mention « Diffusion et reproduction interdites » doit figurer sur la page de garde.</w:t>
       </w:r>
     </w:p>
     <w:p>
       <w:pPr>
+        <w:pStyle w:val="Normal"/>
         <w:jc w:val="both"/>
         <w:rPr>
-          <w:rFonts w:eastAsia="Times New Roman" w:cstheme="minorHAnsi"/>
+          <w:rFonts w:eastAsia="Times New Roman" w:cs="Calibri" w:cstheme="minorHAnsi"/>
           <w:sz w:val="24"/>
           <w:szCs w:val="24"/>
           <w:lang w:val="fr-FR"/>
         </w:rPr>
       </w:pPr>
+      <w:r>
+        <w:rPr>
+          <w:rFonts w:eastAsia="Times New Roman" w:cs="Calibri" w:cstheme="minorHAnsi"/>
+          <w:sz w:val="24"/>
+          <w:szCs w:val="24"/>
+          <w:lang w:val="fr-FR"/>
+        </w:rPr>
+      </w:r>
     </w:p>
     <w:p>
       <w:pPr>
         <w:pStyle w:val="Titre2"/>
         <w:tabs>
-          <w:tab w:val="center" w:pos="5103"/>
-          <w:tab w:val="right" w:pos="9781"/>
+          <w:tab w:val="clear" w:pos="720"/>
+          <w:tab w:val="center" w:pos="5103" w:leader="none"/>
+          <w:tab w:val="right" w:pos="9781" w:leader="none"/>
         </w:tabs>
         <w:rPr>
-          <w:rFonts w:asciiTheme="minorHAnsi" w:hAnsiTheme="minorHAnsi" w:cstheme="minorHAnsi"/>
-          <w:b w:val="0"/>
+          <w:rFonts w:ascii="Calibri" w:hAnsi="Calibri" w:cs="Calibri" w:asciiTheme="minorHAnsi" w:cstheme="minorHAnsi" w:hAnsiTheme="minorHAnsi"/>
+          <w:b w:val="false"/>
+          <w:b w:val="false"/>
           <w:spacing w:val="-1"/>
           <w:w w:val="95"/>
           <w:lang w:val="fr-FR"/>
@@ -2526,8 +2491,8 @@
       </w:pPr>
       <w:r>
         <w:rPr>
-          <w:rFonts w:asciiTheme="minorHAnsi" w:hAnsiTheme="minorHAnsi" w:cstheme="minorHAnsi"/>
-          <w:b w:val="0"/>
+          <w:rFonts w:cs="Calibri" w:ascii="Calibri" w:hAnsi="Calibri" w:asciiTheme="minorHAnsi" w:cstheme="minorHAnsi" w:hAnsiTheme="minorHAnsi"/>
+          <w:b w:val="false"/>
           <w:spacing w:val="-1"/>
           <w:w w:val="95"/>
           <w:lang w:val="fr-FR"/>
@@ -2539,53 +2504,96 @@
       <w:pPr>
         <w:pStyle w:val="Titre2"/>
         <w:tabs>
-          <w:tab w:val="center" w:pos="5103"/>
-          <w:tab w:val="right" w:pos="9781"/>
+          <w:tab w:val="clear" w:pos="720"/>
+          <w:tab w:val="center" w:pos="5103" w:leader="none"/>
+          <w:tab w:val="right" w:pos="9781" w:leader="none"/>
         </w:tabs>
         <w:rPr>
-          <w:rFonts w:asciiTheme="minorHAnsi" w:hAnsiTheme="minorHAnsi" w:cstheme="minorHAnsi"/>
-          <w:b w:val="0"/>
-          <w:bCs w:val="0"/>
+          <w:rFonts w:ascii="Calibri" w:hAnsi="Calibri" w:cs="Calibri" w:asciiTheme="minorHAnsi" w:cstheme="minorHAnsi" w:hAnsiTheme="minorHAnsi"/>
+          <w:b w:val="false"/>
+          <w:b w:val="false"/>
+          <w:bCs w:val="false"/>
           <w:lang w:val="fr-FR"/>
         </w:rPr>
       </w:pPr>
       <w:r>
-        <w:rPr>
-          <w:rFonts w:asciiTheme="minorHAnsi" w:hAnsiTheme="minorHAnsi" w:cstheme="minorHAnsi"/>
+        <mc:AlternateContent>
+          <mc:Choice Requires="wps">
+            <w:drawing>
+              <wp:anchor behindDoc="0" distT="0" distB="0" distL="0" distR="0" simplePos="0" locked="0" layoutInCell="1" allowOverlap="1" relativeHeight="5">
+                <wp:simplePos x="0" y="0"/>
+                <wp:positionH relativeFrom="column">
+                  <wp:posOffset>-1370330</wp:posOffset>
+                </wp:positionH>
+                <wp:positionV relativeFrom="paragraph">
+                  <wp:posOffset>201295</wp:posOffset>
+                </wp:positionV>
+                <wp:extent cx="619760" cy="48260"/>
+                <wp:effectExtent l="0" t="0" r="0" b="0"/>
+                <wp:wrapNone/>
+                <wp:docPr id="1" name="Forme1"/>
+                <a:graphic xmlns:a="http://schemas.openxmlformats.org/drawingml/2006/main">
+                  <a:graphicData uri="http://schemas.microsoft.com/office/word/2010/wordprocessingShape">
+                    <wps:wsp>
+                      <wps:cNvSpPr/>
+                      <wps:spPr>
+                        <a:xfrm flipV="1">
+                          <a:off x="0" y="0"/>
+                          <a:ext cx="619200" cy="47520"/>
+                        </a:xfrm>
+                        <a:prstGeom prst="line">
+                          <a:avLst/>
+                        </a:prstGeom>
+                        <a:ln w="108000">
+                          <a:solidFill>
+                            <a:srgbClr val="ffffff"/>
+                          </a:solidFill>
+                          <a:round/>
+                        </a:ln>
+                      </wps:spPr>
+                      <wps:style>
+                        <a:lnRef idx="0"/>
+                        <a:fillRef idx="0"/>
+                        <a:effectRef idx="0"/>
+                        <a:fontRef idx="minor"/>
+                      </wps:style>
+                      <wps:bodyPr/>
+                    </wps:wsp>
+                  </a:graphicData>
+                </a:graphic>
+              </wp:anchor>
+            </w:drawing>
+          </mc:Choice>
+          <mc:Fallback>
+            <w:pict>
+              <v:line id="shape_0" from="-108pt,14pt" to="-59.3pt,17.7pt" ID="Forme1" stroked="t" style="position:absolute;flip:y">
+                <v:stroke color="white" weight="108000" joinstyle="round" endcap="flat"/>
+                <v:fill o:detectmouseclick="t" on="false"/>
+              </v:line>
+            </w:pict>
+          </mc:Fallback>
+        </mc:AlternateContent>
+      </w:r>
+      <w:r>
+        <w:rPr>
+          <w:rFonts w:cs="Calibri" w:ascii="Calibri" w:hAnsi="Calibri" w:asciiTheme="minorHAnsi" w:cstheme="minorHAnsi" w:hAnsiTheme="minorHAnsi"/>
           <w:spacing w:val="-1"/>
           <w:w w:val="95"/>
           <w:lang w:val="fr-FR"/>
         </w:rPr>
-        <w:t>Pour l’</w:t>
-      </w:r>
-      <w:r>
-        <w:rPr>
-          <w:rFonts w:asciiTheme="minorHAnsi" w:hAnsiTheme="minorHAnsi" w:cstheme="minorHAnsi"/>
-          <w:spacing w:val="-1"/>
-          <w:w w:val="95"/>
-          <w:lang w:val="fr-FR"/>
-        </w:rPr>
-        <w:t>entreprise</w:t>
-      </w:r>
-      <w:r>
-        <w:rPr>
-          <w:rFonts w:asciiTheme="minorHAnsi" w:hAnsiTheme="minorHAnsi" w:cstheme="minorHAnsi"/>
-          <w:spacing w:val="-1"/>
-          <w:w w:val="95"/>
-          <w:lang w:val="fr-FR"/>
-        </w:rPr>
+        <w:t>Pour l’entreprise</w:t>
         <w:tab/>
       </w:r>
       <w:r>
         <w:rPr>
-          <w:rFonts w:asciiTheme="minorHAnsi" w:hAnsiTheme="minorHAnsi" w:cstheme="minorHAnsi"/>
+          <w:rFonts w:cs="Calibri" w:ascii="Calibri" w:hAnsi="Calibri" w:asciiTheme="minorHAnsi" w:cstheme="minorHAnsi" w:hAnsiTheme="minorHAnsi"/>
           <w:lang w:val="fr-FR"/>
         </w:rPr>
         <w:t>Le</w:t>
       </w:r>
       <w:r>
         <w:rPr>
-          <w:rFonts w:asciiTheme="minorHAnsi" w:hAnsiTheme="minorHAnsi" w:cstheme="minorHAnsi"/>
+          <w:rFonts w:cs="Calibri" w:ascii="Calibri" w:hAnsi="Calibri" w:asciiTheme="minorHAnsi" w:cstheme="minorHAnsi" w:hAnsiTheme="minorHAnsi"/>
           <w:spacing w:val="-13"/>
           <w:lang w:val="fr-FR"/>
         </w:rPr>
@@ -2593,30 +2601,23 @@
       </w:r>
       <w:r>
         <w:rPr>
-          <w:rFonts w:asciiTheme="minorHAnsi" w:hAnsiTheme="minorHAnsi" w:cstheme="minorHAnsi"/>
+          <w:rFonts w:cs="Calibri" w:ascii="Calibri" w:hAnsi="Calibri" w:asciiTheme="minorHAnsi" w:cstheme="minorHAnsi" w:hAnsiTheme="minorHAnsi"/>
           <w:spacing w:val="-1"/>
           <w:lang w:val="fr-FR"/>
         </w:rPr>
         <w:t>stagiaire</w:t>
-      </w:r>
-      <w:r>
-        <w:rPr>
-          <w:rFonts w:asciiTheme="minorHAnsi" w:hAnsiTheme="minorHAnsi" w:cstheme="minorHAnsi"/>
-          <w:spacing w:val="-1"/>
-          <w:lang w:val="fr-FR"/>
-        </w:rPr>
         <w:tab/>
       </w:r>
       <w:r>
         <w:rPr>
-          <w:rFonts w:asciiTheme="minorHAnsi" w:hAnsiTheme="minorHAnsi" w:cstheme="minorHAnsi"/>
+          <w:rFonts w:cs="Calibri" w:ascii="Calibri" w:hAnsi="Calibri" w:asciiTheme="minorHAnsi" w:cstheme="minorHAnsi" w:hAnsiTheme="minorHAnsi"/>
           <w:lang w:val="fr-FR"/>
         </w:rPr>
         <w:t>Le</w:t>
       </w:r>
       <w:r>
         <w:rPr>
-          <w:rFonts w:asciiTheme="minorHAnsi" w:hAnsiTheme="minorHAnsi" w:cstheme="minorHAnsi"/>
+          <w:rFonts w:cs="Calibri" w:ascii="Calibri" w:hAnsi="Calibri" w:asciiTheme="minorHAnsi" w:cstheme="minorHAnsi" w:hAnsiTheme="minorHAnsi"/>
           <w:spacing w:val="-8"/>
           <w:lang w:val="fr-FR"/>
         </w:rPr>
@@ -2624,7 +2625,7 @@
       </w:r>
       <w:r>
         <w:rPr>
-          <w:rFonts w:asciiTheme="minorHAnsi" w:hAnsiTheme="minorHAnsi" w:cstheme="minorHAnsi"/>
+          <w:rFonts w:cs="Calibri" w:ascii="Calibri" w:hAnsi="Calibri" w:asciiTheme="minorHAnsi" w:cstheme="minorHAnsi" w:hAnsiTheme="minorHAnsi"/>
           <w:spacing w:val="-1"/>
           <w:lang w:val="fr-FR"/>
         </w:rPr>
@@ -2633,50 +2634,247 @@
     </w:p>
     <w:p>
       <w:pPr>
-        <w:spacing w:before="2"/>
-        <w:rPr>
-          <w:rFonts w:eastAsia="Times New Roman" w:cstheme="minorHAnsi"/>
-          <w:b/>
-          <w:bCs/>
-          <w:sz w:val="29"/>
-          <w:szCs w:val="29"/>
-          <w:lang w:val="fr-FR"/>
-        </w:rPr>
+        <w:pStyle w:val="Normal"/>
+        <w:spacing w:before="2" w:after="0"/>
+        <w:rPr/>
       </w:pPr>
+      <w:r>
+        <w:rPr/>
+        <w:drawing>
+          <wp:anchor behindDoc="0" distT="0" distB="0" distL="0" distR="0" simplePos="0" locked="0" layoutInCell="1" allowOverlap="1" relativeHeight="3">
+            <wp:simplePos x="0" y="0"/>
+            <wp:positionH relativeFrom="column">
+              <wp:posOffset>262255</wp:posOffset>
+            </wp:positionH>
+            <wp:positionV relativeFrom="paragraph">
+              <wp:posOffset>86360</wp:posOffset>
+            </wp:positionV>
+            <wp:extent cx="1247775" cy="428625"/>
+            <wp:effectExtent l="0" t="0" r="0" b="0"/>
+            <wp:wrapSquare wrapText="largest"/>
+            <wp:docPr id="2" name="Image1" descr=""/>
+            <wp:cNvGraphicFramePr>
+              <a:graphicFrameLocks xmlns:a="http://schemas.openxmlformats.org/drawingml/2006/main" noChangeAspect="1"/>
+            </wp:cNvGraphicFramePr>
+            <a:graphic xmlns:a="http://schemas.openxmlformats.org/drawingml/2006/main">
+              <a:graphicData uri="http://schemas.openxmlformats.org/drawingml/2006/picture">
+                <pic:pic xmlns:pic="http://schemas.openxmlformats.org/drawingml/2006/picture">
+                  <pic:nvPicPr>
+                    <pic:cNvPr id="2" name="Image1" descr=""/>
+                    <pic:cNvPicPr>
+                      <a:picLocks noChangeAspect="1" noChangeArrowheads="1"/>
+                    </pic:cNvPicPr>
+                  </pic:nvPicPr>
+                  <pic:blipFill>
+                    <a:blip r:embed="rId2"/>
+                    <a:srcRect l="0" t="26433" r="3722" b="0"/>
+                    <a:stretch>
+                      <a:fillRect/>
+                    </a:stretch>
+                  </pic:blipFill>
+                  <pic:spPr bwMode="auto">
+                    <a:xfrm>
+                      <a:off x="0" y="0"/>
+                      <a:ext cx="1247775" cy="428625"/>
+                    </a:xfrm>
+                    <a:prstGeom prst="rect">
+                      <a:avLst/>
+                    </a:prstGeom>
+                  </pic:spPr>
+                </pic:pic>
+              </a:graphicData>
+            </a:graphic>
+          </wp:anchor>
+        </w:drawing>
+        <mc:AlternateContent>
+          <mc:Choice Requires="wps">
+            <w:drawing>
+              <wp:anchor behindDoc="0" distT="0" distB="0" distL="0" distR="0" simplePos="0" locked="0" layoutInCell="1" allowOverlap="1" relativeHeight="4">
+                <wp:simplePos x="0" y="0"/>
+                <wp:positionH relativeFrom="column">
+                  <wp:posOffset>-1321435</wp:posOffset>
+                </wp:positionH>
+                <wp:positionV relativeFrom="paragraph">
+                  <wp:posOffset>196850</wp:posOffset>
+                </wp:positionV>
+                <wp:extent cx="857885" cy="381635"/>
+                <wp:effectExtent l="0" t="0" r="0" b="0"/>
+                <wp:wrapNone/>
+                <wp:docPr id="3" name="Forme1"/>
+                <a:graphic xmlns:a="http://schemas.openxmlformats.org/drawingml/2006/main">
+                  <a:graphicData uri="http://schemas.microsoft.com/office/word/2010/wordprocessingShape">
+                    <wps:wsp>
+                      <wps:cNvSpPr/>
+                      <wps:spPr>
+                        <a:xfrm flipV="1">
+                          <a:off x="0" y="0"/>
+                          <a:ext cx="857160" cy="380880"/>
+                        </a:xfrm>
+                        <a:prstGeom prst="line">
+                          <a:avLst/>
+                        </a:prstGeom>
+                        <a:ln w="108000">
+                          <a:solidFill>
+                            <a:srgbClr val="ffffff"/>
+                          </a:solidFill>
+                          <a:round/>
+                        </a:ln>
+                      </wps:spPr>
+                      <wps:style>
+                        <a:lnRef idx="0"/>
+                        <a:fillRef idx="0"/>
+                        <a:effectRef idx="0"/>
+                        <a:fontRef idx="minor"/>
+                      </wps:style>
+                      <wps:bodyPr/>
+                    </wps:wsp>
+                  </a:graphicData>
+                </a:graphic>
+              </wp:anchor>
+            </w:drawing>
+          </mc:Choice>
+          <mc:Fallback>
+            <w:pict>
+              <v:line id="shape_0" from="-107.25pt,3.1pt" to="-39.8pt,33.05pt" ID="Forme1" stroked="t" style="position:absolute;flip:y">
+                <v:stroke color="white" weight="108000" joinstyle="round" endcap="flat"/>
+                <v:fill o:detectmouseclick="t" on="false"/>
+              </v:line>
+            </w:pict>
+          </mc:Fallback>
+        </mc:AlternateContent>
+        <mc:AlternateContent>
+          <mc:Choice Requires="wps">
+            <w:drawing>
+              <wp:anchor behindDoc="0" distT="0" distB="0" distL="0" distR="0" simplePos="0" locked="0" layoutInCell="1" allowOverlap="1" relativeHeight="6">
+                <wp:simplePos x="0" y="0"/>
+                <wp:positionH relativeFrom="column">
+                  <wp:posOffset>-1337945</wp:posOffset>
+                </wp:positionH>
+                <wp:positionV relativeFrom="paragraph">
+                  <wp:posOffset>29845</wp:posOffset>
+                </wp:positionV>
+                <wp:extent cx="657860" cy="143510"/>
+                <wp:effectExtent l="0" t="0" r="0" b="0"/>
+                <wp:wrapNone/>
+                <wp:docPr id="4" name="Forme2"/>
+                <a:graphic xmlns:a="http://schemas.openxmlformats.org/drawingml/2006/main">
+                  <a:graphicData uri="http://schemas.microsoft.com/office/word/2010/wordprocessingShape">
+                    <wps:wsp>
+                      <wps:cNvSpPr/>
+                      <wps:spPr>
+                        <a:xfrm>
+                          <a:off x="0" y="0"/>
+                          <a:ext cx="657360" cy="142920"/>
+                        </a:xfrm>
+                        <a:prstGeom prst="rect">
+                          <a:avLst/>
+                        </a:prstGeom>
+                        <a:solidFill>
+                          <a:srgbClr val="ffffff"/>
+                        </a:solidFill>
+                        <a:ln>
+                          <a:solidFill>
+                            <a:srgbClr val="ffffff"/>
+                          </a:solidFill>
+                        </a:ln>
+                      </wps:spPr>
+                      <wps:style>
+                        <a:lnRef idx="0"/>
+                        <a:fillRef idx="0"/>
+                        <a:effectRef idx="0"/>
+                        <a:fontRef idx="minor"/>
+                      </wps:style>
+                      <wps:bodyPr/>
+                    </wps:wsp>
+                  </a:graphicData>
+                </a:graphic>
+              </wp:anchor>
+            </w:drawing>
+          </mc:Choice>
+          <mc:Fallback>
+            <w:pict>
+              <v:rect id="shape_0" ID="Forme2" fillcolor="white" stroked="t" style="position:absolute;margin-left:-105.35pt;margin-top:2.35pt;width:51.7pt;height:11.2pt">
+                <w10:wrap type="none"/>
+                <v:fill o:detectmouseclick="t" color2="black"/>
+                <v:stroke color="white" joinstyle="round" endcap="flat"/>
+              </v:rect>
+            </w:pict>
+          </mc:Fallback>
+        </mc:AlternateContent>
+        <mc:AlternateContent>
+          <mc:Choice Requires="wps">
+            <w:drawing>
+              <wp:anchor behindDoc="0" distT="0" distB="0" distL="0" distR="0" simplePos="0" locked="0" layoutInCell="1" allowOverlap="1" relativeHeight="7">
+                <wp:simplePos x="0" y="0"/>
+                <wp:positionH relativeFrom="column">
+                  <wp:posOffset>410845</wp:posOffset>
+                </wp:positionH>
+                <wp:positionV relativeFrom="paragraph">
+                  <wp:posOffset>-441325</wp:posOffset>
+                </wp:positionV>
+                <wp:extent cx="1477010" cy="105410"/>
+                <wp:effectExtent l="0" t="0" r="0" b="0"/>
+                <wp:wrapNone/>
+                <wp:docPr id="5" name="Forme3"/>
+                <a:graphic xmlns:a="http://schemas.openxmlformats.org/drawingml/2006/main">
+                  <a:graphicData uri="http://schemas.microsoft.com/office/word/2010/wordprocessingShape">
+                    <wps:wsp>
+                      <wps:cNvSpPr/>
+                      <wps:spPr>
+                        <a:xfrm flipV="1">
+                          <a:off x="0" y="0"/>
+                          <a:ext cx="1476360" cy="104760"/>
+                        </a:xfrm>
+                        <a:prstGeom prst="line">
+                          <a:avLst/>
+                        </a:prstGeom>
+                        <a:ln>
+                          <a:solidFill>
+                            <a:srgbClr val="ffffff"/>
+                          </a:solidFill>
+                        </a:ln>
+                      </wps:spPr>
+                      <wps:style>
+                        <a:lnRef idx="0"/>
+                        <a:fillRef idx="0"/>
+                        <a:effectRef idx="0"/>
+                        <a:fontRef idx="minor"/>
+                      </wps:style>
+                      <wps:bodyPr/>
+                    </wps:wsp>
+                  </a:graphicData>
+                </a:graphic>
+              </wp:anchor>
+            </w:drawing>
+          </mc:Choice>
+          <mc:Fallback>
+            <w:pict>
+              <v:line id="shape_0" from="32.25pt,-38.9pt" to="148.45pt,-30.7pt" ID="Forme3" stroked="t" style="position:absolute;flip:y">
+                <v:stroke color="white" joinstyle="round" endcap="flat"/>
+                <v:fill o:detectmouseclick="t" on="false"/>
+              </v:line>
+            </w:pict>
+          </mc:Fallback>
+        </mc:AlternateContent>
+      </w:r>
     </w:p>
     <w:sectPr>
-      <w:headerReference w:type="default" r:id="rId7"/>
-      <w:footerReference w:type="default" r:id="rId8"/>
-      <w:type w:val="continuous"/>
-      <w:pgSz w:w="11900" w:h="16840"/>
-      <w:pgMar w:top="1360" w:right="980" w:bottom="280" w:left="920" w:header="284" w:footer="454" w:gutter="0"/>
-      <w:cols w:space="720"/>
+      <w:headerReference w:type="default" r:id="rId3"/>
+      <w:footerReference w:type="default" r:id="rId4"/>
+      <w:type w:val="nextPage"/>
+      <w:pgSz w:w="11906" w:h="16838"/>
+      <w:pgMar w:left="920" w:right="980" w:header="284" w:top="1360" w:footer="454" w:bottom="511" w:gutter="0"/>
+      <w:pgNumType w:fmt="decimal"/>
+      <w:formProt w:val="false"/>
+      <w:textDirection w:val="lrTb"/>
+      <w:docGrid w:type="default" w:linePitch="100" w:charSpace="4096"/>
     </w:sectPr>
   </w:body>
 </w:document>
 </file>
 
-<file path=word/endnotes.xml><?xml version="1.0" encoding="utf-8"?>
-<w:endnotes xmlns:wpc="http://schemas.microsoft.com/office/word/2010/wordprocessingCanvas" xmlns:cx="http://schemas.microsoft.com/office/drawing/2014/chartex" xmlns:cx1="http://schemas.microsoft.com/office/drawing/2015/9/8/chartex" xmlns:cx2="http://schemas.microsoft.com/office/drawing/2015/10/21/chartex" xmlns:cx3="http://schemas.microsoft.com/office/drawing/2016/5/9/chartex" xmlns:cx4="http://schemas.microsoft.com/office/drawing/2016/5/10/chartex" xmlns:cx5="http://schemas.microsoft.com/office/drawing/2016/5/11/chartex" xmlns:cx6="http://schemas.microsoft.com/office/drawing/2016/5/12/chartex" xmlns:cx7="http://schemas.microsoft.com/office/drawing/2016/5/13/chartex" xmlns:cx8="http://schemas.microsoft.com/office/drawing/2016/5/14/chartex" xmlns:mc="http://schemas.openxmlformats.org/markup-compatibility/2006" xmlns:aink="http://schemas.microsoft.com/office/drawing/2016/ink" xmlns:am3d="http://schemas.microsoft.com/office/drawing/2017/model3d" xmlns:o="urn:schemas-microsoft-com:office:office" xmlns:r="http://schemas.openxmlformats.org/officeDocument/2006/relationships" xmlns:m="http://schemas.openxmlformats.org/officeDocument/2006/math" xmlns:v="urn:schemas-microsoft-com:vml" xmlns:wp14="http://schemas.microsoft.com/office/word/2010/wordprocessingDrawing" xmlns:wp="http://schemas.openxmlformats.org/drawingml/2006/wordprocessingDrawing" xmlns:w10="urn:schemas-microsoft-com:office:word" xmlns:w="http://schemas.openxmlformats.org/wordprocessingml/2006/main" xmlns:w14="http://schemas.microsoft.com/office/word/2010/wordml" xmlns:w15="http://schemas.microsoft.com/office/word/2012/wordml" xmlns:w16cid="http://schemas.microsoft.com/office/word/2016/wordml/cid" xmlns:w16se="http://schemas.microsoft.com/office/word/2015/wordml/symex" xmlns:wpg="http://schemas.microsoft.com/office/word/2010/wordprocessingGroup" xmlns:wpi="http://schemas.microsoft.com/office/word/2010/wordprocessingInk" xmlns:wne="http://schemas.microsoft.com/office/word/2006/wordml" xmlns:wps="http://schemas.microsoft.com/office/word/2010/wordprocessingShape" mc:Ignorable="w14 w15 w16se w16cid wp14">
-  <w:endnote w:type="separator" w:id="-1">
-    <w:p>
-      <w:r>
-        <w:separator/>
-      </w:r>
-    </w:p>
-  </w:endnote>
-  <w:endnote w:type="continuationSeparator" w:id="0">
-    <w:p>
-      <w:r>
-        <w:continuationSeparator/>
-      </w:r>
-    </w:p>
-  </w:endnote>
-</w:endnotes>
-</file>
-
 <file path=word/footer1.xml><?xml version="1.0" encoding="utf-8"?>
-<w:ftr xmlns:wpc="http://schemas.microsoft.com/office/word/2010/wordprocessingCanvas" xmlns:cx="http://schemas.microsoft.com/office/drawing/2014/chartex" xmlns:cx1="http://schemas.microsoft.com/office/drawing/2015/9/8/chartex" xmlns:cx2="http://schemas.microsoft.com/office/drawing/2015/10/21/chartex" xmlns:cx3="http://schemas.microsoft.com/office/drawing/2016/5/9/chartex" xmlns:cx4="http://schemas.microsoft.com/office/drawing/2016/5/10/chartex" xmlns:cx5="http://schemas.microsoft.com/office/drawing/2016/5/11/chartex" xmlns:cx6="http://schemas.microsoft.com/office/drawing/2016/5/12/chartex" xmlns:cx7="http://schemas.microsoft.com/office/drawing/2016/5/13/chartex" xmlns:cx8="http://schemas.microsoft.com/office/drawing/2016/5/14/chartex" xmlns:mc="http://schemas.openxmlformats.org/markup-compatibility/2006" xmlns:aink="http://schemas.microsoft.com/office/drawing/2016/ink" xmlns:am3d="http://schemas.microsoft.com/office/drawing/2017/model3d" xmlns:o="urn:schemas-microsoft-com:office:office" xmlns:r="http://schemas.openxmlformats.org/officeDocument/2006/relationships" xmlns:m="http://schemas.openxmlformats.org/officeDocument/2006/math" xmlns:v="urn:schemas-microsoft-com:vml" xmlns:wp14="http://schemas.microsoft.com/office/word/2010/wordprocessingDrawing" xmlns:wp="http://schemas.openxmlformats.org/drawingml/2006/wordprocessingDrawing" xmlns:w10="urn:schemas-microsoft-com:office:word" xmlns:w="http://schemas.openxmlformats.org/wordprocessingml/2006/main" xmlns:w14="http://schemas.microsoft.com/office/word/2010/wordml" xmlns:w15="http://schemas.microsoft.com/office/word/2012/wordml" xmlns:w16cid="http://schemas.microsoft.com/office/word/2016/wordml/cid" xmlns:w16se="http://schemas.microsoft.com/office/word/2015/wordml/symex" xmlns:wpg="http://schemas.microsoft.com/office/word/2010/wordprocessingGroup" xmlns:wpi="http://schemas.microsoft.com/office/word/2010/wordprocessingInk" xmlns:wne="http://schemas.microsoft.com/office/word/2006/wordml" xmlns:wps="http://schemas.microsoft.com/office/word/2010/wordprocessingShape" mc:Ignorable="w14 w15 w16se w16cid wp14">
+<w:ftr xmlns:o="urn:schemas-microsoft-com:office:office" xmlns:r="http://schemas.openxmlformats.org/officeDocument/2006/relationships" xmlns:v="urn:schemas-microsoft-com:vml" xmlns:w="http://schemas.openxmlformats.org/wordprocessingml/2006/main" xmlns:w10="urn:schemas-microsoft-com:office:word" xmlns:wp="http://schemas.openxmlformats.org/drawingml/2006/wordprocessingDrawing" xmlns:wps="http://schemas.microsoft.com/office/word/2010/wordprocessingShape" xmlns:wpg="http://schemas.microsoft.com/office/word/2010/wordprocessingGroup" xmlns:mc="http://schemas.openxmlformats.org/markup-compatibility/2006" xmlns:wp14="http://schemas.microsoft.com/office/word/2010/wordprocessingDrawing" xmlns:w14="http://schemas.microsoft.com/office/word/2010/wordml" mc:Ignorable="w14 wp14">
   <w:p>
     <w:pPr>
       <w:pStyle w:val="Pieddepage"/>
@@ -2691,83 +2889,31 @@
         <w:szCs w:val="18"/>
         <w:lang w:val="fr-FR"/>
       </w:rPr>
-      <w:t>Fiche de confidentialité des rapports et des mémoires C</w:t>
-    </w:r>
-    <w:r>
-      <w:rPr>
-        <w:sz w:val="18"/>
-        <w:szCs w:val="18"/>
-        <w:lang w:val="fr-FR"/>
-      </w:rPr>
-      <w:t>ESI</w:t>
-    </w:r>
-    <w:r>
-      <w:rPr>
-        <w:sz w:val="18"/>
-        <w:szCs w:val="18"/>
-        <w:lang w:val="fr-FR"/>
-      </w:rPr>
-      <w:t xml:space="preserve"> </w:t>
-    </w:r>
-    <w:r>
-      <w:rPr>
-        <w:sz w:val="18"/>
-        <w:szCs w:val="18"/>
-        <w:lang w:val="fr-FR"/>
-      </w:rPr>
-      <w:t>a</w:t>
-    </w:r>
-    <w:r>
-      <w:rPr>
-        <w:sz w:val="18"/>
-        <w:szCs w:val="18"/>
-        <w:lang w:val="fr-FR"/>
-      </w:rPr>
-      <w:t>lternance – 24.11.2015 -01</w:t>
+      <w:t>Fiche de confidentialité des rapports et des mémoires CESI alternance – 24.11.2015 -01</w:t>
     </w:r>
   </w:p>
 </w:ftr>
 </file>
 
-<file path=word/footnotes.xml><?xml version="1.0" encoding="utf-8"?>
-<w:footnotes xmlns:wpc="http://schemas.microsoft.com/office/word/2010/wordprocessingCanvas" xmlns:cx="http://schemas.microsoft.com/office/drawing/2014/chartex" xmlns:cx1="http://schemas.microsoft.com/office/drawing/2015/9/8/chartex" xmlns:cx2="http://schemas.microsoft.com/office/drawing/2015/10/21/chartex" xmlns:cx3="http://schemas.microsoft.com/office/drawing/2016/5/9/chartex" xmlns:cx4="http://schemas.microsoft.com/office/drawing/2016/5/10/chartex" xmlns:cx5="http://schemas.microsoft.com/office/drawing/2016/5/11/chartex" xmlns:cx6="http://schemas.microsoft.com/office/drawing/2016/5/12/chartex" xmlns:cx7="http://schemas.microsoft.com/office/drawing/2016/5/13/chartex" xmlns:cx8="http://schemas.microsoft.com/office/drawing/2016/5/14/chartex" xmlns:mc="http://schemas.openxmlformats.org/markup-compatibility/2006" xmlns:aink="http://schemas.microsoft.com/office/drawing/2016/ink" xmlns:am3d="http://schemas.microsoft.com/office/drawing/2017/model3d" xmlns:o="urn:schemas-microsoft-com:office:office" xmlns:r="http://schemas.openxmlformats.org/officeDocument/2006/relationships" xmlns:m="http://schemas.openxmlformats.org/officeDocument/2006/math" xmlns:v="urn:schemas-microsoft-com:vml" xmlns:wp14="http://schemas.microsoft.com/office/word/2010/wordprocessingDrawing" xmlns:wp="http://schemas.openxmlformats.org/drawingml/2006/wordprocessingDrawing" xmlns:w10="urn:schemas-microsoft-com:office:word" xmlns:w="http://schemas.openxmlformats.org/wordprocessingml/2006/main" xmlns:w14="http://schemas.microsoft.com/office/word/2010/wordml" xmlns:w15="http://schemas.microsoft.com/office/word/2012/wordml" xmlns:w16cid="http://schemas.microsoft.com/office/word/2016/wordml/cid" xmlns:w16se="http://schemas.microsoft.com/office/word/2015/wordml/symex" xmlns:wpg="http://schemas.microsoft.com/office/word/2010/wordprocessingGroup" xmlns:wpi="http://schemas.microsoft.com/office/word/2010/wordprocessingInk" xmlns:wne="http://schemas.microsoft.com/office/word/2006/wordml" xmlns:wps="http://schemas.microsoft.com/office/word/2010/wordprocessingShape" mc:Ignorable="w14 w15 w16se w16cid wp14">
-  <w:footnote w:type="separator" w:id="-1">
-    <w:p>
-      <w:r>
-        <w:separator/>
-      </w:r>
-    </w:p>
-  </w:footnote>
-  <w:footnote w:type="continuationSeparator" w:id="0">
-    <w:p>
-      <w:r>
-        <w:continuationSeparator/>
-      </w:r>
-    </w:p>
-  </w:footnote>
-</w:footnotes>
-</file>
-
 <file path=word/header1.xml><?xml version="1.0" encoding="utf-8"?>
-<w:hdr xmlns:wpc="http://schemas.microsoft.com/office/word/2010/wordprocessingCanvas" xmlns:cx="http://schemas.microsoft.com/office/drawing/2014/chartex" xmlns:cx1="http://schemas.microsoft.com/office/drawing/2015/9/8/chartex" xmlns:cx2="http://schemas.microsoft.com/office/drawing/2015/10/21/chartex" xmlns:cx3="http://schemas.microsoft.com/office/drawing/2016/5/9/chartex" xmlns:cx4="http://schemas.microsoft.com/office/drawing/2016/5/10/chartex" xmlns:cx5="http://schemas.microsoft.com/office/drawing/2016/5/11/chartex" xmlns:cx6="http://schemas.microsoft.com/office/drawing/2016/5/12/chartex" xmlns:cx7="http://schemas.microsoft.com/office/drawing/2016/5/13/chartex" xmlns:cx8="http://schemas.microsoft.com/office/drawing/2016/5/14/chartex" xmlns:mc="http://schemas.openxmlformats.org/markup-compatibility/2006" xmlns:aink="http://schemas.microsoft.com/office/drawing/2016/ink" xmlns:am3d="http://schemas.microsoft.com/office/drawing/2017/model3d" xmlns:o="urn:schemas-microsoft-com:office:office" xmlns:r="http://schemas.openxmlformats.org/officeDocument/2006/relationships" xmlns:m="http://schemas.openxmlformats.org/officeDocument/2006/math" xmlns:v="urn:schemas-microsoft-com:vml" xmlns:wp14="http://schemas.microsoft.com/office/word/2010/wordprocessingDrawing" xmlns:wp="http://schemas.openxmlformats.org/drawingml/2006/wordprocessingDrawing" xmlns:w10="urn:schemas-microsoft-com:office:word" xmlns:w="http://schemas.openxmlformats.org/wordprocessingml/2006/main" xmlns:w14="http://schemas.microsoft.com/office/word/2010/wordml" xmlns:w15="http://schemas.microsoft.com/office/word/2012/wordml" xmlns:w16cid="http://schemas.microsoft.com/office/word/2016/wordml/cid" xmlns:w16se="http://schemas.microsoft.com/office/word/2015/wordml/symex" xmlns:wpg="http://schemas.microsoft.com/office/word/2010/wordprocessingGroup" xmlns:wpi="http://schemas.microsoft.com/office/word/2010/wordprocessingInk" xmlns:wne="http://schemas.microsoft.com/office/word/2006/wordml" xmlns:wps="http://schemas.microsoft.com/office/word/2010/wordprocessingShape" mc:Ignorable="w14 w15 w16se w16cid wp14">
+<w:hdr xmlns:o="urn:schemas-microsoft-com:office:office" xmlns:r="http://schemas.openxmlformats.org/officeDocument/2006/relationships" xmlns:v="urn:schemas-microsoft-com:vml" xmlns:w="http://schemas.openxmlformats.org/wordprocessingml/2006/main" xmlns:w10="urn:schemas-microsoft-com:office:word" xmlns:wp="http://schemas.openxmlformats.org/drawingml/2006/wordprocessingDrawing" xmlns:wps="http://schemas.microsoft.com/office/word/2010/wordprocessingShape" xmlns:wpg="http://schemas.microsoft.com/office/word/2010/wordprocessingGroup" xmlns:mc="http://schemas.openxmlformats.org/markup-compatibility/2006" xmlns:wp14="http://schemas.microsoft.com/office/word/2010/wordprocessingDrawing" xmlns:w14="http://schemas.microsoft.com/office/word/2010/wordml" mc:Ignorable="w14 wp14">
   <w:p>
     <w:pPr>
-      <w:pStyle w:val="En-tte"/>
+      <w:pStyle w:val="Entte"/>
       <w:tabs>
         <w:tab w:val="clear" w:pos="9072"/>
-        <w:tab w:val="right" w:pos="10065"/>
+        <w:tab w:val="center" w:pos="4536" w:leader="none"/>
+        <w:tab w:val="right" w:pos="10065" w:leader="none"/>
       </w:tabs>
+      <w:rPr/>
     </w:pPr>
     <w:r>
-      <w:rPr>
-        <w:noProof/>
-        <w:lang w:val="fr-FR" w:eastAsia="fr-FR"/>
-      </w:rPr>
+      <w:rPr/>
       <w:drawing>
-        <wp:inline distT="0" distB="0" distL="0" distR="0" wp14:anchorId="15F8AFF6" wp14:editId="00831DEE">
-          <wp:extent cx="1412380" cy="547738"/>
+        <wp:inline distT="0" distB="0" distL="0" distR="0">
+          <wp:extent cx="1412240" cy="547370"/>
           <wp:effectExtent l="0" t="0" r="0" b="0"/>
-          <wp:docPr id="3" name="Image 3"/>
+          <wp:docPr id="6" name="Image 3" descr=""/>
           <wp:cNvGraphicFramePr>
             <a:graphicFrameLocks xmlns:a="http://schemas.openxmlformats.org/drawingml/2006/main" noChangeAspect="1"/>
           </wp:cNvGraphicFramePr>
@@ -2775,25 +2921,21 @@
             <a:graphicData uri="http://schemas.openxmlformats.org/drawingml/2006/picture">
               <pic:pic xmlns:pic="http://schemas.openxmlformats.org/drawingml/2006/picture">
                 <pic:nvPicPr>
-                  <pic:cNvPr id="0" name="logo cesi alt.PNG"/>
-                  <pic:cNvPicPr/>
+                  <pic:cNvPr id="6" name="Image 3" descr=""/>
+                  <pic:cNvPicPr>
+                    <a:picLocks noChangeAspect="1" noChangeArrowheads="1"/>
+                  </pic:cNvPicPr>
                 </pic:nvPicPr>
                 <pic:blipFill>
-                  <a:blip r:embed="rId1">
-                    <a:extLst>
-                      <a:ext uri="{28A0092B-C50C-407E-A947-70E740481C1C}">
-                        <a14:useLocalDpi xmlns:a14="http://schemas.microsoft.com/office/drawing/2010/main" val="0"/>
-                      </a:ext>
-                    </a:extLst>
-                  </a:blip>
+                  <a:blip r:embed="rId1"/>
                   <a:stretch>
                     <a:fillRect/>
                   </a:stretch>
                 </pic:blipFill>
-                <pic:spPr>
+                <pic:spPr bwMode="auto">
                   <a:xfrm>
                     <a:off x="0" y="0"/>
-                    <a:ext cx="1415572" cy="548976"/>
+                    <a:ext cx="1412240" cy="547370"/>
                   </a:xfrm>
                   <a:prstGeom prst="rect">
                     <a:avLst/>
@@ -2810,33 +2952,31 @@
 </file>
 
 <file path=word/styles.xml><?xml version="1.0" encoding="utf-8"?>
-<w:styles xmlns:mc="http://schemas.openxmlformats.org/markup-compatibility/2006" xmlns:r="http://schemas.openxmlformats.org/officeDocument/2006/relationships" xmlns:w="http://schemas.openxmlformats.org/wordprocessingml/2006/main" xmlns:w14="http://schemas.microsoft.com/office/word/2010/wordml" xmlns:w15="http://schemas.microsoft.com/office/word/2012/wordml" xmlns:w16cid="http://schemas.microsoft.com/office/word/2016/wordml/cid" xmlns:w16se="http://schemas.microsoft.com/office/word/2015/wordml/symex" mc:Ignorable="w14 w15 w16se w16cid">
+<w:styles xmlns:w="http://schemas.openxmlformats.org/wordprocessingml/2006/main" xmlns:w14="http://schemas.microsoft.com/office/word/2010/wordml" xmlns:mc="http://schemas.openxmlformats.org/markup-compatibility/2006" mc:Ignorable="w14">
   <w:docDefaults>
     <w:rPrDefault>
       <w:rPr>
-        <w:rFonts w:asciiTheme="minorHAnsi" w:eastAsiaTheme="minorHAnsi" w:hAnsiTheme="minorHAnsi" w:cstheme="minorBidi"/>
+        <w:rFonts w:ascii="Calibri" w:hAnsi="Calibri" w:eastAsia="Calibri" w:cs="" w:asciiTheme="minorHAnsi" w:cstheme="minorBidi" w:eastAsiaTheme="minorHAnsi" w:hAnsiTheme="minorHAnsi"/>
         <w:sz w:val="22"/>
         <w:szCs w:val="22"/>
         <w:lang w:val="en-US" w:eastAsia="en-US" w:bidi="ar-SA"/>
       </w:rPr>
     </w:rPrDefault>
     <w:pPrDefault>
-      <w:pPr>
-        <w:widowControl w:val="0"/>
-      </w:pPr>
+      <w:pPr/>
     </w:pPrDefault>
   </w:docDefaults>
   <w:latentStyles w:defLockedState="0" w:defUIPriority="99" w:defSemiHidden="0" w:defUnhideWhenUsed="0" w:defQFormat="0" w:count="376">
     <w:lsdException w:name="Normal" w:uiPriority="0" w:qFormat="1"/>
     <w:lsdException w:name="heading 1" w:uiPriority="9" w:qFormat="1"/>
-    <w:lsdException w:name="heading 2" w:semiHidden="1" w:uiPriority="9" w:unhideWhenUsed="1" w:qFormat="1"/>
-    <w:lsdException w:name="heading 3" w:semiHidden="1" w:uiPriority="9" w:unhideWhenUsed="1" w:qFormat="1"/>
-    <w:lsdException w:name="heading 4" w:semiHidden="1" w:uiPriority="9" w:unhideWhenUsed="1" w:qFormat="1"/>
-    <w:lsdException w:name="heading 5" w:semiHidden="1" w:uiPriority="9" w:unhideWhenUsed="1" w:qFormat="1"/>
-    <w:lsdException w:name="heading 6" w:semiHidden="1" w:uiPriority="9" w:unhideWhenUsed="1" w:qFormat="1"/>
-    <w:lsdException w:name="heading 7" w:semiHidden="1" w:uiPriority="9" w:unhideWhenUsed="1" w:qFormat="1"/>
-    <w:lsdException w:name="heading 8" w:semiHidden="1" w:uiPriority="9" w:unhideWhenUsed="1" w:qFormat="1"/>
-    <w:lsdException w:name="heading 9" w:semiHidden="1" w:uiPriority="9" w:unhideWhenUsed="1" w:qFormat="1"/>
+    <w:lsdException w:name="heading 2" w:uiPriority="9" w:semiHidden="1" w:unhideWhenUsed="1" w:qFormat="1"/>
+    <w:lsdException w:name="heading 3" w:uiPriority="9" w:semiHidden="1" w:unhideWhenUsed="1" w:qFormat="1"/>
+    <w:lsdException w:name="heading 4" w:uiPriority="9" w:semiHidden="1" w:unhideWhenUsed="1" w:qFormat="1"/>
+    <w:lsdException w:name="heading 5" w:uiPriority="9" w:semiHidden="1" w:unhideWhenUsed="1" w:qFormat="1"/>
+    <w:lsdException w:name="heading 6" w:uiPriority="9" w:semiHidden="1" w:unhideWhenUsed="1" w:qFormat="1"/>
+    <w:lsdException w:name="heading 7" w:uiPriority="9" w:semiHidden="1" w:unhideWhenUsed="1" w:qFormat="1"/>
+    <w:lsdException w:name="heading 8" w:uiPriority="9" w:semiHidden="1" w:unhideWhenUsed="1" w:qFormat="1"/>
+    <w:lsdException w:name="heading 9" w:uiPriority="9" w:semiHidden="1" w:unhideWhenUsed="1" w:qFormat="1"/>
     <w:lsdException w:name="index 1" w:semiHidden="1" w:unhideWhenUsed="1"/>
     <w:lsdException w:name="index 2" w:semiHidden="1" w:unhideWhenUsed="1"/>
     <w:lsdException w:name="index 3" w:semiHidden="1" w:unhideWhenUsed="1"/>
@@ -2846,22 +2986,22 @@
     <w:lsdException w:name="index 7" w:semiHidden="1" w:unhideWhenUsed="1"/>
     <w:lsdException w:name="index 8" w:semiHidden="1" w:unhideWhenUsed="1"/>
     <w:lsdException w:name="index 9" w:semiHidden="1" w:unhideWhenUsed="1"/>
-    <w:lsdException w:name="toc 1" w:semiHidden="1" w:uiPriority="39" w:unhideWhenUsed="1"/>
-    <w:lsdException w:name="toc 2" w:semiHidden="1" w:uiPriority="39" w:unhideWhenUsed="1"/>
-    <w:lsdException w:name="toc 3" w:semiHidden="1" w:uiPriority="39" w:unhideWhenUsed="1"/>
-    <w:lsdException w:name="toc 4" w:semiHidden="1" w:uiPriority="39" w:unhideWhenUsed="1"/>
-    <w:lsdException w:name="toc 5" w:semiHidden="1" w:uiPriority="39" w:unhideWhenUsed="1"/>
-    <w:lsdException w:name="toc 6" w:semiHidden="1" w:uiPriority="39" w:unhideWhenUsed="1"/>
-    <w:lsdException w:name="toc 7" w:semiHidden="1" w:uiPriority="39" w:unhideWhenUsed="1"/>
-    <w:lsdException w:name="toc 8" w:semiHidden="1" w:uiPriority="39" w:unhideWhenUsed="1"/>
-    <w:lsdException w:name="toc 9" w:semiHidden="1" w:uiPriority="39" w:unhideWhenUsed="1"/>
+    <w:lsdException w:name="toc 1" w:uiPriority="39" w:semiHidden="1" w:unhideWhenUsed="1"/>
+    <w:lsdException w:name="toc 2" w:uiPriority="39" w:semiHidden="1" w:unhideWhenUsed="1"/>
+    <w:lsdException w:name="toc 3" w:uiPriority="39" w:semiHidden="1" w:unhideWhenUsed="1"/>
+    <w:lsdException w:name="toc 4" w:uiPriority="39" w:semiHidden="1" w:unhideWhenUsed="1"/>
+    <w:lsdException w:name="toc 5" w:uiPriority="39" w:semiHidden="1" w:unhideWhenUsed="1"/>
+    <w:lsdException w:name="toc 6" w:uiPriority="39" w:semiHidden="1" w:unhideWhenUsed="1"/>
+    <w:lsdException w:name="toc 7" w:uiPriority="39" w:semiHidden="1" w:unhideWhenUsed="1"/>
+    <w:lsdException w:name="toc 8" w:uiPriority="39" w:semiHidden="1" w:unhideWhenUsed="1"/>
+    <w:lsdException w:name="toc 9" w:uiPriority="39" w:semiHidden="1" w:unhideWhenUsed="1"/>
     <w:lsdException w:name="Normal Indent" w:semiHidden="1" w:unhideWhenUsed="1"/>
     <w:lsdException w:name="footnote text" w:semiHidden="1" w:unhideWhenUsed="1"/>
     <w:lsdException w:name="annotation text" w:semiHidden="1" w:unhideWhenUsed="1"/>
     <w:lsdException w:name="header" w:semiHidden="1" w:unhideWhenUsed="1"/>
     <w:lsdException w:name="footer" w:semiHidden="1" w:unhideWhenUsed="1"/>
     <w:lsdException w:name="index heading" w:semiHidden="1" w:unhideWhenUsed="1"/>
-    <w:lsdException w:name="caption" w:semiHidden="1" w:uiPriority="35" w:unhideWhenUsed="1" w:qFormat="1"/>
+    <w:lsdException w:name="caption" w:uiPriority="35" w:semiHidden="1" w:unhideWhenUsed="1" w:qFormat="1"/>
     <w:lsdException w:name="table of figures" w:semiHidden="1" w:unhideWhenUsed="1"/>
     <w:lsdException w:name="envelope address" w:semiHidden="1" w:unhideWhenUsed="1"/>
     <w:lsdException w:name="envelope return" w:semiHidden="1" w:unhideWhenUsed="1"/>
@@ -2892,7 +3032,7 @@
     <w:lsdException w:name="Title" w:uiPriority="10" w:qFormat="1"/>
     <w:lsdException w:name="Closing" w:semiHidden="1" w:unhideWhenUsed="1"/>
     <w:lsdException w:name="Signature" w:semiHidden="1" w:unhideWhenUsed="1"/>
-    <w:lsdException w:name="Default Paragraph Font" w:semiHidden="1" w:uiPriority="1" w:unhideWhenUsed="1"/>
+    <w:lsdException w:name="Default Paragraph Font" w:uiPriority="1" w:semiHidden="1" w:unhideWhenUsed="1"/>
     <w:lsdException w:name="Body Text" w:semiHidden="1" w:unhideWhenUsed="1"/>
     <w:lsdException w:name="Body Text Indent" w:semiHidden="1" w:unhideWhenUsed="1"/>
     <w:lsdException w:name="List Continue" w:semiHidden="1" w:unhideWhenUsed="1"/>
@@ -3088,8 +3228,8 @@
     <w:lsdException w:name="Subtle Reference" w:uiPriority="31" w:qFormat="1"/>
     <w:lsdException w:name="Intense Reference" w:uiPriority="32" w:qFormat="1"/>
     <w:lsdException w:name="Book Title" w:uiPriority="33" w:qFormat="1"/>
-    <w:lsdException w:name="Bibliography" w:semiHidden="1" w:uiPriority="37" w:unhideWhenUsed="1"/>
-    <w:lsdException w:name="TOC Heading" w:semiHidden="1" w:uiPriority="39" w:unhideWhenUsed="1" w:qFormat="1"/>
+    <w:lsdException w:name="Bibliography" w:uiPriority="37" w:semiHidden="1" w:unhideWhenUsed="1"/>
+    <w:lsdException w:name="TOC Heading" w:uiPriority="39" w:semiHidden="1" w:unhideWhenUsed="1" w:qFormat="1"/>
     <w:lsdException w:name="Plain Table 1" w:uiPriority="41"/>
     <w:lsdException w:name="Plain Table 2" w:uiPriority="42"/>
     <w:lsdException w:name="Plain Table 3" w:uiPriority="43"/>
@@ -3200,22 +3340,35 @@
     <w:lsdException w:name="Unresolved Mention" w:semiHidden="1" w:unhideWhenUsed="1"/>
     <w:lsdException w:name="Smart Link" w:semiHidden="1" w:unhideWhenUsed="1"/>
   </w:latentStyles>
-  <w:style w:type="paragraph" w:default="1" w:styleId="Normal">
+  <w:style w:type="paragraph" w:styleId="Normal" w:default="1">
     <w:name w:val="Normal"/>
     <w:uiPriority w:val="1"/>
     <w:qFormat/>
+    <w:pPr>
+      <w:widowControl w:val="false"/>
+      <w:bidi w:val="0"/>
+      <w:jc w:val="left"/>
+    </w:pPr>
+    <w:rPr>
+      <w:rFonts w:ascii="Calibri" w:hAnsi="Calibri" w:eastAsia="Calibri" w:cs="" w:asciiTheme="minorHAnsi" w:cstheme="minorBidi" w:eastAsiaTheme="minorHAnsi" w:hAnsiTheme="minorHAnsi"/>
+      <w:color w:val="auto"/>
+      <w:kern w:val="0"/>
+      <w:sz w:val="22"/>
+      <w:szCs w:val="22"/>
+      <w:lang w:val="en-US" w:eastAsia="en-US" w:bidi="ar-SA"/>
+    </w:rPr>
   </w:style>
   <w:style w:type="paragraph" w:styleId="Titre1">
-    <w:name w:val="heading 1"/>
+    <w:name w:val="Heading 1"/>
     <w:basedOn w:val="Normal"/>
     <w:uiPriority w:val="1"/>
     <w:qFormat/>
     <w:pPr>
-      <w:ind w:left="498"/>
+      <w:ind w:left="498" w:hanging="0"/>
       <w:outlineLvl w:val="0"/>
     </w:pPr>
     <w:rPr>
-      <w:rFonts w:ascii="Times New Roman" w:eastAsia="Times New Roman" w:hAnsi="Times New Roman"/>
+      <w:rFonts w:ascii="Times New Roman" w:hAnsi="Times New Roman" w:eastAsia="Times New Roman"/>
       <w:b/>
       <w:bCs/>
       <w:sz w:val="28"/>
@@ -3223,27 +3376,210 @@
     </w:rPr>
   </w:style>
   <w:style w:type="paragraph" w:styleId="Titre2">
-    <w:name w:val="heading 2"/>
+    <w:name w:val="Heading 2"/>
     <w:basedOn w:val="Normal"/>
     <w:uiPriority w:val="1"/>
     <w:qFormat/>
     <w:pPr>
-      <w:ind w:left="212"/>
+      <w:ind w:left="212" w:hanging="0"/>
       <w:outlineLvl w:val="1"/>
     </w:pPr>
     <w:rPr>
-      <w:rFonts w:ascii="Times New Roman" w:eastAsia="Times New Roman" w:hAnsi="Times New Roman"/>
+      <w:rFonts w:ascii="Times New Roman" w:hAnsi="Times New Roman" w:eastAsia="Times New Roman"/>
       <w:b/>
       <w:bCs/>
       <w:sz w:val="24"/>
       <w:szCs w:val="24"/>
     </w:rPr>
   </w:style>
-  <w:style w:type="character" w:default="1" w:styleId="Policepardfaut">
+  <w:style w:type="character" w:styleId="DefaultParagraphFont" w:default="1">
     <w:name w:val="Default Paragraph Font"/>
     <w:uiPriority w:val="1"/>
     <w:semiHidden/>
     <w:unhideWhenUsed/>
+    <w:qFormat/>
+    <w:rPr/>
+  </w:style>
+  <w:style w:type="character" w:styleId="EntteCar" w:customStyle="1">
+    <w:name w:val="En-tête Car"/>
+    <w:basedOn w:val="DefaultParagraphFont"/>
+    <w:link w:val="En-tte"/>
+    <w:uiPriority w:val="99"/>
+    <w:qFormat/>
+    <w:rsid w:val="001b063b"/>
+    <w:rPr/>
+  </w:style>
+  <w:style w:type="character" w:styleId="PieddepageCar" w:customStyle="1">
+    <w:name w:val="Pied de page Car"/>
+    <w:basedOn w:val="DefaultParagraphFont"/>
+    <w:link w:val="Pieddepage"/>
+    <w:uiPriority w:val="99"/>
+    <w:qFormat/>
+    <w:rsid w:val="001b063b"/>
+    <w:rPr/>
+  </w:style>
+  <w:style w:type="character" w:styleId="TextedebullesCar" w:customStyle="1">
+    <w:name w:val="Texte de bulles Car"/>
+    <w:basedOn w:val="DefaultParagraphFont"/>
+    <w:link w:val="Textedebulles"/>
+    <w:uiPriority w:val="99"/>
+    <w:semiHidden/>
+    <w:qFormat/>
+    <w:rsid w:val="001b063b"/>
+    <w:rPr>
+      <w:rFonts w:ascii="Tahoma" w:hAnsi="Tahoma" w:cs="Tahoma"/>
+      <w:sz w:val="16"/>
+      <w:szCs w:val="16"/>
+    </w:rPr>
+  </w:style>
+  <w:style w:type="character" w:styleId="Puces">
+    <w:name w:val="Puces"/>
+    <w:qFormat/>
+    <w:rPr>
+      <w:rFonts w:ascii="OpenSymbol" w:hAnsi="OpenSymbol" w:eastAsia="OpenSymbol" w:cs="OpenSymbol"/>
+    </w:rPr>
+  </w:style>
+  <w:style w:type="paragraph" w:styleId="Titre">
+    <w:name w:val="Titre"/>
+    <w:basedOn w:val="Normal"/>
+    <w:next w:val="Corpsdetexte"/>
+    <w:qFormat/>
+    <w:pPr>
+      <w:keepNext w:val="true"/>
+      <w:spacing w:before="240" w:after="120"/>
+    </w:pPr>
+    <w:rPr>
+      <w:rFonts w:ascii="Liberation Sans" w:hAnsi="Liberation Sans" w:eastAsia="Noto Sans CJK SC" w:cs="Lohit Devanagari"/>
+      <w:sz w:val="28"/>
+      <w:szCs w:val="28"/>
+    </w:rPr>
+  </w:style>
+  <w:style w:type="paragraph" w:styleId="Corpsdetexte">
+    <w:name w:val="Body Text"/>
+    <w:basedOn w:val="Normal"/>
+    <w:uiPriority w:val="1"/>
+    <w:qFormat/>
+    <w:pPr>
+      <w:ind w:left="212" w:hanging="0"/>
+    </w:pPr>
+    <w:rPr>
+      <w:rFonts w:ascii="Times New Roman" w:hAnsi="Times New Roman" w:eastAsia="Times New Roman"/>
+      <w:sz w:val="24"/>
+      <w:szCs w:val="24"/>
+    </w:rPr>
+  </w:style>
+  <w:style w:type="paragraph" w:styleId="Liste">
+    <w:name w:val="List"/>
+    <w:basedOn w:val="Corpsdetexte"/>
+    <w:pPr/>
+    <w:rPr>
+      <w:rFonts w:cs="Lohit Devanagari"/>
+    </w:rPr>
+  </w:style>
+  <w:style w:type="paragraph" w:styleId="Lgende">
+    <w:name w:val="Caption"/>
+    <w:basedOn w:val="Normal"/>
+    <w:qFormat/>
+    <w:pPr>
+      <w:suppressLineNumbers/>
+      <w:spacing w:before="120" w:after="120"/>
+    </w:pPr>
+    <w:rPr>
+      <w:rFonts w:cs="Lohit Devanagari"/>
+      <w:i/>
+      <w:iCs/>
+      <w:sz w:val="24"/>
+      <w:szCs w:val="24"/>
+    </w:rPr>
+  </w:style>
+  <w:style w:type="paragraph" w:styleId="Index">
+    <w:name w:val="Index"/>
+    <w:basedOn w:val="Normal"/>
+    <w:qFormat/>
+    <w:pPr>
+      <w:suppressLineNumbers/>
+    </w:pPr>
+    <w:rPr>
+      <w:rFonts w:cs="Lohit Devanagari"/>
+    </w:rPr>
+  </w:style>
+  <w:style w:type="paragraph" w:styleId="ListParagraph">
+    <w:name w:val="List Paragraph"/>
+    <w:basedOn w:val="Normal"/>
+    <w:uiPriority w:val="1"/>
+    <w:qFormat/>
+    <w:pPr/>
+    <w:rPr/>
+  </w:style>
+  <w:style w:type="paragraph" w:styleId="TableParagraph" w:customStyle="1">
+    <w:name w:val="Table Paragraph"/>
+    <w:basedOn w:val="Normal"/>
+    <w:uiPriority w:val="1"/>
+    <w:qFormat/>
+    <w:pPr/>
+    <w:rPr/>
+  </w:style>
+  <w:style w:type="paragraph" w:styleId="Entteetpieddepage">
+    <w:name w:val="En-tête et pied de page"/>
+    <w:basedOn w:val="Normal"/>
+    <w:qFormat/>
+    <w:pPr/>
+    <w:rPr/>
+  </w:style>
+  <w:style w:type="paragraph" w:styleId="Entte">
+    <w:name w:val="Header"/>
+    <w:basedOn w:val="Normal"/>
+    <w:link w:val="En-tteCar"/>
+    <w:uiPriority w:val="99"/>
+    <w:unhideWhenUsed/>
+    <w:rsid w:val="001b063b"/>
+    <w:pPr>
+      <w:tabs>
+        <w:tab w:val="clear" w:pos="720"/>
+        <w:tab w:val="center" w:pos="4536" w:leader="none"/>
+        <w:tab w:val="right" w:pos="9072" w:leader="none"/>
+      </w:tabs>
+    </w:pPr>
+    <w:rPr/>
+  </w:style>
+  <w:style w:type="paragraph" w:styleId="Pieddepage">
+    <w:name w:val="Footer"/>
+    <w:basedOn w:val="Normal"/>
+    <w:link w:val="PieddepageCar"/>
+    <w:uiPriority w:val="99"/>
+    <w:unhideWhenUsed/>
+    <w:rsid w:val="001b063b"/>
+    <w:pPr>
+      <w:tabs>
+        <w:tab w:val="clear" w:pos="720"/>
+        <w:tab w:val="center" w:pos="4536" w:leader="none"/>
+        <w:tab w:val="right" w:pos="9072" w:leader="none"/>
+      </w:tabs>
+    </w:pPr>
+    <w:rPr/>
+  </w:style>
+  <w:style w:type="paragraph" w:styleId="BalloonText">
+    <w:name w:val="Balloon Text"/>
+    <w:basedOn w:val="Normal"/>
+    <w:link w:val="TextedebullesCar"/>
+    <w:uiPriority w:val="99"/>
+    <w:semiHidden/>
+    <w:unhideWhenUsed/>
+    <w:qFormat/>
+    <w:rsid w:val="001b063b"/>
+    <w:pPr/>
+    <w:rPr>
+      <w:rFonts w:ascii="Tahoma" w:hAnsi="Tahoma" w:cs="Tahoma"/>
+      <w:sz w:val="16"/>
+      <w:szCs w:val="16"/>
+    </w:rPr>
+  </w:style>
+  <w:style w:type="numbering" w:styleId="NoList" w:default="1">
+    <w:name w:val="No List"/>
+    <w:uiPriority w:val="99"/>
+    <w:semiHidden/>
+    <w:unhideWhenUsed/>
+    <w:qFormat/>
   </w:style>
   <w:style w:type="table" w:default="1" w:styleId="TableauNormal">
     <w:name w:val="Normal Table"/>
@@ -3260,12 +3596,6 @@
       </w:tblCellMar>
     </w:tblPr>
   </w:style>
-  <w:style w:type="numbering" w:default="1" w:styleId="Aucuneliste">
-    <w:name w:val="No List"/>
-    <w:uiPriority w:val="99"/>
-    <w:semiHidden/>
-    <w:unhideWhenUsed/>
-  </w:style>
   <w:style w:type="table" w:customStyle="1" w:styleId="TableNormal">
     <w:name w:val="Table Normal"/>
     <w:uiPriority w:val="2"/>
@@ -3281,101 +3611,6 @@
         <w:right w:w="0" w:type="dxa"/>
       </w:tblCellMar>
     </w:tblPr>
-  </w:style>
-  <w:style w:type="paragraph" w:styleId="Corpsdetexte">
-    <w:name w:val="Body Text"/>
-    <w:basedOn w:val="Normal"/>
-    <w:uiPriority w:val="1"/>
-    <w:qFormat/>
-    <w:pPr>
-      <w:ind w:left="212"/>
-    </w:pPr>
-    <w:rPr>
-      <w:rFonts w:ascii="Times New Roman" w:eastAsia="Times New Roman" w:hAnsi="Times New Roman"/>
-      <w:sz w:val="24"/>
-      <w:szCs w:val="24"/>
-    </w:rPr>
-  </w:style>
-  <w:style w:type="paragraph" w:styleId="Paragraphedeliste">
-    <w:name w:val="List Paragraph"/>
-    <w:basedOn w:val="Normal"/>
-    <w:uiPriority w:val="1"/>
-    <w:qFormat/>
-  </w:style>
-  <w:style w:type="paragraph" w:customStyle="1" w:styleId="TableParagraph">
-    <w:name w:val="Table Paragraph"/>
-    <w:basedOn w:val="Normal"/>
-    <w:uiPriority w:val="1"/>
-    <w:qFormat/>
-  </w:style>
-  <w:style w:type="paragraph" w:styleId="En-tte">
-    <w:name w:val="header"/>
-    <w:basedOn w:val="Normal"/>
-    <w:link w:val="En-tteCar"/>
-    <w:uiPriority w:val="99"/>
-    <w:unhideWhenUsed/>
-    <w:rsid w:val="001B063B"/>
-    <w:pPr>
-      <w:tabs>
-        <w:tab w:val="center" w:pos="4536"/>
-        <w:tab w:val="right" w:pos="9072"/>
-      </w:tabs>
-    </w:pPr>
-  </w:style>
-  <w:style w:type="character" w:customStyle="1" w:styleId="En-tteCar">
-    <w:name w:val="En-tête Car"/>
-    <w:basedOn w:val="Policepardfaut"/>
-    <w:link w:val="En-tte"/>
-    <w:uiPriority w:val="99"/>
-    <w:rsid w:val="001B063B"/>
-  </w:style>
-  <w:style w:type="paragraph" w:styleId="Pieddepage">
-    <w:name w:val="footer"/>
-    <w:basedOn w:val="Normal"/>
-    <w:link w:val="PieddepageCar"/>
-    <w:uiPriority w:val="99"/>
-    <w:unhideWhenUsed/>
-    <w:rsid w:val="001B063B"/>
-    <w:pPr>
-      <w:tabs>
-        <w:tab w:val="center" w:pos="4536"/>
-        <w:tab w:val="right" w:pos="9072"/>
-      </w:tabs>
-    </w:pPr>
-  </w:style>
-  <w:style w:type="character" w:customStyle="1" w:styleId="PieddepageCar">
-    <w:name w:val="Pied de page Car"/>
-    <w:basedOn w:val="Policepardfaut"/>
-    <w:link w:val="Pieddepage"/>
-    <w:uiPriority w:val="99"/>
-    <w:rsid w:val="001B063B"/>
-  </w:style>
-  <w:style w:type="paragraph" w:styleId="Textedebulles">
-    <w:name w:val="Balloon Text"/>
-    <w:basedOn w:val="Normal"/>
-    <w:link w:val="TextedebullesCar"/>
-    <w:uiPriority w:val="99"/>
-    <w:semiHidden/>
-    <w:unhideWhenUsed/>
-    <w:rsid w:val="001B063B"/>
-    <w:rPr>
-      <w:rFonts w:ascii="Tahoma" w:hAnsi="Tahoma" w:cs="Tahoma"/>
-      <w:sz w:val="16"/>
-      <w:szCs w:val="16"/>
-    </w:rPr>
-  </w:style>
-  <w:style w:type="character" w:customStyle="1" w:styleId="TextedebullesCar">
-    <w:name w:val="Texte de bulles Car"/>
-    <w:basedOn w:val="Policepardfaut"/>
-    <w:link w:val="Textedebulles"/>
-    <w:uiPriority w:val="99"/>
-    <w:semiHidden/>
-    <w:rsid w:val="001B063B"/>
-    <w:rPr>
-      <w:rFonts w:ascii="Tahoma" w:hAnsi="Tahoma" w:cs="Tahoma"/>
-      <w:sz w:val="16"/>
-      <w:szCs w:val="16"/>
-    </w:rPr>
   </w:style>
 </w:styles>
 </file>

</xml_diff>